<commit_message>
WORD DOC: Algorithm testing done
</commit_message>
<xml_diff>
--- a/Group_96_CAB301_Phase_3_Part_B.docx
+++ b/Group_96_CAB301_Phase_3_Part_B.docx
@@ -265,13 +265,7 @@
           <w:rPr>
             <w:rFonts w:ascii="Cambria Math" w:hAnsi="Cambria Math"/>
           </w:rPr>
-          <m:t>n≥</m:t>
-        </m:r>
-        <m:r>
-          <w:rPr>
-            <w:rFonts w:ascii="Cambria Math" w:hAnsi="Cambria Math"/>
-          </w:rPr>
-          <m:t>3</m:t>
+          <m:t>n≥3</m:t>
         </m:r>
       </m:oMath>
       <w:r>
@@ -374,55 +368,7 @@
             <w:rPr>
               <w:rFonts w:ascii="Cambria Math" w:hAnsi="Cambria Math"/>
             </w:rPr>
-            <m:t>L</m:t>
-          </m:r>
-          <m:r>
-            <w:rPr>
-              <w:rFonts w:ascii="Cambria Math" w:hAnsi="Cambria Math"/>
-            </w:rPr>
-            <m:t>←</m:t>
-          </m:r>
-          <m:r>
-            <w:rPr>
-              <w:rFonts w:ascii="Cambria Math" w:hAnsi="Cambria Math"/>
-            </w:rPr>
-            <m:t>[</m:t>
-          </m:r>
-          <m:r>
-            <w:rPr>
-              <w:rFonts w:ascii="Cambria Math" w:hAnsi="Cambria Math"/>
-            </w:rPr>
-            <m:t>-∞</m:t>
-          </m:r>
-          <m:r>
-            <w:rPr>
-              <w:rFonts w:ascii="Cambria Math" w:hAnsi="Cambria Math"/>
-            </w:rPr>
-            <m:t xml:space="preserve">, </m:t>
-          </m:r>
-          <m:r>
-            <w:rPr>
-              <w:rFonts w:ascii="Cambria Math" w:hAnsi="Cambria Math"/>
-            </w:rPr>
-            <m:t>-∞</m:t>
-          </m:r>
-          <m:r>
-            <w:rPr>
-              <w:rFonts w:ascii="Cambria Math" w:hAnsi="Cambria Math"/>
-            </w:rPr>
-            <m:t xml:space="preserve">, </m:t>
-          </m:r>
-          <m:r>
-            <w:rPr>
-              <w:rFonts w:ascii="Cambria Math" w:hAnsi="Cambria Math"/>
-            </w:rPr>
-            <m:t>-∞</m:t>
-          </m:r>
-          <m:r>
-            <w:rPr>
-              <w:rFonts w:ascii="Cambria Math" w:hAnsi="Cambria Math"/>
-            </w:rPr>
-            <m:t>]</m:t>
+            <m:t>L←[-∞, -∞, -∞]</m:t>
           </m:r>
         </m:oMath>
       </m:oMathPara>
@@ -568,13 +514,7 @@
           <w:rPr>
             <w:rFonts w:ascii="Cambria Math" w:hAnsi="Cambria Math"/>
           </w:rPr>
-          <m:t>←</m:t>
-        </m:r>
-        <m:r>
-          <w:rPr>
-            <w:rFonts w:ascii="Cambria Math" w:hAnsi="Cambria Math"/>
-          </w:rPr>
-          <m:t>L</m:t>
+          <m:t>←L</m:t>
         </m:r>
         <m:d>
           <m:dPr>
@@ -639,13 +579,7 @@
           <w:rPr>
             <w:rFonts w:ascii="Cambria Math" w:hAnsi="Cambria Math"/>
           </w:rPr>
-          <m:t>←</m:t>
-        </m:r>
-        <m:r>
-          <w:rPr>
-            <w:rFonts w:ascii="Cambria Math" w:hAnsi="Cambria Math"/>
-          </w:rPr>
-          <m:t>L</m:t>
+          <m:t>←L</m:t>
         </m:r>
         <m:d>
           <m:dPr>
@@ -710,13 +644,7 @@
           <w:rPr>
             <w:rFonts w:ascii="Cambria Math" w:hAnsi="Cambria Math"/>
           </w:rPr>
-          <m:t>←</m:t>
-        </m:r>
-        <m:r>
-          <w:rPr>
-            <w:rFonts w:ascii="Cambria Math" w:hAnsi="Cambria Math"/>
-          </w:rPr>
-          <m:t>A</m:t>
+          <m:t>←A</m:t>
         </m:r>
         <m:d>
           <m:dPr>
@@ -853,13 +781,7 @@
           <w:rPr>
             <w:rFonts w:ascii="Cambria Math" w:hAnsi="Cambria Math"/>
           </w:rPr>
-          <m:t>←</m:t>
-        </m:r>
-        <m:r>
-          <w:rPr>
-            <w:rFonts w:ascii="Cambria Math" w:hAnsi="Cambria Math"/>
-          </w:rPr>
-          <m:t>L</m:t>
+          <m:t>←L</m:t>
         </m:r>
         <m:d>
           <m:dPr>
@@ -924,13 +846,7 @@
           <w:rPr>
             <w:rFonts w:ascii="Cambria Math" w:hAnsi="Cambria Math"/>
           </w:rPr>
-          <m:t>←</m:t>
-        </m:r>
-        <m:r>
-          <w:rPr>
-            <w:rFonts w:ascii="Cambria Math" w:hAnsi="Cambria Math"/>
-          </w:rPr>
-          <m:t>A</m:t>
+          <m:t>←A</m:t>
         </m:r>
         <m:d>
           <m:dPr>
@@ -1064,13 +980,7 @@
           <w:rPr>
             <w:rFonts w:ascii="Cambria Math" w:hAnsi="Cambria Math"/>
           </w:rPr>
-          <m:t>←</m:t>
-        </m:r>
-        <m:r>
-          <w:rPr>
-            <w:rFonts w:ascii="Cambria Math" w:hAnsi="Cambria Math"/>
-          </w:rPr>
-          <m:t>A</m:t>
+          <m:t>←A</m:t>
         </m:r>
         <m:d>
           <m:dPr>
@@ -1269,6 +1179,9 @@
         <w:jc w:val="both"/>
       </w:pPr>
       <w:r>
+        <w:rPr>
+          <w:noProof/>
+        </w:rPr>
         <w:drawing>
           <wp:inline distT="0" distB="0" distL="0" distR="0" wp14:anchorId="76A51D59" wp14:editId="46461B9A">
             <wp:extent cx="4541914" cy="2712955"/>
@@ -1319,14 +1232,27 @@
       <w:r>
         <w:t xml:space="preserve">Figure </w:t>
       </w:r>
-      <w:fldSimple w:instr=" SEQ Figure \* ARABIC ">
-        <w:r>
-          <w:rPr>
-            <w:noProof/>
-          </w:rPr>
-          <w:t>1</w:t>
-        </w:r>
-      </w:fldSimple>
+      <w:r>
+        <w:fldChar w:fldCharType="begin"/>
+      </w:r>
+      <w:r>
+        <w:instrText xml:space="preserve"> SEQ Figure \* ARABIC </w:instrText>
+      </w:r>
+      <w:r>
+        <w:fldChar w:fldCharType="separate"/>
+      </w:r>
+      <w:r>
+        <w:rPr>
+          <w:noProof/>
+        </w:rPr>
+        <w:t>1</w:t>
+      </w:r>
+      <w:r>
+        <w:rPr>
+          <w:noProof/>
+        </w:rPr>
+        <w:fldChar w:fldCharType="end"/>
+      </w:r>
       <w:r>
         <w:t>: Number of basic operations executed vs. array size</w:t>
       </w:r>
@@ -1370,6 +1296,737 @@
         <w:spacing w:line="480" w:lineRule="auto"/>
         <w:ind w:firstLine="720"/>
       </w:pPr>
+      <w:r>
+        <w:br w:type="page"/>
+      </w:r>
+    </w:p>
+    <w:p>
+      <w:pPr>
+        <w:pStyle w:val="Heading1"/>
+      </w:pPr>
+      <w:r>
+        <w:lastRenderedPageBreak/>
+        <w:t xml:space="preserve">Software </w:t>
+      </w:r>
+      <w:r>
+        <w:t>Test Plan and Test Results</w:t>
+      </w:r>
+    </w:p>
+    <w:p>
+      <w:r>
+        <w:t xml:space="preserve">Design </w:t>
+      </w:r>
+      <w:r>
+        <w:t xml:space="preserve">a test plan for each of the application’s functions. In each of the test plans, please include the test scenarios/cases, actual test data </w:t>
+      </w:r>
+      <w:r>
+        <w:t xml:space="preserve">for each of the test scenarios/cases. </w:t>
+      </w:r>
+      <w:r>
+        <w:t>P</w:t>
+      </w:r>
+      <w:r>
+        <w:t xml:space="preserve">rovide screenshots of the tests and test results. </w:t>
+      </w:r>
+    </w:p>
+    <w:p>
+      <w:pPr>
+        <w:pStyle w:val="Heading3"/>
+        <w:spacing w:before="240"/>
+      </w:pPr>
+      <w:r>
+        <w:t>Display</w:t>
+      </w:r>
+      <w:r>
+        <w:t xml:space="preserve"> the Top 3 Movies</w:t>
+      </w:r>
+    </w:p>
+    <w:tbl>
+      <w:tblPr>
+        <w:tblStyle w:val="GridTable5Dark-Accent5"/>
+        <w:tblW w:w="0" w:type="auto"/>
+        <w:tblLook w:val="04A0" w:firstRow="1" w:lastRow="0" w:firstColumn="1" w:lastColumn="0" w:noHBand="0" w:noVBand="1"/>
+      </w:tblPr>
+      <w:tblGrid>
+        <w:gridCol w:w="1502"/>
+        <w:gridCol w:w="3455"/>
+        <w:gridCol w:w="1495"/>
+        <w:gridCol w:w="1412"/>
+        <w:gridCol w:w="1486"/>
+      </w:tblGrid>
+      <w:tr>
+        <w:trPr>
+          <w:cnfStyle w:val="100000000000" w:firstRow="1" w:lastRow="0" w:firstColumn="0" w:lastColumn="0" w:oddVBand="0" w:evenVBand="0" w:oddHBand="0" w:evenHBand="0" w:firstRowFirstColumn="0" w:firstRowLastColumn="0" w:lastRowFirstColumn="0" w:lastRowLastColumn="0"/>
+        </w:trPr>
+        <w:tc>
+          <w:tcPr>
+            <w:cnfStyle w:val="001000000000" w:firstRow="0" w:lastRow="0" w:firstColumn="1" w:lastColumn="0" w:oddVBand="0" w:evenVBand="0" w:oddHBand="0" w:evenHBand="0" w:firstRowFirstColumn="0" w:firstRowLastColumn="0" w:lastRowFirstColumn="0" w:lastRowLastColumn="0"/>
+            <w:tcW w:w="1502" w:type="dxa"/>
+          </w:tcPr>
+          <w:p>
+            <w:r>
+              <w:t>Description</w:t>
+            </w:r>
+          </w:p>
+        </w:tc>
+        <w:tc>
+          <w:tcPr>
+            <w:tcW w:w="3455" w:type="dxa"/>
+          </w:tcPr>
+          <w:p>
+            <w:pPr>
+              <w:jc w:val="center"/>
+              <w:cnfStyle w:val="100000000000" w:firstRow="1" w:lastRow="0" w:firstColumn="0" w:lastColumn="0" w:oddVBand="0" w:evenVBand="0" w:oddHBand="0" w:evenHBand="0" w:firstRowFirstColumn="0" w:firstRowLastColumn="0" w:lastRowFirstColumn="0" w:lastRowLastColumn="0"/>
+            </w:pPr>
+            <w:r>
+              <w:t>Movies in Library</w:t>
+            </w:r>
+          </w:p>
+        </w:tc>
+        <w:tc>
+          <w:tcPr>
+            <w:tcW w:w="1495" w:type="dxa"/>
+          </w:tcPr>
+          <w:p>
+            <w:pPr>
+              <w:jc w:val="center"/>
+              <w:cnfStyle w:val="100000000000" w:firstRow="1" w:lastRow="0" w:firstColumn="0" w:lastColumn="0" w:oddVBand="0" w:evenVBand="0" w:oddHBand="0" w:evenHBand="0" w:firstRowFirstColumn="0" w:firstRowLastColumn="0" w:lastRowFirstColumn="0" w:lastRowLastColumn="0"/>
+            </w:pPr>
+            <w:r>
+              <w:t xml:space="preserve">No. </w:t>
+            </w:r>
+            <w:r>
+              <w:t>Times Borrowed</w:t>
+            </w:r>
+          </w:p>
+        </w:tc>
+        <w:tc>
+          <w:tcPr>
+            <w:tcW w:w="1412" w:type="dxa"/>
+          </w:tcPr>
+          <w:p>
+            <w:pPr>
+              <w:cnfStyle w:val="100000000000" w:firstRow="1" w:lastRow="0" w:firstColumn="0" w:lastColumn="0" w:oddVBand="0" w:evenVBand="0" w:oddHBand="0" w:evenHBand="0" w:firstRowFirstColumn="0" w:firstRowLastColumn="0" w:lastRowFirstColumn="0" w:lastRowLastColumn="0"/>
+            </w:pPr>
+            <w:r>
+              <w:t>Result</w:t>
+            </w:r>
+          </w:p>
+        </w:tc>
+        <w:tc>
+          <w:tcPr>
+            <w:tcW w:w="1486" w:type="dxa"/>
+          </w:tcPr>
+          <w:p>
+            <w:pPr>
+              <w:cnfStyle w:val="100000000000" w:firstRow="1" w:lastRow="0" w:firstColumn="0" w:lastColumn="0" w:oddVBand="0" w:evenVBand="0" w:oddHBand="0" w:evenHBand="0" w:firstRowFirstColumn="0" w:firstRowLastColumn="0" w:lastRowFirstColumn="0" w:lastRowLastColumn="0"/>
+            </w:pPr>
+            <w:r>
+              <w:t>Screenshot</w:t>
+            </w:r>
+          </w:p>
+        </w:tc>
+      </w:tr>
+      <w:tr>
+        <w:trPr>
+          <w:cnfStyle w:val="000000100000" w:firstRow="0" w:lastRow="0" w:firstColumn="0" w:lastColumn="0" w:oddVBand="0" w:evenVBand="0" w:oddHBand="1" w:evenHBand="0" w:firstRowFirstColumn="0" w:firstRowLastColumn="0" w:lastRowFirstColumn="0" w:lastRowLastColumn="0"/>
+        </w:trPr>
+        <w:tc>
+          <w:tcPr>
+            <w:cnfStyle w:val="001000000000" w:firstRow="0" w:lastRow="0" w:firstColumn="1" w:lastColumn="0" w:oddVBand="0" w:evenVBand="0" w:oddHBand="0" w:evenHBand="0" w:firstRowFirstColumn="0" w:firstRowLastColumn="0" w:lastRowFirstColumn="0" w:lastRowLastColumn="0"/>
+            <w:tcW w:w="1502" w:type="dxa"/>
+          </w:tcPr>
+          <w:p>
+            <w:r>
+              <w:t xml:space="preserve">No movies </w:t>
+            </w:r>
+          </w:p>
+        </w:tc>
+        <w:tc>
+          <w:tcPr>
+            <w:tcW w:w="3455" w:type="dxa"/>
+          </w:tcPr>
+          <w:p>
+            <w:pPr>
+              <w:jc w:val="center"/>
+              <w:cnfStyle w:val="000000100000" w:firstRow="0" w:lastRow="0" w:firstColumn="0" w:lastColumn="0" w:oddVBand="0" w:evenVBand="0" w:oddHBand="1" w:evenHBand="0" w:firstRowFirstColumn="0" w:firstRowLastColumn="0" w:lastRowFirstColumn="0" w:lastRowLastColumn="0"/>
+            </w:pPr>
+            <w:r>
+              <w:t>N/A</w:t>
+            </w:r>
+          </w:p>
+        </w:tc>
+        <w:tc>
+          <w:tcPr>
+            <w:tcW w:w="1495" w:type="dxa"/>
+          </w:tcPr>
+          <w:p>
+            <w:pPr>
+              <w:jc w:val="center"/>
+              <w:cnfStyle w:val="000000100000" w:firstRow="0" w:lastRow="0" w:firstColumn="0" w:lastColumn="0" w:oddVBand="0" w:evenVBand="0" w:oddHBand="1" w:evenHBand="0" w:firstRowFirstColumn="0" w:firstRowLastColumn="0" w:lastRowFirstColumn="0" w:lastRowLastColumn="0"/>
+              <w:rPr>
+                <w:lang w:val="en-AU"/>
+              </w:rPr>
+            </w:pPr>
+            <w:r>
+              <w:t>N/A</w:t>
+            </w:r>
+          </w:p>
+        </w:tc>
+        <w:tc>
+          <w:tcPr>
+            <w:tcW w:w="1412" w:type="dxa"/>
+          </w:tcPr>
+          <w:p>
+            <w:pPr>
+              <w:cnfStyle w:val="000000100000" w:firstRow="0" w:lastRow="0" w:firstColumn="0" w:lastColumn="0" w:oddVBand="0" w:evenVBand="0" w:oddHBand="1" w:evenHBand="0" w:firstRowFirstColumn="0" w:firstRowLastColumn="0" w:lastRowFirstColumn="0" w:lastRowLastColumn="0"/>
+            </w:pPr>
+            <w:r>
+              <w:t>Success</w:t>
+            </w:r>
+          </w:p>
+        </w:tc>
+        <w:tc>
+          <w:tcPr>
+            <w:tcW w:w="1486" w:type="dxa"/>
+          </w:tcPr>
+          <w:p>
+            <w:pPr>
+              <w:cnfStyle w:val="000000100000" w:firstRow="0" w:lastRow="0" w:firstColumn="0" w:lastColumn="0" w:oddVBand="0" w:evenVBand="0" w:oddHBand="1" w:evenHBand="0" w:firstRowFirstColumn="0" w:firstRowLastColumn="0" w:lastRowFirstColumn="0" w:lastRowLastColumn="0"/>
+            </w:pPr>
+            <w:r>
+              <w:t>Figure 2</w:t>
+            </w:r>
+          </w:p>
+        </w:tc>
+      </w:tr>
+      <w:tr>
+        <w:tc>
+          <w:tcPr>
+            <w:cnfStyle w:val="001000000000" w:firstRow="0" w:lastRow="0" w:firstColumn="1" w:lastColumn="0" w:oddVBand="0" w:evenVBand="0" w:oddHBand="0" w:evenHBand="0" w:firstRowFirstColumn="0" w:firstRowLastColumn="0" w:lastRowFirstColumn="0" w:lastRowLastColumn="0"/>
+            <w:tcW w:w="1502" w:type="dxa"/>
+          </w:tcPr>
+          <w:p>
+            <w:r>
+              <w:t>1 Movie</w:t>
+            </w:r>
+          </w:p>
+        </w:tc>
+        <w:tc>
+          <w:tcPr>
+            <w:tcW w:w="3455" w:type="dxa"/>
+          </w:tcPr>
+          <w:p>
+            <w:pPr>
+              <w:jc w:val="center"/>
+              <w:cnfStyle w:val="000000000000" w:firstRow="0" w:lastRow="0" w:firstColumn="0" w:lastColumn="0" w:oddVBand="0" w:evenVBand="0" w:oddHBand="0" w:evenHBand="0" w:firstRowFirstColumn="0" w:firstRowLastColumn="0" w:lastRowFirstColumn="0" w:lastRowLastColumn="0"/>
+            </w:pPr>
+            <w:r>
+              <w:t>Calvination</w:t>
+            </w:r>
+          </w:p>
+        </w:tc>
+        <w:tc>
+          <w:tcPr>
+            <w:tcW w:w="1495" w:type="dxa"/>
+          </w:tcPr>
+          <w:p>
+            <w:pPr>
+              <w:jc w:val="center"/>
+              <w:cnfStyle w:val="000000000000" w:firstRow="0" w:lastRow="0" w:firstColumn="0" w:lastColumn="0" w:oddVBand="0" w:evenVBand="0" w:oddHBand="0" w:evenHBand="0" w:firstRowFirstColumn="0" w:firstRowLastColumn="0" w:lastRowFirstColumn="0" w:lastRowLastColumn="0"/>
+            </w:pPr>
+            <w:r>
+              <w:t>1</w:t>
+            </w:r>
+          </w:p>
+        </w:tc>
+        <w:tc>
+          <w:tcPr>
+            <w:tcW w:w="1412" w:type="dxa"/>
+          </w:tcPr>
+          <w:p>
+            <w:pPr>
+              <w:cnfStyle w:val="000000000000" w:firstRow="0" w:lastRow="0" w:firstColumn="0" w:lastColumn="0" w:oddVBand="0" w:evenVBand="0" w:oddHBand="0" w:evenHBand="0" w:firstRowFirstColumn="0" w:firstRowLastColumn="0" w:lastRowFirstColumn="0" w:lastRowLastColumn="0"/>
+            </w:pPr>
+            <w:r>
+              <w:t>Success</w:t>
+            </w:r>
+          </w:p>
+        </w:tc>
+        <w:tc>
+          <w:tcPr>
+            <w:tcW w:w="1486" w:type="dxa"/>
+          </w:tcPr>
+          <w:p>
+            <w:pPr>
+              <w:cnfStyle w:val="000000000000" w:firstRow="0" w:lastRow="0" w:firstColumn="0" w:lastColumn="0" w:oddVBand="0" w:evenVBand="0" w:oddHBand="0" w:evenHBand="0" w:firstRowFirstColumn="0" w:firstRowLastColumn="0" w:lastRowFirstColumn="0" w:lastRowLastColumn="0"/>
+            </w:pPr>
+            <w:r>
+              <w:t>Figure 3</w:t>
+            </w:r>
+          </w:p>
+        </w:tc>
+      </w:tr>
+      <w:tr>
+        <w:trPr>
+          <w:cnfStyle w:val="000000100000" w:firstRow="0" w:lastRow="0" w:firstColumn="0" w:lastColumn="0" w:oddVBand="0" w:evenVBand="0" w:oddHBand="1" w:evenHBand="0" w:firstRowFirstColumn="0" w:firstRowLastColumn="0" w:lastRowFirstColumn="0" w:lastRowLastColumn="0"/>
+        </w:trPr>
+        <w:tc>
+          <w:tcPr>
+            <w:cnfStyle w:val="001000000000" w:firstRow="0" w:lastRow="0" w:firstColumn="1" w:lastColumn="0" w:oddVBand="0" w:evenVBand="0" w:oddHBand="0" w:evenHBand="0" w:firstRowFirstColumn="0" w:firstRowLastColumn="0" w:lastRowFirstColumn="0" w:lastRowLastColumn="0"/>
+            <w:tcW w:w="1502" w:type="dxa"/>
+          </w:tcPr>
+          <w:p>
+            <w:r>
+              <w:t>2 Movies</w:t>
+            </w:r>
+          </w:p>
+        </w:tc>
+        <w:tc>
+          <w:tcPr>
+            <w:tcW w:w="3455" w:type="dxa"/>
+          </w:tcPr>
+          <w:p>
+            <w:pPr>
+              <w:jc w:val="center"/>
+              <w:cnfStyle w:val="000000100000" w:firstRow="0" w:lastRow="0" w:firstColumn="0" w:lastColumn="0" w:oddVBand="0" w:evenVBand="0" w:oddHBand="1" w:evenHBand="0" w:firstRowFirstColumn="0" w:firstRowLastColumn="0" w:lastRowFirstColumn="0" w:lastRowLastColumn="0"/>
+            </w:pPr>
+            <w:r>
+              <w:t>Calvination</w:t>
+            </w:r>
+          </w:p>
+          <w:p>
+            <w:pPr>
+              <w:jc w:val="center"/>
+              <w:cnfStyle w:val="000000100000" w:firstRow="0" w:lastRow="0" w:firstColumn="0" w:lastColumn="0" w:oddVBand="0" w:evenVBand="0" w:oddHBand="1" w:evenHBand="0" w:firstRowFirstColumn="0" w:firstRowLastColumn="0" w:lastRowFirstColumn="0" w:lastRowLastColumn="0"/>
+            </w:pPr>
+            <w:r>
+              <w:t>Calvination II</w:t>
+            </w:r>
+          </w:p>
+        </w:tc>
+        <w:tc>
+          <w:tcPr>
+            <w:tcW w:w="1495" w:type="dxa"/>
+          </w:tcPr>
+          <w:p>
+            <w:pPr>
+              <w:jc w:val="center"/>
+              <w:cnfStyle w:val="000000100000" w:firstRow="0" w:lastRow="0" w:firstColumn="0" w:lastColumn="0" w:oddVBand="0" w:evenVBand="0" w:oddHBand="1" w:evenHBand="0" w:firstRowFirstColumn="0" w:firstRowLastColumn="0" w:lastRowFirstColumn="0" w:lastRowLastColumn="0"/>
+            </w:pPr>
+            <w:r>
+              <w:t>2</w:t>
+            </w:r>
+          </w:p>
+          <w:p>
+            <w:pPr>
+              <w:jc w:val="center"/>
+              <w:cnfStyle w:val="000000100000" w:firstRow="0" w:lastRow="0" w:firstColumn="0" w:lastColumn="0" w:oddVBand="0" w:evenVBand="0" w:oddHBand="1" w:evenHBand="0" w:firstRowFirstColumn="0" w:firstRowLastColumn="0" w:lastRowFirstColumn="0" w:lastRowLastColumn="0"/>
+            </w:pPr>
+            <w:r>
+              <w:t>1</w:t>
+            </w:r>
+          </w:p>
+        </w:tc>
+        <w:tc>
+          <w:tcPr>
+            <w:tcW w:w="1412" w:type="dxa"/>
+          </w:tcPr>
+          <w:p>
+            <w:pPr>
+              <w:cnfStyle w:val="000000100000" w:firstRow="0" w:lastRow="0" w:firstColumn="0" w:lastColumn="0" w:oddVBand="0" w:evenVBand="0" w:oddHBand="1" w:evenHBand="0" w:firstRowFirstColumn="0" w:firstRowLastColumn="0" w:lastRowFirstColumn="0" w:lastRowLastColumn="0"/>
+            </w:pPr>
+            <w:r>
+              <w:t>Success</w:t>
+            </w:r>
+          </w:p>
+        </w:tc>
+        <w:tc>
+          <w:tcPr>
+            <w:tcW w:w="1486" w:type="dxa"/>
+          </w:tcPr>
+          <w:p>
+            <w:pPr>
+              <w:cnfStyle w:val="000000100000" w:firstRow="0" w:lastRow="0" w:firstColumn="0" w:lastColumn="0" w:oddVBand="0" w:evenVBand="0" w:oddHBand="1" w:evenHBand="0" w:firstRowFirstColumn="0" w:firstRowLastColumn="0" w:lastRowFirstColumn="0" w:lastRowLastColumn="0"/>
+            </w:pPr>
+            <w:r>
+              <w:t>Figure 4</w:t>
+            </w:r>
+          </w:p>
+        </w:tc>
+      </w:tr>
+      <w:tr>
+        <w:tc>
+          <w:tcPr>
+            <w:cnfStyle w:val="001000000000" w:firstRow="0" w:lastRow="0" w:firstColumn="1" w:lastColumn="0" w:oddVBand="0" w:evenVBand="0" w:oddHBand="0" w:evenHBand="0" w:firstRowFirstColumn="0" w:firstRowLastColumn="0" w:lastRowFirstColumn="0" w:lastRowLastColumn="0"/>
+            <w:tcW w:w="1502" w:type="dxa"/>
+          </w:tcPr>
+          <w:p>
+            <w:r>
+              <w:t>4 Movies</w:t>
+            </w:r>
+          </w:p>
+        </w:tc>
+        <w:tc>
+          <w:tcPr>
+            <w:tcW w:w="3455" w:type="dxa"/>
+          </w:tcPr>
+          <w:p>
+            <w:pPr>
+              <w:jc w:val="center"/>
+              <w:cnfStyle w:val="000000000000" w:firstRow="0" w:lastRow="0" w:firstColumn="0" w:lastColumn="0" w:oddVBand="0" w:evenVBand="0" w:oddHBand="0" w:evenHBand="0" w:firstRowFirstColumn="0" w:firstRowLastColumn="0" w:lastRowFirstColumn="0" w:lastRowLastColumn="0"/>
+            </w:pPr>
+            <w:r>
+              <w:t>Calvination</w:t>
+            </w:r>
+          </w:p>
+          <w:p>
+            <w:pPr>
+              <w:jc w:val="center"/>
+              <w:cnfStyle w:val="000000000000" w:firstRow="0" w:lastRow="0" w:firstColumn="0" w:lastColumn="0" w:oddVBand="0" w:evenVBand="0" w:oddHBand="0" w:evenHBand="0" w:firstRowFirstColumn="0" w:firstRowLastColumn="0" w:lastRowFirstColumn="0" w:lastRowLastColumn="0"/>
+            </w:pPr>
+            <w:r>
+              <w:t>Calvination II</w:t>
+            </w:r>
+          </w:p>
+          <w:p>
+            <w:pPr>
+              <w:jc w:val="center"/>
+              <w:cnfStyle w:val="000000000000" w:firstRow="0" w:lastRow="0" w:firstColumn="0" w:lastColumn="0" w:oddVBand="0" w:evenVBand="0" w:oddHBand="0" w:evenHBand="0" w:firstRowFirstColumn="0" w:firstRowLastColumn="0" w:lastRowFirstColumn="0" w:lastRowLastColumn="0"/>
+            </w:pPr>
+            <w:r>
+              <w:t xml:space="preserve">CJ’s </w:t>
+            </w:r>
+            <w:r>
+              <w:t>N</w:t>
+            </w:r>
+            <w:r>
+              <w:t xml:space="preserve">ew </w:t>
+            </w:r>
+            <w:r>
+              <w:t>B</w:t>
+            </w:r>
+            <w:r>
+              <w:t>eginning</w:t>
+            </w:r>
+          </w:p>
+          <w:p>
+            <w:pPr>
+              <w:jc w:val="center"/>
+              <w:cnfStyle w:val="000000000000" w:firstRow="0" w:lastRow="0" w:firstColumn="0" w:lastColumn="0" w:oddVBand="0" w:evenVBand="0" w:oddHBand="0" w:evenHBand="0" w:firstRowFirstColumn="0" w:firstRowLastColumn="0" w:lastRowFirstColumn="0" w:lastRowLastColumn="0"/>
+            </w:pPr>
+            <w:r>
+              <w:t>The Engineer CJ</w:t>
+            </w:r>
+          </w:p>
+        </w:tc>
+        <w:tc>
+          <w:tcPr>
+            <w:tcW w:w="1495" w:type="dxa"/>
+          </w:tcPr>
+          <w:p>
+            <w:pPr>
+              <w:jc w:val="center"/>
+              <w:cnfStyle w:val="000000000000" w:firstRow="0" w:lastRow="0" w:firstColumn="0" w:lastColumn="0" w:oddVBand="0" w:evenVBand="0" w:oddHBand="0" w:evenHBand="0" w:firstRowFirstColumn="0" w:firstRowLastColumn="0" w:lastRowFirstColumn="0" w:lastRowLastColumn="0"/>
+            </w:pPr>
+            <w:r>
+              <w:t>2</w:t>
+            </w:r>
+          </w:p>
+          <w:p>
+            <w:pPr>
+              <w:jc w:val="center"/>
+              <w:cnfStyle w:val="000000000000" w:firstRow="0" w:lastRow="0" w:firstColumn="0" w:lastColumn="0" w:oddVBand="0" w:evenVBand="0" w:oddHBand="0" w:evenHBand="0" w:firstRowFirstColumn="0" w:firstRowLastColumn="0" w:lastRowFirstColumn="0" w:lastRowLastColumn="0"/>
+            </w:pPr>
+            <w:r>
+              <w:t>1</w:t>
+            </w:r>
+          </w:p>
+          <w:p>
+            <w:pPr>
+              <w:jc w:val="center"/>
+              <w:cnfStyle w:val="000000000000" w:firstRow="0" w:lastRow="0" w:firstColumn="0" w:lastColumn="0" w:oddVBand="0" w:evenVBand="0" w:oddHBand="0" w:evenHBand="0" w:firstRowFirstColumn="0" w:firstRowLastColumn="0" w:lastRowFirstColumn="0" w:lastRowLastColumn="0"/>
+            </w:pPr>
+            <w:r>
+              <w:t>3</w:t>
+            </w:r>
+          </w:p>
+          <w:p>
+            <w:pPr>
+              <w:jc w:val="center"/>
+              <w:cnfStyle w:val="000000000000" w:firstRow="0" w:lastRow="0" w:firstColumn="0" w:lastColumn="0" w:oddVBand="0" w:evenVBand="0" w:oddHBand="0" w:evenHBand="0" w:firstRowFirstColumn="0" w:firstRowLastColumn="0" w:lastRowFirstColumn="0" w:lastRowLastColumn="0"/>
+            </w:pPr>
+            <w:r>
+              <w:t>0</w:t>
+            </w:r>
+          </w:p>
+        </w:tc>
+        <w:tc>
+          <w:tcPr>
+            <w:tcW w:w="1412" w:type="dxa"/>
+          </w:tcPr>
+          <w:p>
+            <w:pPr>
+              <w:cnfStyle w:val="000000000000" w:firstRow="0" w:lastRow="0" w:firstColumn="0" w:lastColumn="0" w:oddVBand="0" w:evenVBand="0" w:oddHBand="0" w:evenHBand="0" w:firstRowFirstColumn="0" w:firstRowLastColumn="0" w:lastRowFirstColumn="0" w:lastRowLastColumn="0"/>
+            </w:pPr>
+            <w:r>
+              <w:t>Success</w:t>
+            </w:r>
+          </w:p>
+        </w:tc>
+        <w:tc>
+          <w:tcPr>
+            <w:tcW w:w="1486" w:type="dxa"/>
+          </w:tcPr>
+          <w:p>
+            <w:pPr>
+              <w:cnfStyle w:val="000000000000" w:firstRow="0" w:lastRow="0" w:firstColumn="0" w:lastColumn="0" w:oddVBand="0" w:evenVBand="0" w:oddHBand="0" w:evenHBand="0" w:firstRowFirstColumn="0" w:firstRowLastColumn="0" w:lastRowFirstColumn="0" w:lastRowLastColumn="0"/>
+            </w:pPr>
+            <w:r>
+              <w:t>Figure 5</w:t>
+            </w:r>
+          </w:p>
+        </w:tc>
+      </w:tr>
+      <w:tr>
+        <w:trPr>
+          <w:cnfStyle w:val="000000100000" w:firstRow="0" w:lastRow="0" w:firstColumn="0" w:lastColumn="0" w:oddVBand="0" w:evenVBand="0" w:oddHBand="1" w:evenHBand="0" w:firstRowFirstColumn="0" w:firstRowLastColumn="0" w:lastRowFirstColumn="0" w:lastRowLastColumn="0"/>
+        </w:trPr>
+        <w:tc>
+          <w:tcPr>
+            <w:cnfStyle w:val="001000000000" w:firstRow="0" w:lastRow="0" w:firstColumn="1" w:lastColumn="0" w:oddVBand="0" w:evenVBand="0" w:oddHBand="0" w:evenHBand="0" w:firstRowFirstColumn="0" w:firstRowLastColumn="0" w:lastRowFirstColumn="0" w:lastRowLastColumn="0"/>
+            <w:tcW w:w="1502" w:type="dxa"/>
+          </w:tcPr>
+          <w:p>
+            <w:r>
+              <w:t>10 Movies</w:t>
+            </w:r>
+          </w:p>
+        </w:tc>
+        <w:tc>
+          <w:tcPr>
+            <w:tcW w:w="3455" w:type="dxa"/>
+          </w:tcPr>
+          <w:p>
+            <w:pPr>
+              <w:jc w:val="center"/>
+              <w:cnfStyle w:val="000000100000" w:firstRow="0" w:lastRow="0" w:firstColumn="0" w:lastColumn="0" w:oddVBand="0" w:evenVBand="0" w:oddHBand="1" w:evenHBand="0" w:firstRowFirstColumn="0" w:firstRowLastColumn="0" w:lastRowFirstColumn="0" w:lastRowLastColumn="0"/>
+            </w:pPr>
+            <w:r>
+              <w:t>Calvination</w:t>
+            </w:r>
+          </w:p>
+          <w:p>
+            <w:pPr>
+              <w:jc w:val="center"/>
+              <w:cnfStyle w:val="000000100000" w:firstRow="0" w:lastRow="0" w:firstColumn="0" w:lastColumn="0" w:oddVBand="0" w:evenVBand="0" w:oddHBand="1" w:evenHBand="0" w:firstRowFirstColumn="0" w:firstRowLastColumn="0" w:lastRowFirstColumn="0" w:lastRowLastColumn="0"/>
+            </w:pPr>
+            <w:r>
+              <w:t>Calvination II</w:t>
+            </w:r>
+          </w:p>
+          <w:p>
+            <w:pPr>
+              <w:jc w:val="center"/>
+              <w:cnfStyle w:val="000000100000" w:firstRow="0" w:lastRow="0" w:firstColumn="0" w:lastColumn="0" w:oddVBand="0" w:evenVBand="0" w:oddHBand="1" w:evenHBand="0" w:firstRowFirstColumn="0" w:firstRowLastColumn="0" w:lastRowFirstColumn="0" w:lastRowLastColumn="0"/>
+            </w:pPr>
+            <w:r>
+              <w:t>CJ’s New Beginning</w:t>
+            </w:r>
+          </w:p>
+          <w:p>
+            <w:pPr>
+              <w:jc w:val="center"/>
+              <w:cnfStyle w:val="000000100000" w:firstRow="0" w:lastRow="0" w:firstColumn="0" w:lastColumn="0" w:oddVBand="0" w:evenVBand="0" w:oddHBand="1" w:evenHBand="0" w:firstRowFirstColumn="0" w:firstRowLastColumn="0" w:lastRowFirstColumn="0" w:lastRowLastColumn="0"/>
+            </w:pPr>
+            <w:r>
+              <w:t>The Engineer CJ</w:t>
+            </w:r>
+          </w:p>
+          <w:p>
+            <w:pPr>
+              <w:jc w:val="center"/>
+              <w:cnfStyle w:val="000000100000" w:firstRow="0" w:lastRow="0" w:firstColumn="0" w:lastColumn="0" w:oddVBand="0" w:evenVBand="0" w:oddHBand="1" w:evenHBand="0" w:firstRowFirstColumn="0" w:firstRowLastColumn="0" w:lastRowFirstColumn="0" w:lastRowLastColumn="0"/>
+            </w:pPr>
+            <w:r>
+              <w:t>MXB344</w:t>
+            </w:r>
+          </w:p>
+          <w:p>
+            <w:pPr>
+              <w:jc w:val="center"/>
+              <w:cnfStyle w:val="000000100000" w:firstRow="0" w:lastRow="0" w:firstColumn="0" w:lastColumn="0" w:oddVBand="0" w:evenVBand="0" w:oddHBand="1" w:evenHBand="0" w:firstRowFirstColumn="0" w:firstRowLastColumn="0" w:lastRowFirstColumn="0" w:lastRowLastColumn="0"/>
+            </w:pPr>
+            <w:r>
+              <w:t>MXB341</w:t>
+            </w:r>
+          </w:p>
+          <w:p>
+            <w:pPr>
+              <w:jc w:val="center"/>
+              <w:cnfStyle w:val="000000100000" w:firstRow="0" w:lastRow="0" w:firstColumn="0" w:lastColumn="0" w:oddVBand="0" w:evenVBand="0" w:oddHBand="1" w:evenHBand="0" w:firstRowFirstColumn="0" w:firstRowLastColumn="0" w:lastRowFirstColumn="0" w:lastRowLastColumn="0"/>
+            </w:pPr>
+            <w:r>
+              <w:t>Any Marvel Movie</w:t>
+            </w:r>
+          </w:p>
+          <w:p>
+            <w:pPr>
+              <w:jc w:val="center"/>
+              <w:cnfStyle w:val="000000100000" w:firstRow="0" w:lastRow="0" w:firstColumn="0" w:lastColumn="0" w:oddVBand="0" w:evenVBand="0" w:oddHBand="1" w:evenHBand="0" w:firstRowFirstColumn="0" w:firstRowLastColumn="0" w:lastRowFirstColumn="0" w:lastRowLastColumn="0"/>
+            </w:pPr>
+            <w:r>
+              <w:t>CAB420</w:t>
+            </w:r>
+          </w:p>
+          <w:p>
+            <w:pPr>
+              <w:jc w:val="center"/>
+              <w:cnfStyle w:val="000000100000" w:firstRow="0" w:lastRow="0" w:firstColumn="0" w:lastColumn="0" w:oddVBand="0" w:evenVBand="0" w:oddHBand="1" w:evenHBand="0" w:firstRowFirstColumn="0" w:firstRowLastColumn="0" w:lastRowFirstColumn="0" w:lastRowLastColumn="0"/>
+            </w:pPr>
+            <w:r>
+              <w:t>CAB301</w:t>
+            </w:r>
+          </w:p>
+          <w:p>
+            <w:pPr>
+              <w:jc w:val="center"/>
+              <w:cnfStyle w:val="000000100000" w:firstRow="0" w:lastRow="0" w:firstColumn="0" w:lastColumn="0" w:oddVBand="0" w:evenVBand="0" w:oddHBand="1" w:evenHBand="0" w:firstRowFirstColumn="0" w:firstRowLastColumn="0" w:lastRowFirstColumn="0" w:lastRowLastColumn="0"/>
+            </w:pPr>
+            <w:r>
+              <w:t>Any DC Movie</w:t>
+            </w:r>
+          </w:p>
+        </w:tc>
+        <w:tc>
+          <w:tcPr>
+            <w:tcW w:w="1495" w:type="dxa"/>
+          </w:tcPr>
+          <w:p>
+            <w:pPr>
+              <w:jc w:val="center"/>
+              <w:cnfStyle w:val="000000100000" w:firstRow="0" w:lastRow="0" w:firstColumn="0" w:lastColumn="0" w:oddVBand="0" w:evenVBand="0" w:oddHBand="1" w:evenHBand="0" w:firstRowFirstColumn="0" w:firstRowLastColumn="0" w:lastRowFirstColumn="0" w:lastRowLastColumn="0"/>
+            </w:pPr>
+            <w:r>
+              <w:t>2</w:t>
+            </w:r>
+          </w:p>
+          <w:p>
+            <w:pPr>
+              <w:jc w:val="center"/>
+              <w:cnfStyle w:val="000000100000" w:firstRow="0" w:lastRow="0" w:firstColumn="0" w:lastColumn="0" w:oddVBand="0" w:evenVBand="0" w:oddHBand="1" w:evenHBand="0" w:firstRowFirstColumn="0" w:firstRowLastColumn="0" w:lastRowFirstColumn="0" w:lastRowLastColumn="0"/>
+            </w:pPr>
+            <w:r>
+              <w:t>1</w:t>
+            </w:r>
+          </w:p>
+          <w:p>
+            <w:pPr>
+              <w:jc w:val="center"/>
+              <w:cnfStyle w:val="000000100000" w:firstRow="0" w:lastRow="0" w:firstColumn="0" w:lastColumn="0" w:oddVBand="0" w:evenVBand="0" w:oddHBand="1" w:evenHBand="0" w:firstRowFirstColumn="0" w:firstRowLastColumn="0" w:lastRowFirstColumn="0" w:lastRowLastColumn="0"/>
+            </w:pPr>
+            <w:r>
+              <w:t>3</w:t>
+            </w:r>
+          </w:p>
+          <w:p>
+            <w:pPr>
+              <w:jc w:val="center"/>
+              <w:cnfStyle w:val="000000100000" w:firstRow="0" w:lastRow="0" w:firstColumn="0" w:lastColumn="0" w:oddVBand="0" w:evenVBand="0" w:oddHBand="1" w:evenHBand="0" w:firstRowFirstColumn="0" w:firstRowLastColumn="0" w:lastRowFirstColumn="0" w:lastRowLastColumn="0"/>
+            </w:pPr>
+            <w:r>
+              <w:t>0</w:t>
+            </w:r>
+          </w:p>
+          <w:p>
+            <w:pPr>
+              <w:jc w:val="center"/>
+              <w:cnfStyle w:val="000000100000" w:firstRow="0" w:lastRow="0" w:firstColumn="0" w:lastColumn="0" w:oddVBand="0" w:evenVBand="0" w:oddHBand="1" w:evenHBand="0" w:firstRowFirstColumn="0" w:firstRowLastColumn="0" w:lastRowFirstColumn="0" w:lastRowLastColumn="0"/>
+            </w:pPr>
+            <w:r>
+              <w:t>5</w:t>
+            </w:r>
+          </w:p>
+          <w:p>
+            <w:pPr>
+              <w:jc w:val="center"/>
+              <w:cnfStyle w:val="000000100000" w:firstRow="0" w:lastRow="0" w:firstColumn="0" w:lastColumn="0" w:oddVBand="0" w:evenVBand="0" w:oddHBand="1" w:evenHBand="0" w:firstRowFirstColumn="0" w:firstRowLastColumn="0" w:lastRowFirstColumn="0" w:lastRowLastColumn="0"/>
+            </w:pPr>
+            <w:r>
+              <w:t>3</w:t>
+            </w:r>
+          </w:p>
+          <w:p>
+            <w:pPr>
+              <w:jc w:val="center"/>
+              <w:cnfStyle w:val="000000100000" w:firstRow="0" w:lastRow="0" w:firstColumn="0" w:lastColumn="0" w:oddVBand="0" w:evenVBand="0" w:oddHBand="1" w:evenHBand="0" w:firstRowFirstColumn="0" w:firstRowLastColumn="0" w:lastRowFirstColumn="0" w:lastRowLastColumn="0"/>
+            </w:pPr>
+            <w:r>
+              <w:t>15</w:t>
+            </w:r>
+          </w:p>
+          <w:p>
+            <w:pPr>
+              <w:jc w:val="center"/>
+              <w:cnfStyle w:val="000000100000" w:firstRow="0" w:lastRow="0" w:firstColumn="0" w:lastColumn="0" w:oddVBand="0" w:evenVBand="0" w:oddHBand="1" w:evenHBand="0" w:firstRowFirstColumn="0" w:firstRowLastColumn="0" w:lastRowFirstColumn="0" w:lastRowLastColumn="0"/>
+            </w:pPr>
+            <w:r>
+              <w:t>8</w:t>
+            </w:r>
+          </w:p>
+          <w:p>
+            <w:pPr>
+              <w:jc w:val="center"/>
+              <w:cnfStyle w:val="000000100000" w:firstRow="0" w:lastRow="0" w:firstColumn="0" w:lastColumn="0" w:oddVBand="0" w:evenVBand="0" w:oddHBand="1" w:evenHBand="0" w:firstRowFirstColumn="0" w:firstRowLastColumn="0" w:lastRowFirstColumn="0" w:lastRowLastColumn="0"/>
+            </w:pPr>
+            <w:r>
+              <w:t>12</w:t>
+            </w:r>
+          </w:p>
+          <w:p>
+            <w:pPr>
+              <w:jc w:val="center"/>
+              <w:cnfStyle w:val="000000100000" w:firstRow="0" w:lastRow="0" w:firstColumn="0" w:lastColumn="0" w:oddVBand="0" w:evenVBand="0" w:oddHBand="1" w:evenHBand="0" w:firstRowFirstColumn="0" w:firstRowLastColumn="0" w:lastRowFirstColumn="0" w:lastRowLastColumn="0"/>
+            </w:pPr>
+            <w:r>
+              <w:t>0</w:t>
+            </w:r>
+          </w:p>
+        </w:tc>
+        <w:tc>
+          <w:tcPr>
+            <w:tcW w:w="1412" w:type="dxa"/>
+          </w:tcPr>
+          <w:p>
+            <w:pPr>
+              <w:cnfStyle w:val="000000100000" w:firstRow="0" w:lastRow="0" w:firstColumn="0" w:lastColumn="0" w:oddVBand="0" w:evenVBand="0" w:oddHBand="1" w:evenHBand="0" w:firstRowFirstColumn="0" w:firstRowLastColumn="0" w:lastRowFirstColumn="0" w:lastRowLastColumn="0"/>
+            </w:pPr>
+            <w:r>
+              <w:t>Success</w:t>
+            </w:r>
+          </w:p>
+        </w:tc>
+        <w:tc>
+          <w:tcPr>
+            <w:tcW w:w="1486" w:type="dxa"/>
+          </w:tcPr>
+          <w:p>
+            <w:pPr>
+              <w:cnfStyle w:val="000000100000" w:firstRow="0" w:lastRow="0" w:firstColumn="0" w:lastColumn="0" w:oddVBand="0" w:evenVBand="0" w:oddHBand="1" w:evenHBand="0" w:firstRowFirstColumn="0" w:firstRowLastColumn="0" w:lastRowFirstColumn="0" w:lastRowLastColumn="0"/>
+            </w:pPr>
+            <w:r>
+              <w:t>Figure 6</w:t>
+            </w:r>
+            <w:r>
+              <w:t>, 7</w:t>
+            </w:r>
+          </w:p>
+        </w:tc>
+      </w:tr>
+    </w:tbl>
+    <w:p/>
+    <w:p/>
+    <w:p>
       <w:r>
         <w:br w:type="page"/>
       </w:r>
@@ -4634,16 +5291,7 @@
         <w:jc w:val="both"/>
       </w:pPr>
       <w:r>
-        <w:t>Figure</w:t>
-      </w:r>
-      <w:r>
-        <w:t xml:space="preserve"> 2</w:t>
-      </w:r>
-      <w:r>
-        <w:t xml:space="preserve">: </w:t>
-      </w:r>
-      <w:r>
-        <w:t xml:space="preserve">Ratio between </w:t>
+        <w:t xml:space="preserve">Figure 2: Ratio between </w:t>
       </w:r>
       <m:oMath>
         <m:r>
@@ -4682,11 +5330,480 @@
         </m:d>
       </m:oMath>
     </w:p>
+    <w:p>
+      <w:pPr>
+        <w:spacing w:line="480" w:lineRule="auto"/>
+        <w:ind w:firstLine="720"/>
+      </w:pPr>
+      <w:r>
+        <w:br w:type="page"/>
+      </w:r>
+    </w:p>
+    <w:p>
+      <w:pPr>
+        <w:keepNext/>
+      </w:pPr>
+      <w:r>
+        <w:lastRenderedPageBreak/>
+        <w:drawing>
+          <wp:inline distT="0" distB="0" distL="0" distR="0" wp14:anchorId="1ABC7322" wp14:editId="4E689AF5">
+            <wp:extent cx="5943600" cy="3451860"/>
+            <wp:effectExtent l="0" t="0" r="0" b="0"/>
+            <wp:docPr id="4" name="Picture 4" descr="Text&#10;&#10;Description automatically generated"/>
+            <wp:cNvGraphicFramePr>
+              <a:graphicFrameLocks xmlns:a="http://schemas.openxmlformats.org/drawingml/2006/main" noChangeAspect="1"/>
+            </wp:cNvGraphicFramePr>
+            <a:graphic xmlns:a="http://schemas.openxmlformats.org/drawingml/2006/main">
+              <a:graphicData uri="http://schemas.openxmlformats.org/drawingml/2006/picture">
+                <pic:pic xmlns:pic="http://schemas.openxmlformats.org/drawingml/2006/picture">
+                  <pic:nvPicPr>
+                    <pic:cNvPr id="4" name="Picture 4" descr="Text&#10;&#10;Description automatically generated"/>
+                    <pic:cNvPicPr/>
+                  </pic:nvPicPr>
+                  <pic:blipFill>
+                    <a:blip r:embed="rId13"/>
+                    <a:stretch>
+                      <a:fillRect/>
+                    </a:stretch>
+                  </pic:blipFill>
+                  <pic:spPr>
+                    <a:xfrm>
+                      <a:off x="0" y="0"/>
+                      <a:ext cx="5943600" cy="3451860"/>
+                    </a:xfrm>
+                    <a:prstGeom prst="rect">
+                      <a:avLst/>
+                    </a:prstGeom>
+                  </pic:spPr>
+                </pic:pic>
+              </a:graphicData>
+            </a:graphic>
+          </wp:inline>
+        </w:drawing>
+      </w:r>
+    </w:p>
+    <w:p>
+      <w:pPr>
+        <w:pStyle w:val="Caption"/>
+      </w:pPr>
+      <w:r>
+        <w:t xml:space="preserve">Figure </w:t>
+      </w:r>
+      <w:r>
+        <w:fldChar w:fldCharType="begin"/>
+      </w:r>
+      <w:r>
+        <w:instrText xml:space="preserve"> SEQ Figure \* ARABIC </w:instrText>
+      </w:r>
+      <w:r>
+        <w:fldChar w:fldCharType="separate"/>
+      </w:r>
+      <w:r>
+        <w:rPr>
+          <w:noProof/>
+        </w:rPr>
+        <w:t>2</w:t>
+      </w:r>
+      <w:r>
+        <w:fldChar w:fldCharType="end"/>
+      </w:r>
+      <w:r>
+        <w:t>: Top 3 Movies (No movies in collection)</w:t>
+      </w:r>
+    </w:p>
+    <w:p>
+      <w:pPr>
+        <w:keepNext/>
+      </w:pPr>
+      <w:r>
+        <w:drawing>
+          <wp:inline distT="0" distB="0" distL="0" distR="0" wp14:anchorId="47D81526" wp14:editId="6FACE98C">
+            <wp:extent cx="5943600" cy="3432175"/>
+            <wp:effectExtent l="0" t="0" r="0" b="0"/>
+            <wp:docPr id="3" name="Picture 3" descr="Text&#10;&#10;Description automatically generated"/>
+            <wp:cNvGraphicFramePr>
+              <a:graphicFrameLocks xmlns:a="http://schemas.openxmlformats.org/drawingml/2006/main" noChangeAspect="1"/>
+            </wp:cNvGraphicFramePr>
+            <a:graphic xmlns:a="http://schemas.openxmlformats.org/drawingml/2006/main">
+              <a:graphicData uri="http://schemas.openxmlformats.org/drawingml/2006/picture">
+                <pic:pic xmlns:pic="http://schemas.openxmlformats.org/drawingml/2006/picture">
+                  <pic:nvPicPr>
+                    <pic:cNvPr id="3" name="Picture 3" descr="Text&#10;&#10;Description automatically generated"/>
+                    <pic:cNvPicPr/>
+                  </pic:nvPicPr>
+                  <pic:blipFill>
+                    <a:blip r:embed="rId14"/>
+                    <a:stretch>
+                      <a:fillRect/>
+                    </a:stretch>
+                  </pic:blipFill>
+                  <pic:spPr>
+                    <a:xfrm>
+                      <a:off x="0" y="0"/>
+                      <a:ext cx="5943600" cy="3432175"/>
+                    </a:xfrm>
+                    <a:prstGeom prst="rect">
+                      <a:avLst/>
+                    </a:prstGeom>
+                  </pic:spPr>
+                </pic:pic>
+              </a:graphicData>
+            </a:graphic>
+          </wp:inline>
+        </w:drawing>
+      </w:r>
+    </w:p>
+    <w:p>
+      <w:pPr>
+        <w:pStyle w:val="Caption"/>
+      </w:pPr>
+      <w:r>
+        <w:t xml:space="preserve">Figure </w:t>
+      </w:r>
+      <w:r>
+        <w:fldChar w:fldCharType="begin"/>
+      </w:r>
+      <w:r>
+        <w:instrText xml:space="preserve"> SEQ Figure \* ARABIC </w:instrText>
+      </w:r>
+      <w:r>
+        <w:fldChar w:fldCharType="separate"/>
+      </w:r>
+      <w:r>
+        <w:rPr>
+          <w:noProof/>
+        </w:rPr>
+        <w:t>3</w:t>
+      </w:r>
+      <w:r>
+        <w:fldChar w:fldCharType="end"/>
+      </w:r>
+      <w:r>
+        <w:t>: Top 3 Movies (1 movie in collection)</w:t>
+      </w:r>
+    </w:p>
+    <w:p>
+      <w:pPr>
+        <w:spacing w:line="480" w:lineRule="auto"/>
+        <w:ind w:firstLine="720"/>
+        <w:rPr>
+          <w:i/>
+          <w:iCs/>
+          <w:color w:val="000000" w:themeColor="text2"/>
+          <w:sz w:val="22"/>
+          <w:szCs w:val="18"/>
+        </w:rPr>
+      </w:pPr>
+      <w:r>
+        <w:br w:type="page"/>
+      </w:r>
+    </w:p>
+    <w:p>
+      <w:pPr>
+        <w:pStyle w:val="Caption"/>
+        <w:keepNext/>
+      </w:pPr>
+      <w:r>
+        <w:lastRenderedPageBreak/>
+        <w:drawing>
+          <wp:inline distT="0" distB="0" distL="0" distR="0" wp14:anchorId="640AE4BB" wp14:editId="2948F769">
+            <wp:extent cx="5943600" cy="3451860"/>
+            <wp:effectExtent l="0" t="0" r="0" b="0"/>
+            <wp:docPr id="5" name="Picture 5" descr="Text&#10;&#10;Description automatically generated"/>
+            <wp:cNvGraphicFramePr>
+              <a:graphicFrameLocks xmlns:a="http://schemas.openxmlformats.org/drawingml/2006/main" noChangeAspect="1"/>
+            </wp:cNvGraphicFramePr>
+            <a:graphic xmlns:a="http://schemas.openxmlformats.org/drawingml/2006/main">
+              <a:graphicData uri="http://schemas.openxmlformats.org/drawingml/2006/picture">
+                <pic:pic xmlns:pic="http://schemas.openxmlformats.org/drawingml/2006/picture">
+                  <pic:nvPicPr>
+                    <pic:cNvPr id="5" name="Picture 5" descr="Text&#10;&#10;Description automatically generated"/>
+                    <pic:cNvPicPr/>
+                  </pic:nvPicPr>
+                  <pic:blipFill>
+                    <a:blip r:embed="rId15"/>
+                    <a:stretch>
+                      <a:fillRect/>
+                    </a:stretch>
+                  </pic:blipFill>
+                  <pic:spPr>
+                    <a:xfrm>
+                      <a:off x="0" y="0"/>
+                      <a:ext cx="5943600" cy="3451860"/>
+                    </a:xfrm>
+                    <a:prstGeom prst="rect">
+                      <a:avLst/>
+                    </a:prstGeom>
+                  </pic:spPr>
+                </pic:pic>
+              </a:graphicData>
+            </a:graphic>
+          </wp:inline>
+        </w:drawing>
+      </w:r>
+    </w:p>
+    <w:p>
+      <w:pPr>
+        <w:pStyle w:val="Caption"/>
+      </w:pPr>
+      <w:r>
+        <w:t xml:space="preserve">Figure </w:t>
+      </w:r>
+      <w:r>
+        <w:fldChar w:fldCharType="begin"/>
+      </w:r>
+      <w:r>
+        <w:instrText xml:space="preserve"> SEQ Figure \* ARABIC </w:instrText>
+      </w:r>
+      <w:r>
+        <w:fldChar w:fldCharType="separate"/>
+      </w:r>
+      <w:r>
+        <w:rPr>
+          <w:noProof/>
+        </w:rPr>
+        <w:t>4</w:t>
+      </w:r>
+      <w:r>
+        <w:fldChar w:fldCharType="end"/>
+      </w:r>
+      <w:r>
+        <w:t xml:space="preserve">: Top </w:t>
+      </w:r>
+      <w:r>
+        <w:t>3</w:t>
+      </w:r>
+      <w:r>
+        <w:t xml:space="preserve"> Movies (2 movies in collection)</w:t>
+      </w:r>
+    </w:p>
+    <w:p>
+      <w:pPr>
+        <w:keepNext/>
+      </w:pPr>
+      <w:r>
+        <w:drawing>
+          <wp:inline distT="0" distB="0" distL="0" distR="0" wp14:anchorId="1C810F07" wp14:editId="3A8C2B9A">
+            <wp:extent cx="5943600" cy="3451860"/>
+            <wp:effectExtent l="0" t="0" r="0" b="0"/>
+            <wp:docPr id="7" name="Picture 7" descr="Text&#10;&#10;Description automatically generated"/>
+            <wp:cNvGraphicFramePr>
+              <a:graphicFrameLocks xmlns:a="http://schemas.openxmlformats.org/drawingml/2006/main" noChangeAspect="1"/>
+            </wp:cNvGraphicFramePr>
+            <a:graphic xmlns:a="http://schemas.openxmlformats.org/drawingml/2006/main">
+              <a:graphicData uri="http://schemas.openxmlformats.org/drawingml/2006/picture">
+                <pic:pic xmlns:pic="http://schemas.openxmlformats.org/drawingml/2006/picture">
+                  <pic:nvPicPr>
+                    <pic:cNvPr id="7" name="Picture 7" descr="Text&#10;&#10;Description automatically generated"/>
+                    <pic:cNvPicPr/>
+                  </pic:nvPicPr>
+                  <pic:blipFill>
+                    <a:blip r:embed="rId16"/>
+                    <a:stretch>
+                      <a:fillRect/>
+                    </a:stretch>
+                  </pic:blipFill>
+                  <pic:spPr>
+                    <a:xfrm>
+                      <a:off x="0" y="0"/>
+                      <a:ext cx="5943600" cy="3451860"/>
+                    </a:xfrm>
+                    <a:prstGeom prst="rect">
+                      <a:avLst/>
+                    </a:prstGeom>
+                  </pic:spPr>
+                </pic:pic>
+              </a:graphicData>
+            </a:graphic>
+          </wp:inline>
+        </w:drawing>
+      </w:r>
+    </w:p>
+    <w:p>
+      <w:pPr>
+        <w:pStyle w:val="Caption"/>
+      </w:pPr>
+      <w:r>
+        <w:t xml:space="preserve">Figure </w:t>
+      </w:r>
+      <w:r>
+        <w:fldChar w:fldCharType="begin"/>
+      </w:r>
+      <w:r>
+        <w:instrText xml:space="preserve"> SEQ Figure \* ARABIC </w:instrText>
+      </w:r>
+      <w:r>
+        <w:fldChar w:fldCharType="separate"/>
+      </w:r>
+      <w:r>
+        <w:rPr>
+          <w:noProof/>
+        </w:rPr>
+        <w:t>5</w:t>
+      </w:r>
+      <w:r>
+        <w:fldChar w:fldCharType="end"/>
+      </w:r>
+      <w:r>
+        <w:t>: Top</w:t>
+      </w:r>
+      <w:r>
+        <w:t xml:space="preserve"> 3 Movies (4 movies in collection)</w:t>
+      </w:r>
+    </w:p>
+    <w:p>
+      <w:pPr>
+        <w:keepNext/>
+      </w:pPr>
+      <w:r>
+        <w:lastRenderedPageBreak/>
+        <w:drawing>
+          <wp:inline distT="0" distB="0" distL="0" distR="0" wp14:anchorId="3C6C639B" wp14:editId="2DA47ACA">
+            <wp:extent cx="5943600" cy="3441065"/>
+            <wp:effectExtent l="0" t="0" r="0" b="6985"/>
+            <wp:docPr id="9" name="Picture 9" descr="Text&#10;&#10;Description automatically generated"/>
+            <wp:cNvGraphicFramePr>
+              <a:graphicFrameLocks xmlns:a="http://schemas.openxmlformats.org/drawingml/2006/main" noChangeAspect="1"/>
+            </wp:cNvGraphicFramePr>
+            <a:graphic xmlns:a="http://schemas.openxmlformats.org/drawingml/2006/main">
+              <a:graphicData uri="http://schemas.openxmlformats.org/drawingml/2006/picture">
+                <pic:pic xmlns:pic="http://schemas.openxmlformats.org/drawingml/2006/picture">
+                  <pic:nvPicPr>
+                    <pic:cNvPr id="9" name="Picture 9" descr="Text&#10;&#10;Description automatically generated"/>
+                    <pic:cNvPicPr/>
+                  </pic:nvPicPr>
+                  <pic:blipFill>
+                    <a:blip r:embed="rId17"/>
+                    <a:stretch>
+                      <a:fillRect/>
+                    </a:stretch>
+                  </pic:blipFill>
+                  <pic:spPr>
+                    <a:xfrm>
+                      <a:off x="0" y="0"/>
+                      <a:ext cx="5943600" cy="3441065"/>
+                    </a:xfrm>
+                    <a:prstGeom prst="rect">
+                      <a:avLst/>
+                    </a:prstGeom>
+                  </pic:spPr>
+                </pic:pic>
+              </a:graphicData>
+            </a:graphic>
+          </wp:inline>
+        </w:drawing>
+      </w:r>
+    </w:p>
+    <w:p>
+      <w:pPr>
+        <w:pStyle w:val="Caption"/>
+      </w:pPr>
+      <w:r>
+        <w:t xml:space="preserve">Figure </w:t>
+      </w:r>
+      <w:r>
+        <w:fldChar w:fldCharType="begin"/>
+      </w:r>
+      <w:r>
+        <w:instrText xml:space="preserve"> SEQ Figure \* ARABIC </w:instrText>
+      </w:r>
+      <w:r>
+        <w:fldChar w:fldCharType="separate"/>
+      </w:r>
+      <w:r>
+        <w:rPr>
+          <w:noProof/>
+        </w:rPr>
+        <w:t>6</w:t>
+      </w:r>
+      <w:r>
+        <w:fldChar w:fldCharType="end"/>
+      </w:r>
+      <w:r>
+        <w:t>: Top 3 Movies (10 movies in collection)</w:t>
+      </w:r>
+    </w:p>
+    <w:p>
+      <w:pPr>
+        <w:keepNext/>
+      </w:pPr>
+      <w:r>
+        <w:lastRenderedPageBreak/>
+        <w:drawing>
+          <wp:inline distT="0" distB="0" distL="0" distR="0" wp14:anchorId="103B6A55" wp14:editId="526B0BE8">
+            <wp:extent cx="5227773" cy="5730737"/>
+            <wp:effectExtent l="0" t="0" r="0" b="3810"/>
+            <wp:docPr id="10" name="Picture 10" descr="Table&#10;&#10;Description automatically generated"/>
+            <wp:cNvGraphicFramePr>
+              <a:graphicFrameLocks xmlns:a="http://schemas.openxmlformats.org/drawingml/2006/main" noChangeAspect="1"/>
+            </wp:cNvGraphicFramePr>
+            <a:graphic xmlns:a="http://schemas.openxmlformats.org/drawingml/2006/main">
+              <a:graphicData uri="http://schemas.openxmlformats.org/drawingml/2006/picture">
+                <pic:pic xmlns:pic="http://schemas.openxmlformats.org/drawingml/2006/picture">
+                  <pic:nvPicPr>
+                    <pic:cNvPr id="10" name="Picture 10" descr="Table&#10;&#10;Description automatically generated"/>
+                    <pic:cNvPicPr/>
+                  </pic:nvPicPr>
+                  <pic:blipFill>
+                    <a:blip r:embed="rId18"/>
+                    <a:stretch>
+                      <a:fillRect/>
+                    </a:stretch>
+                  </pic:blipFill>
+                  <pic:spPr>
+                    <a:xfrm>
+                      <a:off x="0" y="0"/>
+                      <a:ext cx="5227773" cy="5730737"/>
+                    </a:xfrm>
+                    <a:prstGeom prst="rect">
+                      <a:avLst/>
+                    </a:prstGeom>
+                  </pic:spPr>
+                </pic:pic>
+              </a:graphicData>
+            </a:graphic>
+          </wp:inline>
+        </w:drawing>
+      </w:r>
+    </w:p>
+    <w:p>
+      <w:pPr>
+        <w:pStyle w:val="Caption"/>
+      </w:pPr>
+      <w:r>
+        <w:t xml:space="preserve">Figure </w:t>
+      </w:r>
+      <w:r>
+        <w:fldChar w:fldCharType="begin"/>
+      </w:r>
+      <w:r>
+        <w:instrText xml:space="preserve"> SEQ Figure \* ARABIC </w:instrText>
+      </w:r>
+      <w:r>
+        <w:fldChar w:fldCharType="separate"/>
+      </w:r>
+      <w:r>
+        <w:rPr>
+          <w:noProof/>
+        </w:rPr>
+        <w:t>7</w:t>
+      </w:r>
+      <w:r>
+        <w:fldChar w:fldCharType="end"/>
+      </w:r>
+      <w:r>
+        <w:t xml:space="preserve">: An example of how the </w:t>
+      </w:r>
+      <w:r>
+        <w:t>data for Testing was setup</w:t>
+      </w:r>
+    </w:p>
+    <w:p/>
     <w:sectPr>
-      <w:headerReference w:type="default" r:id="rId13"/>
-      <w:footerReference w:type="default" r:id="rId14"/>
-      <w:headerReference w:type="first" r:id="rId15"/>
-      <w:footerReference w:type="first" r:id="rId16"/>
+      <w:headerReference w:type="default" r:id="rId19"/>
+      <w:footerReference w:type="default" r:id="rId20"/>
+      <w:headerReference w:type="first" r:id="rId21"/>
+      <w:footerReference w:type="first" r:id="rId22"/>
       <w:footnotePr>
         <w:pos w:val="beneathText"/>
       </w:footnotePr>
@@ -4826,7 +5943,7 @@
               <w:noProof/>
               <w:lang w:val="en-AU"/>
             </w:rPr>
-            <w:t>Saturday, 21 May 2022</w:t>
+            <w:t>Wednesday, 25 May 2022</w:t>
           </w:r>
           <w:r>
             <w:fldChar w:fldCharType="end"/>
@@ -4948,7 +6065,7 @@
               <w:noProof/>
               <w:lang w:val="en-AU"/>
             </w:rPr>
-            <w:t>Saturday, 21 May 2022</w:t>
+            <w:t>Wednesday, 25 May 2022</w:t>
           </w:r>
           <w:r>
             <w:fldChar w:fldCharType="end"/>
@@ -10175,6 +11292,324 @@
     <w:name w:val="mo"/>
     <w:basedOn w:val="DefaultParagraphFont"/>
     <w:rsid w:val="00474E40"/>
+  </w:style>
+  <w:style w:type="table" w:styleId="GridTable5Dark-Accent6">
+    <w:name w:val="Grid Table 5 Dark Accent 6"/>
+    <w:basedOn w:val="TableNormal"/>
+    <w:uiPriority w:val="50"/>
+    <w:rsid w:val="00BF2F18"/>
+    <w:pPr>
+      <w:spacing w:line="240" w:lineRule="auto"/>
+    </w:pPr>
+    <w:tblPr>
+      <w:tblStyleRowBandSize w:val="1"/>
+      <w:tblStyleColBandSize w:val="1"/>
+      <w:tblBorders>
+        <w:top w:val="single" w:sz="4" w:space="0" w:color="FFFFFF" w:themeColor="background1"/>
+        <w:left w:val="single" w:sz="4" w:space="0" w:color="FFFFFF" w:themeColor="background1"/>
+        <w:bottom w:val="single" w:sz="4" w:space="0" w:color="FFFFFF" w:themeColor="background1"/>
+        <w:right w:val="single" w:sz="4" w:space="0" w:color="FFFFFF" w:themeColor="background1"/>
+        <w:insideH w:val="single" w:sz="4" w:space="0" w:color="FFFFFF" w:themeColor="background1"/>
+        <w:insideV w:val="single" w:sz="4" w:space="0" w:color="FFFFFF" w:themeColor="background1"/>
+      </w:tblBorders>
+    </w:tblPr>
+    <w:tcPr>
+      <w:shd w:val="clear" w:color="auto" w:fill="DBDBDB" w:themeFill="accent6" w:themeFillTint="33"/>
+    </w:tcPr>
+    <w:tblStylePr w:type="firstRow">
+      <w:rPr>
+        <w:b/>
+        <w:bCs/>
+        <w:color w:val="FFFFFF" w:themeColor="background1"/>
+      </w:rPr>
+      <w:tblPr/>
+      <w:tcPr>
+        <w:tcBorders>
+          <w:top w:val="single" w:sz="4" w:space="0" w:color="FFFFFF" w:themeColor="background1"/>
+          <w:left w:val="single" w:sz="4" w:space="0" w:color="FFFFFF" w:themeColor="background1"/>
+          <w:right w:val="single" w:sz="4" w:space="0" w:color="FFFFFF" w:themeColor="background1"/>
+          <w:insideH w:val="nil"/>
+          <w:insideV w:val="nil"/>
+        </w:tcBorders>
+        <w:shd w:val="clear" w:color="auto" w:fill="4D4D4D" w:themeFill="accent6"/>
+      </w:tcPr>
+    </w:tblStylePr>
+    <w:tblStylePr w:type="lastRow">
+      <w:rPr>
+        <w:b/>
+        <w:bCs/>
+        <w:color w:val="FFFFFF" w:themeColor="background1"/>
+      </w:rPr>
+      <w:tblPr/>
+      <w:tcPr>
+        <w:tcBorders>
+          <w:left w:val="single" w:sz="4" w:space="0" w:color="FFFFFF" w:themeColor="background1"/>
+          <w:bottom w:val="single" w:sz="4" w:space="0" w:color="FFFFFF" w:themeColor="background1"/>
+          <w:right w:val="single" w:sz="4" w:space="0" w:color="FFFFFF" w:themeColor="background1"/>
+          <w:insideH w:val="nil"/>
+          <w:insideV w:val="nil"/>
+        </w:tcBorders>
+        <w:shd w:val="clear" w:color="auto" w:fill="4D4D4D" w:themeFill="accent6"/>
+      </w:tcPr>
+    </w:tblStylePr>
+    <w:tblStylePr w:type="firstCol">
+      <w:rPr>
+        <w:b/>
+        <w:bCs/>
+        <w:color w:val="FFFFFF" w:themeColor="background1"/>
+      </w:rPr>
+      <w:tblPr/>
+      <w:tcPr>
+        <w:tcBorders>
+          <w:top w:val="single" w:sz="4" w:space="0" w:color="FFFFFF" w:themeColor="background1"/>
+          <w:left w:val="single" w:sz="4" w:space="0" w:color="FFFFFF" w:themeColor="background1"/>
+          <w:bottom w:val="single" w:sz="4" w:space="0" w:color="FFFFFF" w:themeColor="background1"/>
+          <w:insideV w:val="nil"/>
+        </w:tcBorders>
+        <w:shd w:val="clear" w:color="auto" w:fill="4D4D4D" w:themeFill="accent6"/>
+      </w:tcPr>
+    </w:tblStylePr>
+    <w:tblStylePr w:type="lastCol">
+      <w:rPr>
+        <w:b/>
+        <w:bCs/>
+        <w:color w:val="FFFFFF" w:themeColor="background1"/>
+      </w:rPr>
+      <w:tblPr/>
+      <w:tcPr>
+        <w:tcBorders>
+          <w:top w:val="single" w:sz="4" w:space="0" w:color="FFFFFF" w:themeColor="background1"/>
+          <w:bottom w:val="single" w:sz="4" w:space="0" w:color="FFFFFF" w:themeColor="background1"/>
+          <w:right w:val="single" w:sz="4" w:space="0" w:color="FFFFFF" w:themeColor="background1"/>
+          <w:insideV w:val="nil"/>
+        </w:tcBorders>
+        <w:shd w:val="clear" w:color="auto" w:fill="4D4D4D" w:themeFill="accent6"/>
+      </w:tcPr>
+    </w:tblStylePr>
+    <w:tblStylePr w:type="band1Vert">
+      <w:tblPr/>
+      <w:tcPr>
+        <w:shd w:val="clear" w:color="auto" w:fill="B7B7B7" w:themeFill="accent6" w:themeFillTint="66"/>
+      </w:tcPr>
+    </w:tblStylePr>
+    <w:tblStylePr w:type="band1Horz">
+      <w:tblPr/>
+      <w:tcPr>
+        <w:shd w:val="clear" w:color="auto" w:fill="B7B7B7" w:themeFill="accent6" w:themeFillTint="66"/>
+      </w:tcPr>
+    </w:tblStylePr>
+  </w:style>
+  <w:style w:type="table" w:styleId="GridTable5Dark-Accent5">
+    <w:name w:val="Grid Table 5 Dark Accent 5"/>
+    <w:basedOn w:val="TableNormal"/>
+    <w:uiPriority w:val="50"/>
+    <w:rsid w:val="00641960"/>
+    <w:pPr>
+      <w:spacing w:line="240" w:lineRule="auto"/>
+    </w:pPr>
+    <w:tblPr>
+      <w:tblStyleRowBandSize w:val="1"/>
+      <w:tblStyleColBandSize w:val="1"/>
+      <w:tblBorders>
+        <w:top w:val="single" w:sz="4" w:space="0" w:color="FFFFFF" w:themeColor="background1"/>
+        <w:left w:val="single" w:sz="4" w:space="0" w:color="FFFFFF" w:themeColor="background1"/>
+        <w:bottom w:val="single" w:sz="4" w:space="0" w:color="FFFFFF" w:themeColor="background1"/>
+        <w:right w:val="single" w:sz="4" w:space="0" w:color="FFFFFF" w:themeColor="background1"/>
+        <w:insideH w:val="single" w:sz="4" w:space="0" w:color="FFFFFF" w:themeColor="background1"/>
+        <w:insideV w:val="single" w:sz="4" w:space="0" w:color="FFFFFF" w:themeColor="background1"/>
+      </w:tblBorders>
+    </w:tblPr>
+    <w:tcPr>
+      <w:shd w:val="clear" w:color="auto" w:fill="DFDFDF" w:themeFill="accent5" w:themeFillTint="33"/>
+    </w:tcPr>
+    <w:tblStylePr w:type="firstRow">
+      <w:rPr>
+        <w:b/>
+        <w:bCs/>
+        <w:color w:val="FFFFFF" w:themeColor="background1"/>
+      </w:rPr>
+      <w:tblPr/>
+      <w:tcPr>
+        <w:tcBorders>
+          <w:top w:val="single" w:sz="4" w:space="0" w:color="FFFFFF" w:themeColor="background1"/>
+          <w:left w:val="single" w:sz="4" w:space="0" w:color="FFFFFF" w:themeColor="background1"/>
+          <w:right w:val="single" w:sz="4" w:space="0" w:color="FFFFFF" w:themeColor="background1"/>
+          <w:insideH w:val="nil"/>
+          <w:insideV w:val="nil"/>
+        </w:tcBorders>
+        <w:shd w:val="clear" w:color="auto" w:fill="5F5F5F" w:themeFill="accent5"/>
+      </w:tcPr>
+    </w:tblStylePr>
+    <w:tblStylePr w:type="lastRow">
+      <w:rPr>
+        <w:b/>
+        <w:bCs/>
+        <w:color w:val="FFFFFF" w:themeColor="background1"/>
+      </w:rPr>
+      <w:tblPr/>
+      <w:tcPr>
+        <w:tcBorders>
+          <w:left w:val="single" w:sz="4" w:space="0" w:color="FFFFFF" w:themeColor="background1"/>
+          <w:bottom w:val="single" w:sz="4" w:space="0" w:color="FFFFFF" w:themeColor="background1"/>
+          <w:right w:val="single" w:sz="4" w:space="0" w:color="FFFFFF" w:themeColor="background1"/>
+          <w:insideH w:val="nil"/>
+          <w:insideV w:val="nil"/>
+        </w:tcBorders>
+        <w:shd w:val="clear" w:color="auto" w:fill="5F5F5F" w:themeFill="accent5"/>
+      </w:tcPr>
+    </w:tblStylePr>
+    <w:tblStylePr w:type="firstCol">
+      <w:rPr>
+        <w:b/>
+        <w:bCs/>
+        <w:color w:val="FFFFFF" w:themeColor="background1"/>
+      </w:rPr>
+      <w:tblPr/>
+      <w:tcPr>
+        <w:tcBorders>
+          <w:top w:val="single" w:sz="4" w:space="0" w:color="FFFFFF" w:themeColor="background1"/>
+          <w:left w:val="single" w:sz="4" w:space="0" w:color="FFFFFF" w:themeColor="background1"/>
+          <w:bottom w:val="single" w:sz="4" w:space="0" w:color="FFFFFF" w:themeColor="background1"/>
+          <w:insideV w:val="nil"/>
+        </w:tcBorders>
+        <w:shd w:val="clear" w:color="auto" w:fill="5F5F5F" w:themeFill="accent5"/>
+      </w:tcPr>
+    </w:tblStylePr>
+    <w:tblStylePr w:type="lastCol">
+      <w:rPr>
+        <w:b/>
+        <w:bCs/>
+        <w:color w:val="FFFFFF" w:themeColor="background1"/>
+      </w:rPr>
+      <w:tblPr/>
+      <w:tcPr>
+        <w:tcBorders>
+          <w:top w:val="single" w:sz="4" w:space="0" w:color="FFFFFF" w:themeColor="background1"/>
+          <w:bottom w:val="single" w:sz="4" w:space="0" w:color="FFFFFF" w:themeColor="background1"/>
+          <w:right w:val="single" w:sz="4" w:space="0" w:color="FFFFFF" w:themeColor="background1"/>
+          <w:insideV w:val="nil"/>
+        </w:tcBorders>
+        <w:shd w:val="clear" w:color="auto" w:fill="5F5F5F" w:themeFill="accent5"/>
+      </w:tcPr>
+    </w:tblStylePr>
+    <w:tblStylePr w:type="band1Vert">
+      <w:tblPr/>
+      <w:tcPr>
+        <w:shd w:val="clear" w:color="auto" w:fill="BFBFBF" w:themeFill="accent5" w:themeFillTint="66"/>
+      </w:tcPr>
+    </w:tblStylePr>
+    <w:tblStylePr w:type="band1Horz">
+      <w:tblPr/>
+      <w:tcPr>
+        <w:shd w:val="clear" w:color="auto" w:fill="BFBFBF" w:themeFill="accent5" w:themeFillTint="66"/>
+      </w:tcPr>
+    </w:tblStylePr>
+  </w:style>
+  <w:style w:type="table" w:styleId="GridTable5Dark-Accent1">
+    <w:name w:val="Grid Table 5 Dark Accent 1"/>
+    <w:basedOn w:val="TableNormal"/>
+    <w:uiPriority w:val="50"/>
+    <w:rsid w:val="00641960"/>
+    <w:pPr>
+      <w:spacing w:line="240" w:lineRule="auto"/>
+    </w:pPr>
+    <w:tblPr>
+      <w:tblStyleRowBandSize w:val="1"/>
+      <w:tblStyleColBandSize w:val="1"/>
+      <w:tblBorders>
+        <w:top w:val="single" w:sz="4" w:space="0" w:color="FFFFFF" w:themeColor="background1"/>
+        <w:left w:val="single" w:sz="4" w:space="0" w:color="FFFFFF" w:themeColor="background1"/>
+        <w:bottom w:val="single" w:sz="4" w:space="0" w:color="FFFFFF" w:themeColor="background1"/>
+        <w:right w:val="single" w:sz="4" w:space="0" w:color="FFFFFF" w:themeColor="background1"/>
+        <w:insideH w:val="single" w:sz="4" w:space="0" w:color="FFFFFF" w:themeColor="background1"/>
+        <w:insideV w:val="single" w:sz="4" w:space="0" w:color="FFFFFF" w:themeColor="background1"/>
+      </w:tblBorders>
+    </w:tblPr>
+    <w:tcPr>
+      <w:shd w:val="clear" w:color="auto" w:fill="F8F8F8" w:themeFill="accent1" w:themeFillTint="33"/>
+    </w:tcPr>
+    <w:tblStylePr w:type="firstRow">
+      <w:rPr>
+        <w:b/>
+        <w:bCs/>
+        <w:color w:val="FFFFFF" w:themeColor="background1"/>
+      </w:rPr>
+      <w:tblPr/>
+      <w:tcPr>
+        <w:tcBorders>
+          <w:top w:val="single" w:sz="4" w:space="0" w:color="FFFFFF" w:themeColor="background1"/>
+          <w:left w:val="single" w:sz="4" w:space="0" w:color="FFFFFF" w:themeColor="background1"/>
+          <w:right w:val="single" w:sz="4" w:space="0" w:color="FFFFFF" w:themeColor="background1"/>
+          <w:insideH w:val="nil"/>
+          <w:insideV w:val="nil"/>
+        </w:tcBorders>
+        <w:shd w:val="clear" w:color="auto" w:fill="DDDDDD" w:themeFill="accent1"/>
+      </w:tcPr>
+    </w:tblStylePr>
+    <w:tblStylePr w:type="lastRow">
+      <w:rPr>
+        <w:b/>
+        <w:bCs/>
+        <w:color w:val="FFFFFF" w:themeColor="background1"/>
+      </w:rPr>
+      <w:tblPr/>
+      <w:tcPr>
+        <w:tcBorders>
+          <w:left w:val="single" w:sz="4" w:space="0" w:color="FFFFFF" w:themeColor="background1"/>
+          <w:bottom w:val="single" w:sz="4" w:space="0" w:color="FFFFFF" w:themeColor="background1"/>
+          <w:right w:val="single" w:sz="4" w:space="0" w:color="FFFFFF" w:themeColor="background1"/>
+          <w:insideH w:val="nil"/>
+          <w:insideV w:val="nil"/>
+        </w:tcBorders>
+        <w:shd w:val="clear" w:color="auto" w:fill="DDDDDD" w:themeFill="accent1"/>
+      </w:tcPr>
+    </w:tblStylePr>
+    <w:tblStylePr w:type="firstCol">
+      <w:rPr>
+        <w:b/>
+        <w:bCs/>
+        <w:color w:val="FFFFFF" w:themeColor="background1"/>
+      </w:rPr>
+      <w:tblPr/>
+      <w:tcPr>
+        <w:tcBorders>
+          <w:top w:val="single" w:sz="4" w:space="0" w:color="FFFFFF" w:themeColor="background1"/>
+          <w:left w:val="single" w:sz="4" w:space="0" w:color="FFFFFF" w:themeColor="background1"/>
+          <w:bottom w:val="single" w:sz="4" w:space="0" w:color="FFFFFF" w:themeColor="background1"/>
+          <w:insideV w:val="nil"/>
+        </w:tcBorders>
+        <w:shd w:val="clear" w:color="auto" w:fill="DDDDDD" w:themeFill="accent1"/>
+      </w:tcPr>
+    </w:tblStylePr>
+    <w:tblStylePr w:type="lastCol">
+      <w:rPr>
+        <w:b/>
+        <w:bCs/>
+        <w:color w:val="FFFFFF" w:themeColor="background1"/>
+      </w:rPr>
+      <w:tblPr/>
+      <w:tcPr>
+        <w:tcBorders>
+          <w:top w:val="single" w:sz="4" w:space="0" w:color="FFFFFF" w:themeColor="background1"/>
+          <w:bottom w:val="single" w:sz="4" w:space="0" w:color="FFFFFF" w:themeColor="background1"/>
+          <w:right w:val="single" w:sz="4" w:space="0" w:color="FFFFFF" w:themeColor="background1"/>
+          <w:insideV w:val="nil"/>
+        </w:tcBorders>
+        <w:shd w:val="clear" w:color="auto" w:fill="DDDDDD" w:themeFill="accent1"/>
+      </w:tcPr>
+    </w:tblStylePr>
+    <w:tblStylePr w:type="band1Vert">
+      <w:tblPr/>
+      <w:tcPr>
+        <w:shd w:val="clear" w:color="auto" w:fill="F1F1F1" w:themeFill="accent1" w:themeFillTint="66"/>
+      </w:tcPr>
+    </w:tblStylePr>
+    <w:tblStylePr w:type="band1Horz">
+      <w:tblPr/>
+      <w:tcPr>
+        <w:shd w:val="clear" w:color="auto" w:fill="F1F1F1" w:themeFill="accent1" w:themeFillTint="66"/>
+      </w:tcPr>
+    </w:tblStylePr>
   </w:style>
 </w:styles>
 </file>
@@ -10574,6 +12009,7 @@
     <w:rsid w:val="00B36CC3"/>
     <w:rsid w:val="00B936D2"/>
     <w:rsid w:val="00BB4AAD"/>
+    <w:rsid w:val="00BB50F0"/>
     <w:rsid w:val="00BE28DD"/>
     <w:rsid w:val="00C04510"/>
     <w:rsid w:val="00C73DA0"/>
@@ -11056,7 +12492,7 @@
     <w:basedOn w:val="DefaultParagraphFont"/>
     <w:uiPriority w:val="99"/>
     <w:semiHidden/>
-    <w:rsid w:val="00AE280D"/>
+    <w:rsid w:val="00BB50F0"/>
     <w:rPr>
       <w:color w:val="404040" w:themeColor="text1" w:themeTint="BF"/>
     </w:rPr>
@@ -11288,6 +12724,68 @@
 </file>
 
 <file path=customXml/item2.xml><?xml version="1.0" encoding="utf-8"?>
+<b:Sources xmlns:b="http://schemas.openxmlformats.org/officeDocument/2006/bibliography" SelectedStyle="\APASixthEditionOfficeOnline.xsl" StyleName="APA" Version="6">
+  <b:Source>
+    <b:Tag>Article</b:Tag>
+    <b:SourceType>JournalArticle</b:SourceType>
+    <b:Guid>{A9826F97-9AB6-4323-9880-F46D9FA5FDF4}</b:Guid>
+    <b:Title>Article Title</b:Title>
+    <b:Year>Year</b:Year>
+    <b:JournalName>Journal Title</b:JournalName>
+    <b:Pages>Pages From - To</b:Pages>
+    <b:Author>
+      <b:Author>
+        <b:NameList>
+          <b:Person>
+            <b:Last>Last Name</b:Last>
+            <b:First>First,</b:First>
+            <b:Middle>Middle</b:Middle>
+          </b:Person>
+        </b:NameList>
+      </b:Author>
+    </b:Author>
+    <b:RefOrder>1</b:RefOrder>
+  </b:Source>
+  <b:Source>
+    <b:Tag>Last</b:Tag>
+    <b:SourceType>Book</b:SourceType>
+    <b:Guid>{60AAA012-579D-4CB3-B717-40E27E8995F9}</b:Guid>
+    <b:Title>Book Title</b:Title>
+    <b:Year>Year</b:Year>
+    <b:City>City Name</b:City>
+    <b:Publisher>Publisher Name</b:Publisher>
+    <b:Author>
+      <b:Author>
+        <b:NameList>
+          <b:Person>
+            <b:Last>Last Name</b:Last>
+            <b:First>First,</b:First>
+            <b:Middle>Middle</b:Middle>
+          </b:Person>
+        </b:NameList>
+      </b:Author>
+    </b:Author>
+    <b:RefOrder>2</b:RefOrder>
+  </b:Source>
+</b:Sources>
+</file>
+
+<file path=customXml/item3.xml><?xml version="1.0" encoding="utf-8"?>
+<p:properties xmlns:p="http://schemas.microsoft.com/office/2006/metadata/properties" xmlns:xsi="http://www.w3.org/2001/XMLSchema-instance" xmlns:pc="http://schemas.microsoft.com/office/infopath/2007/PartnerControls">
+  <documentManagement/>
+</p:properties>
+</file>
+
+<file path=customXml/item4.xml><?xml version="1.0" encoding="utf-8"?>
+<?mso-contentType ?>
+<FormTemplates xmlns="http://schemas.microsoft.com/sharepoint/v3/contenttype/forms">
+  <Display>DocumentLibraryForm</Display>
+  <Edit>DocumentLibraryForm</Edit>
+  <New>DocumentLibraryForm</New>
+</FormTemplates>
+</file>
+
+<file path=customXml/item5.xml><?xml version="1.0" encoding="utf-8"?>
 <ct:contentTypeSchema xmlns:ct="http://schemas.microsoft.com/office/2006/metadata/contentType" xmlns:ma="http://schemas.microsoft.com/office/2006/metadata/properties/metaAttributes" ct:_="" ma:_="" ma:contentTypeName="Document" ma:contentTypeID="0x0101004AD20F8C008CD844B93668CEFCF3B2B2" ma:contentTypeVersion="9" ma:contentTypeDescription="Create a new document." ma:contentTypeScope="" ma:versionID="c7baf5cefb59d9dad6af8e2b4cbd7647">
   <xsd:schema xmlns:xsd="http://www.w3.org/2001/XMLSchema" xmlns:xs="http://www.w3.org/2001/XMLSchema" xmlns:p="http://schemas.microsoft.com/office/2006/metadata/properties" xmlns:ns3="c4502562-8725-4587-98c2-65b2b588f7e4" targetNamespace="http://schemas.microsoft.com/office/2006/metadata/properties" ma:root="true" ma:fieldsID="ccd4994fccf547af84af41eeab73de18" ns3:_="">
     <xsd:import namespace="c4502562-8725-4587-98c2-65b2b588f7e4"/>
@@ -11465,68 +12963,6 @@
 </ct:contentTypeSchema>
 </file>
 
-<file path=customXml/item3.xml><?xml version="1.0" encoding="utf-8"?>
-<?mso-contentType ?>
-<FormTemplates xmlns="http://schemas.microsoft.com/sharepoint/v3/contenttype/forms">
-  <Display>DocumentLibraryForm</Display>
-  <Edit>DocumentLibraryForm</Edit>
-  <New>DocumentLibraryForm</New>
-</FormTemplates>
-</file>
-
-<file path=customXml/item4.xml><?xml version="1.0" encoding="utf-8"?>
-<p:properties xmlns:p="http://schemas.microsoft.com/office/2006/metadata/properties" xmlns:xsi="http://www.w3.org/2001/XMLSchema-instance" xmlns:pc="http://schemas.microsoft.com/office/infopath/2007/PartnerControls">
-  <documentManagement/>
-</p:properties>
-</file>
-
-<file path=customXml/item5.xml><?xml version="1.0" encoding="utf-8"?>
-<b:Sources xmlns:b="http://schemas.openxmlformats.org/officeDocument/2006/bibliography" SelectedStyle="\APASixthEditionOfficeOnline.xsl" StyleName="APA" Version="6">
-  <b:Source>
-    <b:Tag>Article</b:Tag>
-    <b:SourceType>JournalArticle</b:SourceType>
-    <b:Guid>{A9826F97-9AB6-4323-9880-F46D9FA5FDF4}</b:Guid>
-    <b:Title>Article Title</b:Title>
-    <b:Year>Year</b:Year>
-    <b:JournalName>Journal Title</b:JournalName>
-    <b:Pages>Pages From - To</b:Pages>
-    <b:Author>
-      <b:Author>
-        <b:NameList>
-          <b:Person>
-            <b:Last>Last Name</b:Last>
-            <b:First>First,</b:First>
-            <b:Middle>Middle</b:Middle>
-          </b:Person>
-        </b:NameList>
-      </b:Author>
-    </b:Author>
-    <b:RefOrder>1</b:RefOrder>
-  </b:Source>
-  <b:Source>
-    <b:Tag>Last</b:Tag>
-    <b:SourceType>Book</b:SourceType>
-    <b:Guid>{60AAA012-579D-4CB3-B717-40E27E8995F9}</b:Guid>
-    <b:Title>Book Title</b:Title>
-    <b:Year>Year</b:Year>
-    <b:City>City Name</b:City>
-    <b:Publisher>Publisher Name</b:Publisher>
-    <b:Author>
-      <b:Author>
-        <b:NameList>
-          <b:Person>
-            <b:Last>Last Name</b:Last>
-            <b:First>First,</b:First>
-            <b:Middle>Middle</b:Middle>
-          </b:Person>
-        </b:NameList>
-      </b:Author>
-    </b:Author>
-    <b:RefOrder>2</b:RefOrder>
-  </b:Source>
-</b:Sources>
-</file>
-
 <file path=customXml/itemProps1.xml><?xml version="1.0" encoding="utf-8"?>
 <ds:datastoreItem xmlns:ds="http://schemas.openxmlformats.org/officeDocument/2006/customXml" ds:itemID="{55AF091B-3C7A-41E3-B477-F2FDAA23CFDA}">
   <ds:schemaRefs>
@@ -11536,6 +12972,31 @@
 </file>
 
 <file path=customXml/itemProps2.xml><?xml version="1.0" encoding="utf-8"?>
+<ds:datastoreItem xmlns:ds="http://schemas.openxmlformats.org/officeDocument/2006/customXml" ds:itemID="{F63AF96B-C9DD-452D-9F32-4D2FF6AF5F8C}">
+  <ds:schemaRefs>
+    <ds:schemaRef ds:uri="http://schemas.openxmlformats.org/officeDocument/2006/bibliography"/>
+  </ds:schemaRefs>
+</ds:datastoreItem>
+</file>
+
+<file path=customXml/itemProps3.xml><?xml version="1.0" encoding="utf-8"?>
+<ds:datastoreItem xmlns:ds="http://schemas.openxmlformats.org/officeDocument/2006/customXml" ds:itemID="{BEF0F39B-79BD-4FC5-94F0-DB1F289E1932}">
+  <ds:schemaRefs>
+    <ds:schemaRef ds:uri="http://schemas.microsoft.com/office/2006/metadata/properties"/>
+    <ds:schemaRef ds:uri="http://schemas.microsoft.com/office/infopath/2007/PartnerControls"/>
+  </ds:schemaRefs>
+</ds:datastoreItem>
+</file>
+
+<file path=customXml/itemProps4.xml><?xml version="1.0" encoding="utf-8"?>
+<ds:datastoreItem xmlns:ds="http://schemas.openxmlformats.org/officeDocument/2006/customXml" ds:itemID="{857BE4BA-2B25-43D0-AB4D-DB4C341B582B}">
+  <ds:schemaRefs>
+    <ds:schemaRef ds:uri="http://schemas.microsoft.com/sharepoint/v3/contenttype/forms"/>
+  </ds:schemaRefs>
+</ds:datastoreItem>
+</file>
+
+<file path=customXml/itemProps5.xml><?xml version="1.0" encoding="utf-8"?>
 <ds:datastoreItem xmlns:ds="http://schemas.openxmlformats.org/officeDocument/2006/customXml" ds:itemID="{9F84138E-45B5-4513-8E59-50CBED3E3895}">
   <ds:schemaRefs>
     <ds:schemaRef ds:uri="http://schemas.microsoft.com/office/2006/metadata/contentType"/>
@@ -11551,29 +13012,4 @@
     <ds:schemaRef ds:uri="http://schemas.microsoft.com/internal/obd"/>
   </ds:schemaRefs>
 </ds:datastoreItem>
-</file>
-
-<file path=customXml/itemProps3.xml><?xml version="1.0" encoding="utf-8"?>
-<ds:datastoreItem xmlns:ds="http://schemas.openxmlformats.org/officeDocument/2006/customXml" ds:itemID="{857BE4BA-2B25-43D0-AB4D-DB4C341B582B}">
-  <ds:schemaRefs>
-    <ds:schemaRef ds:uri="http://schemas.microsoft.com/sharepoint/v3/contenttype/forms"/>
-  </ds:schemaRefs>
-</ds:datastoreItem>
-</file>
-
-<file path=customXml/itemProps4.xml><?xml version="1.0" encoding="utf-8"?>
-<ds:datastoreItem xmlns:ds="http://schemas.openxmlformats.org/officeDocument/2006/customXml" ds:itemID="{BEF0F39B-79BD-4FC5-94F0-DB1F289E1932}">
-  <ds:schemaRefs>
-    <ds:schemaRef ds:uri="http://schemas.microsoft.com/office/2006/metadata/properties"/>
-    <ds:schemaRef ds:uri="http://schemas.microsoft.com/office/infopath/2007/PartnerControls"/>
-  </ds:schemaRefs>
-</ds:datastoreItem>
-</file>
-
-<file path=customXml/itemProps5.xml><?xml version="1.0" encoding="utf-8"?>
-<ds:datastoreItem xmlns:ds="http://schemas.openxmlformats.org/officeDocument/2006/customXml" ds:itemID="{F63AF96B-C9DD-452D-9F32-4D2FF6AF5F8C}">
-  <ds:schemaRefs>
-    <ds:schemaRef ds:uri="http://schemas.openxmlformats.org/officeDocument/2006/bibliography"/>
-  </ds:schemaRefs>
-</ds:datastoreItem>
 </file>
</xml_diff>

<commit_message>
Introduction done, and lots updated
</commit_message>
<xml_diff>
--- a/Group_96_CAB301_Phase_3_Part_B.docx
+++ b/Group_96_CAB301_Phase_3_Part_B.docx
@@ -160,15 +160,219 @@
       </w:pPr>
       <w:r>
         <w:lastRenderedPageBreak/>
-        <w:t>Part B</w:t>
+        <w:t>Introduction</w:t>
       </w:r>
     </w:p>
     <w:p>
       <w:pPr>
+        <w:jc w:val="both"/>
+      </w:pPr>
+      <w:r>
+        <w:t xml:space="preserve">This project aimed to develop a software application for a community library to manage its movie DVDs. </w:t>
+      </w:r>
+      <w:r>
+        <w:t xml:space="preserve">By </w:t>
+      </w:r>
+      <w:r>
+        <w:t>utilizing a variety of data structures and algorithms</w:t>
+      </w:r>
+      <w:r>
+        <w:t xml:space="preserve"> </w:t>
+      </w:r>
+      <w:r>
+        <w:t>we developed an</w:t>
+      </w:r>
+      <w:r>
+        <w:t xml:space="preserve"> application that </w:t>
+      </w:r>
+      <w:r>
+        <w:t xml:space="preserve">can </w:t>
+      </w:r>
+      <w:r>
+        <w:t xml:space="preserve">efficiently store, manage and manipulate </w:t>
+      </w:r>
+      <w:r>
+        <w:t>data relating to library members, staff, and movies.</w:t>
+      </w:r>
+      <w:r>
+        <w:t xml:space="preserve"> </w:t>
+      </w:r>
+      <w:r>
+        <w:t>Our application allows staff members to</w:t>
+      </w:r>
+      <w:r>
+        <w:t xml:space="preserve"> register new movies,</w:t>
+      </w:r>
+      <w:r>
+        <w:t xml:space="preserve"> add</w:t>
+      </w:r>
+      <w:r>
+        <w:t xml:space="preserve"> and remove </w:t>
+      </w:r>
+      <w:r>
+        <w:t xml:space="preserve">DVDs </w:t>
+      </w:r>
+      <w:r>
+        <w:t xml:space="preserve">of existing movies, </w:t>
+      </w:r>
+      <w:r>
+        <w:t xml:space="preserve">and </w:t>
+      </w:r>
+      <w:r>
+        <w:t>add and remove members</w:t>
+      </w:r>
+      <w:r>
+        <w:t xml:space="preserve"> from the system. </w:t>
+      </w:r>
+      <w:r>
+        <w:t xml:space="preserve">Member and renting details can also be displayed for staff users. Additionally, it allows registered members to view information about </w:t>
+      </w:r>
+      <w:r>
+        <w:t xml:space="preserve">the library’s </w:t>
+      </w:r>
+      <w:r>
+        <w:t>DVDs</w:t>
+      </w:r>
+      <w:r>
+        <w:t xml:space="preserve">, </w:t>
+      </w:r>
+      <w:r>
+        <w:t>borrow and return DVDs, and list the movies they’re current borrowing.</w:t>
+      </w:r>
+      <w:r>
+        <w:t xml:space="preserve"> Lastly, one</w:t>
+      </w:r>
+      <w:r>
+        <w:t xml:space="preserve"> of the </w:t>
+      </w:r>
+      <w:r>
+        <w:t xml:space="preserve">key </w:t>
+      </w:r>
+      <w:r>
+        <w:t xml:space="preserve">components of our app required the </w:t>
+      </w:r>
+      <w:r>
+        <w:t>design</w:t>
+      </w:r>
+      <w:r>
+        <w:t xml:space="preserve"> and implementation of an algorithm that </w:t>
+      </w:r>
+      <w:r>
+        <w:t>returns</w:t>
+      </w:r>
+      <w:r>
+        <w:t xml:space="preserve"> the </w:t>
+      </w:r>
+      <w:r>
+        <w:t xml:space="preserve">top three most frequently borrowed movies by the </w:t>
+      </w:r>
+      <w:r>
+        <w:t>members in descending order of their frequency</w:t>
+      </w:r>
+      <w:r>
+        <w:t>.</w:t>
+      </w:r>
+      <w:r>
+        <w:t xml:space="preserve"> The computational requirements of </w:t>
+      </w:r>
+      <w:r>
+        <w:t xml:space="preserve">this </w:t>
+      </w:r>
+      <w:r>
+        <w:t xml:space="preserve">algorithm were </w:t>
+      </w:r>
+      <w:r>
+        <w:t>explored</w:t>
+      </w:r>
+      <w:r>
+        <w:t xml:space="preserve"> using e</w:t>
+      </w:r>
+      <w:r>
+        <w:t xml:space="preserve">mpirical time efficiency analysis </w:t>
+      </w:r>
+      <w:r>
+        <w:t>and counting the number of basic operations executed.</w:t>
+      </w:r>
+      <w:r>
+        <w:t xml:space="preserve"> Lastly, the</w:t>
+      </w:r>
+      <w:r>
+        <w:t xml:space="preserve"> </w:t>
+      </w:r>
+      <w:r>
+        <w:t xml:space="preserve">software was developed using Microsoft Visual Studio and is a </w:t>
+      </w:r>
+      <w:r>
+        <w:t>C# Console Application</w:t>
+      </w:r>
+      <w:r>
+        <w:t>.</w:t>
+      </w:r>
+      <w:r>
+        <w:t xml:space="preserve"> </w:t>
+      </w:r>
+    </w:p>
+    <w:p>
+      <w:pPr>
+        <w:spacing w:before="240"/>
+      </w:pPr>
+      <w:r>
+        <w:t>This report</w:t>
+      </w:r>
+      <w:r>
+        <w:t xml:space="preserve"> outlines</w:t>
+      </w:r>
+      <w:r>
+        <w:t xml:space="preserve"> the design and analysis of the aforementioned algorithm, </w:t>
+      </w:r>
+      <w:r>
+        <w:t>including exploration of the computational requirements</w:t>
+      </w:r>
+      <w:r>
+        <w:t>, and demonstrates the Software Test Plan and Test Results</w:t>
+      </w:r>
+      <w:r>
+        <w:t xml:space="preserve"> for our application.</w:t>
+      </w:r>
+    </w:p>
+    <w:p>
+      <w:pPr>
+        <w:spacing w:line="480" w:lineRule="auto"/>
+        <w:ind w:firstLine="720"/>
+        <w:rPr>
+          <w:rFonts w:asciiTheme="majorHAnsi" w:eastAsiaTheme="majorEastAsia" w:hAnsiTheme="majorHAnsi" w:cstheme="majorBidi"/>
+          <w:b/>
+          <w:bCs/>
+          <w:sz w:val="32"/>
+        </w:rPr>
+      </w:pPr>
+      <w:r>
+        <w:br w:type="page"/>
+      </w:r>
+    </w:p>
+    <w:p>
+      <w:pPr>
+        <w:pStyle w:val="Heading1"/>
+      </w:pPr>
+      <w:r>
+        <w:lastRenderedPageBreak/>
+        <w:t>Part B</w:t>
+      </w:r>
+    </w:p>
+    <w:p>
+      <w:pPr>
         <w:pStyle w:val="Heading3"/>
       </w:pPr>
       <w:r>
-        <w:t>Design an algorithm and analyse the time efficiency of the algorithm using the empirical algorithm analysis technique introduced in Topic 2 for the following computational problem:</w:t>
+        <w:t xml:space="preserve">Design an algorithm and </w:t>
+      </w:r>
+      <w:proofErr w:type="spellStart"/>
+      <w:r>
+        <w:t>analyse</w:t>
+      </w:r>
+      <w:proofErr w:type="spellEnd"/>
+      <w:r>
+        <w:t xml:space="preserve"> the time efficiency of the algorithm using the empirical algorithm analysis technique introduced in Topic 2 for the following computational problem:</w:t>
       </w:r>
     </w:p>
     <w:p>
@@ -181,6 +385,45 @@
       </w:pPr>
       <w:r>
         <w:t xml:space="preserve">Given an array where the elements are randomly stored, find the three largest elements in the array. </w:t>
+      </w:r>
+    </w:p>
+    <w:p>
+      <w:r>
+        <w:t>The parameter that characterizes the size of input is the number of elements</w:t>
+      </w:r>
+      <w:r>
+        <w:t xml:space="preserve">, </w:t>
+      </w:r>
+      <m:oMath>
+        <m:r>
+          <w:rPr>
+            <w:rFonts w:ascii="Cambria Math" w:hAnsi="Cambria Math"/>
+          </w:rPr>
+          <m:t>n</m:t>
+        </m:r>
+      </m:oMath>
+      <w:r>
+        <w:t>,</w:t>
+      </w:r>
+      <w:r>
+        <w:t xml:space="preserve"> in </w:t>
+      </w:r>
+      <w:r>
+        <w:t>an</w:t>
+      </w:r>
+      <w:r>
+        <w:t xml:space="preserve"> array, </w:t>
+      </w:r>
+      <m:oMath>
+        <m:r>
+          <w:rPr>
+            <w:rFonts w:ascii="Cambria Math" w:hAnsi="Cambria Math"/>
+          </w:rPr>
+          <m:t>A</m:t>
+        </m:r>
+      </m:oMath>
+      <w:r>
+        <w:t>.</w:t>
       </w:r>
     </w:p>
     <w:p>
@@ -1034,6 +1277,1239 @@
       </w:r>
     </w:p>
     <w:p>
+      <w:r>
+        <w:rPr>
+          <w:b/>
+          <w:bCs/>
+        </w:rPr>
+        <w:lastRenderedPageBreak/>
+        <w:t xml:space="preserve">Algorithm’s </w:t>
+      </w:r>
+      <w:r>
+        <w:rPr>
+          <w:b/>
+          <w:bCs/>
+        </w:rPr>
+        <w:t>Basic Operations with a Counter</w:t>
+      </w:r>
+    </w:p>
+    <w:p>
+      <w:pPr>
+        <w:spacing w:before="240"/>
+      </w:pPr>
+      <w:r>
+        <w:rPr>
+          <w:b/>
+          <w:bCs/>
+        </w:rPr>
+        <w:t xml:space="preserve">ALGORITHM </w:t>
+      </w:r>
+      <m:oMath>
+        <m:r>
+          <w:rPr>
+            <w:rFonts w:ascii="Cambria Math" w:hAnsi="Cambria Math"/>
+          </w:rPr>
+          <m:t>ThreeLargest</m:t>
+        </m:r>
+        <m:d>
+          <m:dPr>
+            <m:ctrlPr>
+              <w:rPr>
+                <w:rFonts w:ascii="Cambria Math" w:hAnsi="Cambria Math"/>
+                <w:i/>
+              </w:rPr>
+            </m:ctrlPr>
+          </m:dPr>
+          <m:e>
+            <m:r>
+              <w:rPr>
+                <w:rFonts w:ascii="Cambria Math" w:hAnsi="Cambria Math"/>
+              </w:rPr>
+              <m:t>A</m:t>
+            </m:r>
+            <m:d>
+              <m:dPr>
+                <m:begChr m:val="["/>
+                <m:endChr m:val="]"/>
+                <m:ctrlPr>
+                  <w:rPr>
+                    <w:rFonts w:ascii="Cambria Math" w:hAnsi="Cambria Math"/>
+                    <w:i/>
+                  </w:rPr>
+                </m:ctrlPr>
+              </m:dPr>
+              <m:e>
+                <m:r>
+                  <w:rPr>
+                    <w:rFonts w:ascii="Cambria Math" w:hAnsi="Cambria Math"/>
+                  </w:rPr>
+                  <m:t>0..n-1</m:t>
+                </m:r>
+              </m:e>
+            </m:d>
+          </m:e>
+        </m:d>
+      </m:oMath>
+    </w:p>
+    <w:p>
+      <w:r>
+        <w:tab/>
+        <w:t xml:space="preserve">// Given an array </w:t>
+      </w:r>
+      <m:oMath>
+        <m:r>
+          <w:rPr>
+            <w:rFonts w:ascii="Cambria Math" w:hAnsi="Cambria Math"/>
+          </w:rPr>
+          <m:t>A</m:t>
+        </m:r>
+      </m:oMath>
+      <w:r>
+        <w:t xml:space="preserve">, of length </w:t>
+      </w:r>
+      <m:oMath>
+        <m:r>
+          <w:rPr>
+            <w:rFonts w:ascii="Cambria Math" w:hAnsi="Cambria Math"/>
+          </w:rPr>
+          <m:t>n≥3</m:t>
+        </m:r>
+      </m:oMath>
+      <w:r>
+        <w:t xml:space="preserve">, returns the three </w:t>
+      </w:r>
+    </w:p>
+    <w:p>
+      <w:pPr>
+        <w:ind w:firstLine="720"/>
+      </w:pPr>
+      <w:r>
+        <w:t xml:space="preserve">// largest values in </w:t>
+      </w:r>
+      <m:oMath>
+        <m:r>
+          <w:rPr>
+            <w:rFonts w:ascii="Cambria Math" w:hAnsi="Cambria Math"/>
+          </w:rPr>
+          <m:t>A</m:t>
+        </m:r>
+      </m:oMath>
+      <w:r>
+        <w:t>, in descending order.</w:t>
+      </w:r>
+    </w:p>
+    <w:p>
+      <w:pPr>
+        <w:ind w:firstLine="720"/>
+      </w:pPr>
+      <w:r>
+        <w:t xml:space="preserve">// If </w:t>
+      </w:r>
+      <m:oMath>
+        <m:r>
+          <w:rPr>
+            <w:rFonts w:ascii="Cambria Math" w:hAnsi="Cambria Math"/>
+          </w:rPr>
+          <m:t>0≤n&lt;3</m:t>
+        </m:r>
+      </m:oMath>
+      <w:r>
+        <w:t xml:space="preserve">, </w:t>
+      </w:r>
+      <m:oMath>
+        <m:r>
+          <w:rPr>
+            <w:rFonts w:ascii="Cambria Math" w:hAnsi="Cambria Math"/>
+          </w:rPr>
+          <m:t>-∞</m:t>
+        </m:r>
+      </m:oMath>
+      <w:r>
+        <w:t xml:space="preserve"> is returned for the </w:t>
+      </w:r>
+      <m:oMath>
+        <m:r>
+          <w:rPr>
+            <w:rFonts w:ascii="Cambria Math" w:hAnsi="Cambria Math"/>
+          </w:rPr>
+          <m:t>3-n</m:t>
+        </m:r>
+      </m:oMath>
+      <w:r>
+        <w:t xml:space="preserve"> smallest, </w:t>
+      </w:r>
+    </w:p>
+    <w:p>
+      <w:pPr>
+        <w:ind w:firstLine="720"/>
+      </w:pPr>
+      <w:r>
+        <w:t>// of the three largest numbers.</w:t>
+      </w:r>
+    </w:p>
+    <w:p>
+      <w:pPr>
+        <w:ind w:firstLine="720"/>
+      </w:pPr>
+      <w:r>
+        <w:rPr>
+          <w:highlight w:val="cyan"/>
+        </w:rPr>
+        <w:t xml:space="preserve">Counter </w:t>
+      </w:r>
+      <m:oMath>
+        <m:r>
+          <m:rPr>
+            <m:sty m:val="p"/>
+          </m:rPr>
+          <w:rPr>
+            <w:rFonts w:ascii="Cambria Math" w:hAnsi="Cambria Math"/>
+            <w:highlight w:val="cyan"/>
+          </w:rPr>
+          <m:t>←0</m:t>
+        </m:r>
+      </m:oMath>
+    </w:p>
+    <w:p>
+      <w:pPr>
+        <w:ind w:left="720" w:firstLine="720"/>
+      </w:pPr>
+      <m:oMathPara>
+        <m:oMathParaPr>
+          <m:jc m:val="left"/>
+        </m:oMathParaPr>
+        <m:oMath>
+          <m:r>
+            <w:rPr>
+              <w:rFonts w:ascii="Cambria Math" w:hAnsi="Cambria Math"/>
+            </w:rPr>
+            <m:t>L←[-∞, -∞, -∞]</m:t>
+          </m:r>
+        </m:oMath>
+      </m:oMathPara>
+    </w:p>
+    <w:p>
+      <w:pPr>
+        <w:ind w:firstLine="720"/>
+      </w:pPr>
+      <w:r>
+        <w:rPr>
+          <w:highlight w:val="cyan"/>
+        </w:rPr>
+        <w:t xml:space="preserve">Counter </w:t>
+      </w:r>
+      <m:oMath>
+        <m:r>
+          <m:rPr>
+            <m:sty m:val="p"/>
+          </m:rPr>
+          <w:rPr>
+            <w:rFonts w:ascii="Cambria Math" w:hAnsi="Cambria Math"/>
+            <w:highlight w:val="cyan"/>
+          </w:rPr>
+          <m:t>←</m:t>
+        </m:r>
+      </m:oMath>
+      <w:r>
+        <w:rPr>
+          <w:highlight w:val="cyan"/>
+        </w:rPr>
+        <w:t xml:space="preserve"> Counter </w:t>
+      </w:r>
+      <m:oMath>
+        <m:r>
+          <m:rPr>
+            <m:sty m:val="p"/>
+          </m:rPr>
+          <w:rPr>
+            <w:rFonts w:ascii="Cambria Math" w:hAnsi="Cambria Math"/>
+            <w:highlight w:val="cyan"/>
+          </w:rPr>
+          <m:t>+ 1</m:t>
+        </m:r>
+      </m:oMath>
+      <w:r>
+        <w:t xml:space="preserve"> // Assigning </w:t>
+      </w:r>
+      <m:oMath>
+        <m:r>
+          <m:rPr>
+            <m:sty m:val="p"/>
+          </m:rPr>
+          <w:rPr>
+            <w:rFonts w:ascii="Cambria Math" w:hAnsi="Cambria Math"/>
+          </w:rPr>
+          <m:t>L</m:t>
+        </m:r>
+      </m:oMath>
+    </w:p>
+    <w:p>
+      <w:r>
+        <w:tab/>
+      </w:r>
+      <w:r>
+        <w:rPr>
+          <w:b/>
+          <w:bCs/>
+        </w:rPr>
+        <w:t xml:space="preserve">for </w:t>
+      </w:r>
+      <m:oMath>
+        <m:r>
+          <w:rPr>
+            <w:rFonts w:ascii="Cambria Math" w:hAnsi="Cambria Math"/>
+          </w:rPr>
+          <m:t>i←0</m:t>
+        </m:r>
+      </m:oMath>
+      <w:r>
+        <w:t xml:space="preserve"> </w:t>
+      </w:r>
+      <w:r>
+        <w:rPr>
+          <w:b/>
+          <w:bCs/>
+        </w:rPr>
+        <w:t>to</w:t>
+      </w:r>
+      <w:r>
+        <w:t xml:space="preserve"> </w:t>
+      </w:r>
+      <m:oMath>
+        <m:r>
+          <w:rPr>
+            <w:rFonts w:ascii="Cambria Math" w:hAnsi="Cambria Math"/>
+          </w:rPr>
+          <m:t>n-1</m:t>
+        </m:r>
+      </m:oMath>
+      <w:r>
+        <w:t xml:space="preserve"> </w:t>
+      </w:r>
+      <w:r>
+        <w:rPr>
+          <w:b/>
+          <w:bCs/>
+        </w:rPr>
+        <w:t>do</w:t>
+      </w:r>
+    </w:p>
+    <w:p>
+      <w:r>
+        <w:tab/>
+      </w:r>
+      <w:r>
+        <w:tab/>
+      </w:r>
+      <w:r>
+        <w:rPr>
+          <w:b/>
+          <w:bCs/>
+        </w:rPr>
+        <w:t xml:space="preserve">if </w:t>
+      </w:r>
+      <m:oMath>
+        <m:r>
+          <w:rPr>
+            <w:rFonts w:ascii="Cambria Math" w:hAnsi="Cambria Math"/>
+          </w:rPr>
+          <m:t>A</m:t>
+        </m:r>
+        <m:d>
+          <m:dPr>
+            <m:begChr m:val="["/>
+            <m:endChr m:val="]"/>
+            <m:ctrlPr>
+              <w:rPr>
+                <w:rFonts w:ascii="Cambria Math" w:hAnsi="Cambria Math"/>
+                <w:i/>
+              </w:rPr>
+            </m:ctrlPr>
+          </m:dPr>
+          <m:e>
+            <m:r>
+              <w:rPr>
+                <w:rFonts w:ascii="Cambria Math" w:hAnsi="Cambria Math"/>
+              </w:rPr>
+              <m:t>i</m:t>
+            </m:r>
+          </m:e>
+        </m:d>
+        <m:r>
+          <w:rPr>
+            <w:rFonts w:ascii="Cambria Math" w:hAnsi="Cambria Math"/>
+          </w:rPr>
+          <m:t>&gt;L[0]</m:t>
+        </m:r>
+      </m:oMath>
+    </w:p>
+    <w:p>
+      <w:r>
+        <w:tab/>
+      </w:r>
+      <w:r>
+        <w:tab/>
+      </w:r>
+      <w:r>
+        <w:tab/>
+      </w:r>
+      <m:oMath>
+        <m:r>
+          <w:rPr>
+            <w:rFonts w:ascii="Cambria Math" w:hAnsi="Cambria Math"/>
+          </w:rPr>
+          <m:t>L</m:t>
+        </m:r>
+        <m:d>
+          <m:dPr>
+            <m:begChr m:val="["/>
+            <m:endChr m:val="]"/>
+            <m:ctrlPr>
+              <w:rPr>
+                <w:rFonts w:ascii="Cambria Math" w:hAnsi="Cambria Math"/>
+                <w:i/>
+              </w:rPr>
+            </m:ctrlPr>
+          </m:dPr>
+          <m:e>
+            <m:r>
+              <w:rPr>
+                <w:rFonts w:ascii="Cambria Math" w:hAnsi="Cambria Math"/>
+              </w:rPr>
+              <m:t>2</m:t>
+            </m:r>
+          </m:e>
+        </m:d>
+        <m:r>
+          <w:rPr>
+            <w:rFonts w:ascii="Cambria Math" w:hAnsi="Cambria Math"/>
+          </w:rPr>
+          <m:t>←L</m:t>
+        </m:r>
+        <m:d>
+          <m:dPr>
+            <m:begChr m:val="["/>
+            <m:endChr m:val="]"/>
+            <m:ctrlPr>
+              <w:rPr>
+                <w:rFonts w:ascii="Cambria Math" w:hAnsi="Cambria Math"/>
+                <w:i/>
+              </w:rPr>
+            </m:ctrlPr>
+          </m:dPr>
+          <m:e>
+            <m:r>
+              <w:rPr>
+                <w:rFonts w:ascii="Cambria Math" w:hAnsi="Cambria Math"/>
+              </w:rPr>
+              <m:t>1</m:t>
+            </m:r>
+          </m:e>
+        </m:d>
+      </m:oMath>
+    </w:p>
+    <w:p>
+      <w:r>
+        <w:tab/>
+      </w:r>
+      <w:r>
+        <w:tab/>
+      </w:r>
+      <w:r>
+        <w:tab/>
+      </w:r>
+      <m:oMath>
+        <m:r>
+          <w:rPr>
+            <w:rFonts w:ascii="Cambria Math" w:hAnsi="Cambria Math"/>
+          </w:rPr>
+          <m:t>L</m:t>
+        </m:r>
+        <m:d>
+          <m:dPr>
+            <m:begChr m:val="["/>
+            <m:endChr m:val="]"/>
+            <m:ctrlPr>
+              <w:rPr>
+                <w:rFonts w:ascii="Cambria Math" w:hAnsi="Cambria Math"/>
+                <w:i/>
+              </w:rPr>
+            </m:ctrlPr>
+          </m:dPr>
+          <m:e>
+            <m:r>
+              <w:rPr>
+                <w:rFonts w:ascii="Cambria Math" w:hAnsi="Cambria Math"/>
+              </w:rPr>
+              <m:t>1</m:t>
+            </m:r>
+          </m:e>
+        </m:d>
+        <m:r>
+          <w:rPr>
+            <w:rFonts w:ascii="Cambria Math" w:hAnsi="Cambria Math"/>
+          </w:rPr>
+          <m:t>←L</m:t>
+        </m:r>
+        <m:d>
+          <m:dPr>
+            <m:begChr m:val="["/>
+            <m:endChr m:val="]"/>
+            <m:ctrlPr>
+              <w:rPr>
+                <w:rFonts w:ascii="Cambria Math" w:hAnsi="Cambria Math"/>
+                <w:i/>
+              </w:rPr>
+            </m:ctrlPr>
+          </m:dPr>
+          <m:e>
+            <m:r>
+              <w:rPr>
+                <w:rFonts w:ascii="Cambria Math" w:hAnsi="Cambria Math"/>
+              </w:rPr>
+              <m:t>0</m:t>
+            </m:r>
+          </m:e>
+        </m:d>
+      </m:oMath>
+    </w:p>
+    <w:p>
+      <w:r>
+        <w:tab/>
+      </w:r>
+      <w:r>
+        <w:tab/>
+      </w:r>
+      <w:r>
+        <w:tab/>
+      </w:r>
+      <m:oMath>
+        <m:r>
+          <w:rPr>
+            <w:rFonts w:ascii="Cambria Math" w:hAnsi="Cambria Math"/>
+          </w:rPr>
+          <m:t>L</m:t>
+        </m:r>
+        <m:d>
+          <m:dPr>
+            <m:begChr m:val="["/>
+            <m:endChr m:val="]"/>
+            <m:ctrlPr>
+              <w:rPr>
+                <w:rFonts w:ascii="Cambria Math" w:hAnsi="Cambria Math"/>
+                <w:i/>
+              </w:rPr>
+            </m:ctrlPr>
+          </m:dPr>
+          <m:e>
+            <m:r>
+              <w:rPr>
+                <w:rFonts w:ascii="Cambria Math" w:hAnsi="Cambria Math"/>
+              </w:rPr>
+              <m:t>0</m:t>
+            </m:r>
+          </m:e>
+        </m:d>
+        <m:r>
+          <w:rPr>
+            <w:rFonts w:ascii="Cambria Math" w:hAnsi="Cambria Math"/>
+          </w:rPr>
+          <m:t>←A</m:t>
+        </m:r>
+        <m:d>
+          <m:dPr>
+            <m:begChr m:val="["/>
+            <m:endChr m:val="]"/>
+            <m:ctrlPr>
+              <w:rPr>
+                <w:rFonts w:ascii="Cambria Math" w:hAnsi="Cambria Math"/>
+                <w:i/>
+              </w:rPr>
+            </m:ctrlPr>
+          </m:dPr>
+          <m:e>
+            <m:r>
+              <w:rPr>
+                <w:rFonts w:ascii="Cambria Math" w:hAnsi="Cambria Math"/>
+              </w:rPr>
+              <m:t>i</m:t>
+            </m:r>
+          </m:e>
+        </m:d>
+      </m:oMath>
+    </w:p>
+    <w:p>
+      <w:r>
+        <w:tab/>
+      </w:r>
+      <w:r>
+        <w:tab/>
+      </w:r>
+      <w:r>
+        <w:tab/>
+      </w:r>
+      <w:r>
+        <w:rPr>
+          <w:highlight w:val="cyan"/>
+        </w:rPr>
+        <w:t xml:space="preserve">Counter </w:t>
+      </w:r>
+      <m:oMath>
+        <m:r>
+          <w:rPr>
+            <w:rFonts w:ascii="Cambria Math" w:hAnsi="Cambria Math"/>
+            <w:highlight w:val="cyan"/>
+          </w:rPr>
+          <m:t>←</m:t>
+        </m:r>
+      </m:oMath>
+      <w:r>
+        <w:rPr>
+          <w:highlight w:val="cyan"/>
+        </w:rPr>
+        <w:t xml:space="preserve"> Counter </w:t>
+      </w:r>
+      <m:oMath>
+        <m:r>
+          <w:rPr>
+            <w:rFonts w:ascii="Cambria Math" w:hAnsi="Cambria Math"/>
+            <w:highlight w:val="cyan"/>
+          </w:rPr>
+          <m:t>+ 4</m:t>
+        </m:r>
+      </m:oMath>
+      <w:r>
+        <w:t xml:space="preserve"> // 3 Assignments, 1 Comparison</w:t>
+      </w:r>
+      <w:r>
+        <w:t xml:space="preserve"> </w:t>
+      </w:r>
+      <m:oMath>
+        <m:d>
+          <m:dPr>
+            <m:ctrlPr>
+              <w:rPr>
+                <w:rFonts w:ascii="Cambria Math" w:hAnsi="Cambria Math"/>
+                <w:i/>
+              </w:rPr>
+            </m:ctrlPr>
+          </m:dPr>
+          <m:e>
+            <m:r>
+              <w:rPr>
+                <w:rFonts w:ascii="Cambria Math" w:hAnsi="Cambria Math"/>
+              </w:rPr>
+              <m:t>&gt;</m:t>
+            </m:r>
+          </m:e>
+        </m:d>
+      </m:oMath>
+    </w:p>
+    <w:p>
+      <w:r>
+        <w:tab/>
+      </w:r>
+      <w:r>
+        <w:tab/>
+      </w:r>
+      <w:r>
+        <w:rPr>
+          <w:b/>
+          <w:bCs/>
+        </w:rPr>
+        <w:t>else if</w:t>
+      </w:r>
+      <w:r>
+        <w:t xml:space="preserve"> </w:t>
+      </w:r>
+      <m:oMath>
+        <m:r>
+          <w:rPr>
+            <w:rFonts w:ascii="Cambria Math" w:hAnsi="Cambria Math"/>
+          </w:rPr>
+          <m:t>A</m:t>
+        </m:r>
+        <m:d>
+          <m:dPr>
+            <m:begChr m:val="["/>
+            <m:endChr m:val="]"/>
+            <m:ctrlPr>
+              <w:rPr>
+                <w:rFonts w:ascii="Cambria Math" w:hAnsi="Cambria Math"/>
+                <w:i/>
+              </w:rPr>
+            </m:ctrlPr>
+          </m:dPr>
+          <m:e>
+            <m:r>
+              <w:rPr>
+                <w:rFonts w:ascii="Cambria Math" w:hAnsi="Cambria Math"/>
+              </w:rPr>
+              <m:t>i</m:t>
+            </m:r>
+          </m:e>
+        </m:d>
+        <m:r>
+          <w:rPr>
+            <w:rFonts w:ascii="Cambria Math" w:hAnsi="Cambria Math"/>
+          </w:rPr>
+          <m:t>&gt;L</m:t>
+        </m:r>
+        <m:d>
+          <m:dPr>
+            <m:begChr m:val="["/>
+            <m:endChr m:val="]"/>
+            <m:ctrlPr>
+              <w:rPr>
+                <w:rFonts w:ascii="Cambria Math" w:hAnsi="Cambria Math"/>
+                <w:i/>
+              </w:rPr>
+            </m:ctrlPr>
+          </m:dPr>
+          <m:e>
+            <m:r>
+              <w:rPr>
+                <w:rFonts w:ascii="Cambria Math" w:hAnsi="Cambria Math"/>
+              </w:rPr>
+              <m:t>1</m:t>
+            </m:r>
+          </m:e>
+        </m:d>
+      </m:oMath>
+    </w:p>
+    <w:p>
+      <w:r>
+        <w:tab/>
+      </w:r>
+      <w:r>
+        <w:tab/>
+      </w:r>
+      <w:r>
+        <w:tab/>
+      </w:r>
+      <m:oMath>
+        <m:r>
+          <w:rPr>
+            <w:rFonts w:ascii="Cambria Math" w:hAnsi="Cambria Math"/>
+          </w:rPr>
+          <m:t>L</m:t>
+        </m:r>
+        <m:d>
+          <m:dPr>
+            <m:begChr m:val="["/>
+            <m:endChr m:val="]"/>
+            <m:ctrlPr>
+              <w:rPr>
+                <w:rFonts w:ascii="Cambria Math" w:hAnsi="Cambria Math"/>
+                <w:i/>
+              </w:rPr>
+            </m:ctrlPr>
+          </m:dPr>
+          <m:e>
+            <m:r>
+              <w:rPr>
+                <w:rFonts w:ascii="Cambria Math" w:hAnsi="Cambria Math"/>
+              </w:rPr>
+              <m:t>2</m:t>
+            </m:r>
+          </m:e>
+        </m:d>
+        <m:r>
+          <w:rPr>
+            <w:rFonts w:ascii="Cambria Math" w:hAnsi="Cambria Math"/>
+          </w:rPr>
+          <m:t>←L</m:t>
+        </m:r>
+        <m:d>
+          <m:dPr>
+            <m:begChr m:val="["/>
+            <m:endChr m:val="]"/>
+            <m:ctrlPr>
+              <w:rPr>
+                <w:rFonts w:ascii="Cambria Math" w:hAnsi="Cambria Math"/>
+                <w:i/>
+              </w:rPr>
+            </m:ctrlPr>
+          </m:dPr>
+          <m:e>
+            <m:r>
+              <w:rPr>
+                <w:rFonts w:ascii="Cambria Math" w:hAnsi="Cambria Math"/>
+              </w:rPr>
+              <m:t>1</m:t>
+            </m:r>
+          </m:e>
+        </m:d>
+      </m:oMath>
+    </w:p>
+    <w:p>
+      <w:r>
+        <w:tab/>
+      </w:r>
+      <w:r>
+        <w:tab/>
+      </w:r>
+      <w:r>
+        <w:tab/>
+      </w:r>
+      <m:oMath>
+        <m:r>
+          <w:rPr>
+            <w:rFonts w:ascii="Cambria Math" w:hAnsi="Cambria Math"/>
+          </w:rPr>
+          <m:t>L</m:t>
+        </m:r>
+        <m:d>
+          <m:dPr>
+            <m:begChr m:val="["/>
+            <m:endChr m:val="]"/>
+            <m:ctrlPr>
+              <w:rPr>
+                <w:rFonts w:ascii="Cambria Math" w:hAnsi="Cambria Math"/>
+                <w:i/>
+              </w:rPr>
+            </m:ctrlPr>
+          </m:dPr>
+          <m:e>
+            <m:r>
+              <w:rPr>
+                <w:rFonts w:ascii="Cambria Math" w:hAnsi="Cambria Math"/>
+              </w:rPr>
+              <m:t>1</m:t>
+            </m:r>
+          </m:e>
+        </m:d>
+        <m:r>
+          <w:rPr>
+            <w:rFonts w:ascii="Cambria Math" w:hAnsi="Cambria Math"/>
+          </w:rPr>
+          <m:t>←A</m:t>
+        </m:r>
+        <m:d>
+          <m:dPr>
+            <m:begChr m:val="["/>
+            <m:endChr m:val="]"/>
+            <m:ctrlPr>
+              <w:rPr>
+                <w:rFonts w:ascii="Cambria Math" w:hAnsi="Cambria Math"/>
+                <w:i/>
+              </w:rPr>
+            </m:ctrlPr>
+          </m:dPr>
+          <m:e>
+            <m:r>
+              <w:rPr>
+                <w:rFonts w:ascii="Cambria Math" w:hAnsi="Cambria Math"/>
+              </w:rPr>
+              <m:t>i</m:t>
+            </m:r>
+          </m:e>
+        </m:d>
+      </m:oMath>
+    </w:p>
+    <w:p>
+      <w:r>
+        <w:tab/>
+      </w:r>
+      <w:r>
+        <w:tab/>
+      </w:r>
+      <w:r>
+        <w:tab/>
+      </w:r>
+      <w:r>
+        <w:rPr>
+          <w:highlight w:val="cyan"/>
+        </w:rPr>
+        <w:t xml:space="preserve">Counter </w:t>
+      </w:r>
+      <m:oMath>
+        <m:r>
+          <w:rPr>
+            <w:rFonts w:ascii="Cambria Math" w:hAnsi="Cambria Math"/>
+            <w:highlight w:val="cyan"/>
+          </w:rPr>
+          <m:t>←</m:t>
+        </m:r>
+      </m:oMath>
+      <w:r>
+        <w:rPr>
+          <w:highlight w:val="cyan"/>
+        </w:rPr>
+        <w:t xml:space="preserve"> Counter </w:t>
+      </w:r>
+      <m:oMath>
+        <m:r>
+          <w:rPr>
+            <w:rFonts w:ascii="Cambria Math" w:hAnsi="Cambria Math"/>
+            <w:highlight w:val="cyan"/>
+          </w:rPr>
+          <m:t>+ 4</m:t>
+        </m:r>
+      </m:oMath>
+      <w:r>
+        <w:t xml:space="preserve"> // 2 Assignments, 2 Comparisons </w:t>
+      </w:r>
+      <m:oMath>
+        <m:r>
+          <w:rPr>
+            <w:rFonts w:ascii="Cambria Math" w:hAnsi="Cambria Math"/>
+          </w:rPr>
+          <m:t>(&gt;)</m:t>
+        </m:r>
+      </m:oMath>
+    </w:p>
+    <w:p>
+      <w:r>
+        <w:tab/>
+      </w:r>
+      <w:r>
+        <w:tab/>
+      </w:r>
+      <w:r>
+        <w:rPr>
+          <w:b/>
+          <w:bCs/>
+        </w:rPr>
+        <w:t xml:space="preserve">else if </w:t>
+      </w:r>
+      <m:oMath>
+        <m:r>
+          <w:rPr>
+            <w:rFonts w:ascii="Cambria Math" w:hAnsi="Cambria Math"/>
+          </w:rPr>
+          <m:t>A</m:t>
+        </m:r>
+        <m:d>
+          <m:dPr>
+            <m:begChr m:val="["/>
+            <m:endChr m:val="]"/>
+            <m:ctrlPr>
+              <w:rPr>
+                <w:rFonts w:ascii="Cambria Math" w:hAnsi="Cambria Math"/>
+                <w:i/>
+              </w:rPr>
+            </m:ctrlPr>
+          </m:dPr>
+          <m:e>
+            <m:r>
+              <w:rPr>
+                <w:rFonts w:ascii="Cambria Math" w:hAnsi="Cambria Math"/>
+              </w:rPr>
+              <m:t>i</m:t>
+            </m:r>
+          </m:e>
+        </m:d>
+        <m:r>
+          <w:rPr>
+            <w:rFonts w:ascii="Cambria Math" w:hAnsi="Cambria Math"/>
+          </w:rPr>
+          <m:t>&gt;L</m:t>
+        </m:r>
+        <m:d>
+          <m:dPr>
+            <m:begChr m:val="["/>
+            <m:endChr m:val="]"/>
+            <m:ctrlPr>
+              <w:rPr>
+                <w:rFonts w:ascii="Cambria Math" w:hAnsi="Cambria Math"/>
+                <w:i/>
+              </w:rPr>
+            </m:ctrlPr>
+          </m:dPr>
+          <m:e>
+            <m:r>
+              <w:rPr>
+                <w:rFonts w:ascii="Cambria Math" w:hAnsi="Cambria Math"/>
+              </w:rPr>
+              <m:t>2</m:t>
+            </m:r>
+          </m:e>
+        </m:d>
+      </m:oMath>
+    </w:p>
+    <w:p>
+      <w:r>
+        <w:tab/>
+      </w:r>
+      <w:r>
+        <w:tab/>
+      </w:r>
+      <w:r>
+        <w:tab/>
+      </w:r>
+      <m:oMath>
+        <m:r>
+          <w:rPr>
+            <w:rFonts w:ascii="Cambria Math" w:hAnsi="Cambria Math"/>
+          </w:rPr>
+          <m:t>L</m:t>
+        </m:r>
+        <m:d>
+          <m:dPr>
+            <m:begChr m:val="["/>
+            <m:endChr m:val="]"/>
+            <m:ctrlPr>
+              <w:rPr>
+                <w:rFonts w:ascii="Cambria Math" w:hAnsi="Cambria Math"/>
+                <w:i/>
+              </w:rPr>
+            </m:ctrlPr>
+          </m:dPr>
+          <m:e>
+            <m:r>
+              <w:rPr>
+                <w:rFonts w:ascii="Cambria Math" w:hAnsi="Cambria Math"/>
+              </w:rPr>
+              <m:t>2</m:t>
+            </m:r>
+          </m:e>
+        </m:d>
+        <m:r>
+          <w:rPr>
+            <w:rFonts w:ascii="Cambria Math" w:hAnsi="Cambria Math"/>
+          </w:rPr>
+          <m:t>←A</m:t>
+        </m:r>
+        <m:d>
+          <m:dPr>
+            <m:begChr m:val="["/>
+            <m:endChr m:val="]"/>
+            <m:ctrlPr>
+              <w:rPr>
+                <w:rFonts w:ascii="Cambria Math" w:hAnsi="Cambria Math"/>
+                <w:i/>
+              </w:rPr>
+            </m:ctrlPr>
+          </m:dPr>
+          <m:e>
+            <m:r>
+              <w:rPr>
+                <w:rFonts w:ascii="Cambria Math" w:hAnsi="Cambria Math"/>
+              </w:rPr>
+              <m:t>i</m:t>
+            </m:r>
+          </m:e>
+        </m:d>
+      </m:oMath>
+    </w:p>
+    <w:p>
+      <w:r>
+        <w:tab/>
+      </w:r>
+      <w:r>
+        <w:tab/>
+      </w:r>
+      <w:r>
+        <w:tab/>
+      </w:r>
+      <w:r>
+        <w:rPr>
+          <w:highlight w:val="cyan"/>
+        </w:rPr>
+        <w:t xml:space="preserve">Counter </w:t>
+      </w:r>
+      <m:oMath>
+        <m:r>
+          <w:rPr>
+            <w:rFonts w:ascii="Cambria Math" w:hAnsi="Cambria Math"/>
+            <w:highlight w:val="cyan"/>
+          </w:rPr>
+          <m:t>←</m:t>
+        </m:r>
+      </m:oMath>
+      <w:r>
+        <w:rPr>
+          <w:highlight w:val="cyan"/>
+        </w:rPr>
+        <w:t xml:space="preserve"> Counter </w:t>
+      </w:r>
+      <m:oMath>
+        <m:r>
+          <w:rPr>
+            <w:rFonts w:ascii="Cambria Math" w:hAnsi="Cambria Math"/>
+            <w:highlight w:val="cyan"/>
+          </w:rPr>
+          <m:t>+ 4</m:t>
+        </m:r>
+      </m:oMath>
+      <w:r>
+        <w:t xml:space="preserve"> // 1 Assignment, 3 Comparisons </w:t>
+      </w:r>
+      <m:oMath>
+        <m:d>
+          <m:dPr>
+            <m:ctrlPr>
+              <w:rPr>
+                <w:rFonts w:ascii="Cambria Math" w:hAnsi="Cambria Math"/>
+                <w:i/>
+              </w:rPr>
+            </m:ctrlPr>
+          </m:dPr>
+          <m:e>
+            <m:r>
+              <w:rPr>
+                <w:rFonts w:ascii="Cambria Math" w:hAnsi="Cambria Math"/>
+              </w:rPr>
+              <m:t>&gt;</m:t>
+            </m:r>
+          </m:e>
+        </m:d>
+      </m:oMath>
+    </w:p>
+    <w:p>
+      <w:pPr>
+        <w:rPr>
+          <w:b/>
+          <w:bCs/>
+        </w:rPr>
+      </w:pPr>
+      <w:r>
+        <w:tab/>
+      </w:r>
+      <w:r>
+        <w:tab/>
+      </w:r>
+      <w:r>
+        <w:rPr>
+          <w:b/>
+          <w:bCs/>
+        </w:rPr>
+        <w:t>else</w:t>
+      </w:r>
+    </w:p>
+    <w:p>
+      <w:r>
+        <w:tab/>
+      </w:r>
+      <w:r>
+        <w:tab/>
+      </w:r>
+      <w:r>
+        <w:tab/>
+      </w:r>
+      <w:r>
+        <w:rPr>
+          <w:highlight w:val="cyan"/>
+        </w:rPr>
+        <w:t xml:space="preserve">Counter </w:t>
+      </w:r>
+      <m:oMath>
+        <m:r>
+          <w:rPr>
+            <w:rFonts w:ascii="Cambria Math" w:hAnsi="Cambria Math"/>
+            <w:highlight w:val="cyan"/>
+          </w:rPr>
+          <m:t>←</m:t>
+        </m:r>
+      </m:oMath>
+      <w:r>
+        <w:rPr>
+          <w:highlight w:val="cyan"/>
+        </w:rPr>
+        <w:t xml:space="preserve"> Counter </w:t>
+      </w:r>
+      <m:oMath>
+        <m:r>
+          <w:rPr>
+            <w:rFonts w:ascii="Cambria Math" w:hAnsi="Cambria Math"/>
+            <w:highlight w:val="cyan"/>
+          </w:rPr>
+          <m:t>+ 3</m:t>
+        </m:r>
+      </m:oMath>
+      <w:r>
+        <w:t xml:space="preserve"> // 3 Comparisons </w:t>
+      </w:r>
+      <m:oMath>
+        <m:d>
+          <m:dPr>
+            <m:ctrlPr>
+              <w:rPr>
+                <w:rFonts w:ascii="Cambria Math" w:hAnsi="Cambria Math"/>
+                <w:i/>
+              </w:rPr>
+            </m:ctrlPr>
+          </m:dPr>
+          <m:e>
+            <m:r>
+              <w:rPr>
+                <w:rFonts w:ascii="Cambria Math" w:hAnsi="Cambria Math"/>
+              </w:rPr>
+              <m:t>&gt;</m:t>
+            </m:r>
+          </m:e>
+        </m:d>
+      </m:oMath>
+    </w:p>
+    <w:p>
+      <w:r>
+        <w:tab/>
+      </w:r>
+      <w:r>
+        <w:rPr>
+          <w:highlight w:val="cyan"/>
+        </w:rPr>
+        <w:t xml:space="preserve">Counter </w:t>
+      </w:r>
+      <m:oMath>
+        <m:r>
+          <w:rPr>
+            <w:rFonts w:ascii="Cambria Math" w:hAnsi="Cambria Math"/>
+            <w:highlight w:val="cyan"/>
+          </w:rPr>
+          <m:t>←</m:t>
+        </m:r>
+      </m:oMath>
+      <w:r>
+        <w:rPr>
+          <w:highlight w:val="cyan"/>
+        </w:rPr>
+        <w:t xml:space="preserve"> Counter </w:t>
+      </w:r>
+      <m:oMath>
+        <m:r>
+          <w:rPr>
+            <w:rFonts w:ascii="Cambria Math" w:hAnsi="Cambria Math"/>
+            <w:highlight w:val="cyan"/>
+          </w:rPr>
+          <m:t>+ 1</m:t>
+        </m:r>
+      </m:oMath>
+      <w:r>
+        <w:t xml:space="preserve"> Return Statement</w:t>
+      </w:r>
+    </w:p>
+    <w:p>
+      <w:r>
+        <w:tab/>
+      </w:r>
+      <w:r>
+        <w:rPr>
+          <w:b/>
+          <w:bCs/>
+        </w:rPr>
+        <w:t xml:space="preserve">return </w:t>
+      </w:r>
+      <m:oMath>
+        <m:r>
+          <w:rPr>
+            <w:rFonts w:ascii="Cambria Math" w:hAnsi="Cambria Math"/>
+          </w:rPr>
+          <m:t>L</m:t>
+        </m:r>
+      </m:oMath>
+    </w:p>
+    <w:p/>
+    <w:p>
+      <w:pPr>
+        <w:spacing w:line="480" w:lineRule="auto"/>
+      </w:pPr>
+      <w:r>
+        <w:br w:type="page"/>
+      </w:r>
+    </w:p>
+    <w:p>
       <w:pPr>
         <w:pStyle w:val="Heading3"/>
       </w:pPr>
@@ -1053,7 +2529,19 @@
         <w:t>stored</w:t>
       </w:r>
       <w:r>
-        <w:t xml:space="preserve"> integers between -1000 and 1000 inclusive. </w:t>
+        <w:t xml:space="preserve"> integers between -</w:t>
+      </w:r>
+      <w:r>
+        <w:t>500,000</w:t>
+      </w:r>
+      <w:r>
+        <w:t xml:space="preserve"> and </w:t>
+      </w:r>
+      <w:r>
+        <w:t>500,000</w:t>
+      </w:r>
+      <w:r>
+        <w:t xml:space="preserve"> inclusive. </w:t>
       </w:r>
     </w:p>
     <w:p>
@@ -1140,7 +2628,19 @@
         <w:t>Since this value is almost exactly 2, t</w:t>
       </w:r>
       <w:r>
-        <w:t xml:space="preserve">his suggests that algorithm belongs to </w:t>
+        <w:t>his</w:t>
+      </w:r>
+      <w:r>
+        <w:t xml:space="preserve"> provides significant evidence to </w:t>
+      </w:r>
+      <w:r>
+        <w:t>suggest</w:t>
+      </w:r>
+      <w:r>
+        <w:t xml:space="preserve"> </w:t>
+      </w:r>
+      <w:r>
+        <w:t xml:space="preserve">that algorithm belongs to </w:t>
       </w:r>
       <m:oMath>
         <m:r>
@@ -1232,27 +2732,14 @@
       <w:r>
         <w:t xml:space="preserve">Figure </w:t>
       </w:r>
-      <w:r>
-        <w:fldChar w:fldCharType="begin"/>
-      </w:r>
-      <w:r>
-        <w:instrText xml:space="preserve"> SEQ Figure \* ARABIC </w:instrText>
-      </w:r>
-      <w:r>
-        <w:fldChar w:fldCharType="separate"/>
-      </w:r>
-      <w:r>
-        <w:rPr>
-          <w:noProof/>
-        </w:rPr>
-        <w:t>1</w:t>
-      </w:r>
-      <w:r>
-        <w:rPr>
-          <w:noProof/>
-        </w:rPr>
-        <w:fldChar w:fldCharType="end"/>
-      </w:r>
+      <w:fldSimple w:instr=" SEQ Figure \* ARABIC ">
+        <w:r>
+          <w:rPr>
+            <w:noProof/>
+          </w:rPr>
+          <w:t>1</w:t>
+        </w:r>
+      </w:fldSimple>
       <w:r>
         <w:t>: Number of basic operations executed vs. array size</w:t>
       </w:r>
@@ -1521,9 +3008,11 @@
               <w:jc w:val="center"/>
               <w:cnfStyle w:val="000000000000" w:firstRow="0" w:lastRow="0" w:firstColumn="0" w:lastColumn="0" w:oddVBand="0" w:evenVBand="0" w:oddHBand="0" w:evenHBand="0" w:firstRowFirstColumn="0" w:firstRowLastColumn="0" w:lastRowFirstColumn="0" w:lastRowLastColumn="0"/>
             </w:pPr>
+            <w:proofErr w:type="spellStart"/>
             <w:r>
               <w:t>Calvination</w:t>
             </w:r>
+            <w:proofErr w:type="spellEnd"/>
           </w:p>
         </w:tc>
         <w:tc>
@@ -1591,17 +3080,24 @@
               <w:jc w:val="center"/>
               <w:cnfStyle w:val="000000100000" w:firstRow="0" w:lastRow="0" w:firstColumn="0" w:lastColumn="0" w:oddVBand="0" w:evenVBand="0" w:oddHBand="1" w:evenHBand="0" w:firstRowFirstColumn="0" w:firstRowLastColumn="0" w:lastRowFirstColumn="0" w:lastRowLastColumn="0"/>
             </w:pPr>
+            <w:proofErr w:type="spellStart"/>
             <w:r>
               <w:t>Calvination</w:t>
             </w:r>
+            <w:proofErr w:type="spellEnd"/>
           </w:p>
           <w:p>
             <w:pPr>
               <w:jc w:val="center"/>
               <w:cnfStyle w:val="000000100000" w:firstRow="0" w:lastRow="0" w:firstColumn="0" w:lastColumn="0" w:oddVBand="0" w:evenVBand="0" w:oddHBand="1" w:evenHBand="0" w:firstRowFirstColumn="0" w:firstRowLastColumn="0" w:lastRowFirstColumn="0" w:lastRowLastColumn="0"/>
             </w:pPr>
+            <w:proofErr w:type="spellStart"/>
             <w:r>
-              <w:t>Calvination II</w:t>
+              <w:t>Calvination</w:t>
+            </w:r>
+            <w:proofErr w:type="spellEnd"/>
+            <w:r>
+              <w:t xml:space="preserve"> II</w:t>
             </w:r>
           </w:p>
         </w:tc>
@@ -1676,17 +3172,24 @@
               <w:jc w:val="center"/>
               <w:cnfStyle w:val="000000000000" w:firstRow="0" w:lastRow="0" w:firstColumn="0" w:lastColumn="0" w:oddVBand="0" w:evenVBand="0" w:oddHBand="0" w:evenHBand="0" w:firstRowFirstColumn="0" w:firstRowLastColumn="0" w:lastRowFirstColumn="0" w:lastRowLastColumn="0"/>
             </w:pPr>
+            <w:proofErr w:type="spellStart"/>
             <w:r>
               <w:t>Calvination</w:t>
             </w:r>
+            <w:proofErr w:type="spellEnd"/>
           </w:p>
           <w:p>
             <w:pPr>
               <w:jc w:val="center"/>
               <w:cnfStyle w:val="000000000000" w:firstRow="0" w:lastRow="0" w:firstColumn="0" w:lastColumn="0" w:oddVBand="0" w:evenVBand="0" w:oddHBand="0" w:evenHBand="0" w:firstRowFirstColumn="0" w:firstRowLastColumn="0" w:lastRowFirstColumn="0" w:lastRowLastColumn="0"/>
             </w:pPr>
+            <w:proofErr w:type="spellStart"/>
             <w:r>
-              <w:t>Calvination II</w:t>
+              <w:t>Calvination</w:t>
+            </w:r>
+            <w:proofErr w:type="spellEnd"/>
+            <w:r>
+              <w:t xml:space="preserve"> II</w:t>
             </w:r>
           </w:p>
           <w:p>
@@ -1812,17 +3315,24 @@
               <w:jc w:val="center"/>
               <w:cnfStyle w:val="000000100000" w:firstRow="0" w:lastRow="0" w:firstColumn="0" w:lastColumn="0" w:oddVBand="0" w:evenVBand="0" w:oddHBand="1" w:evenHBand="0" w:firstRowFirstColumn="0" w:firstRowLastColumn="0" w:lastRowFirstColumn="0" w:lastRowLastColumn="0"/>
             </w:pPr>
+            <w:proofErr w:type="spellStart"/>
             <w:r>
               <w:t>Calvination</w:t>
             </w:r>
+            <w:proofErr w:type="spellEnd"/>
           </w:p>
           <w:p>
             <w:pPr>
               <w:jc w:val="center"/>
               <w:cnfStyle w:val="000000100000" w:firstRow="0" w:lastRow="0" w:firstColumn="0" w:lastColumn="0" w:oddVBand="0" w:evenVBand="0" w:oddHBand="1" w:evenHBand="0" w:firstRowFirstColumn="0" w:firstRowLastColumn="0" w:lastRowFirstColumn="0" w:lastRowLastColumn="0"/>
             </w:pPr>
+            <w:proofErr w:type="spellStart"/>
             <w:r>
-              <w:t>Calvination II</w:t>
+              <w:t>Calvination</w:t>
+            </w:r>
+            <w:proofErr w:type="spellEnd"/>
+            <w:r>
+              <w:t xml:space="preserve"> II</w:t>
             </w:r>
           </w:p>
           <w:p>
@@ -2042,12 +3552,12 @@
     </w:p>
     <w:tbl>
       <w:tblPr>
-        <w:tblW w:w="3103" w:type="dxa"/>
+        <w:tblW w:w="3240" w:type="dxa"/>
         <w:tblLook w:val="04A0" w:firstRow="1" w:lastRow="0" w:firstColumn="1" w:lastColumn="0" w:noHBand="0" w:noVBand="1"/>
       </w:tblPr>
       <w:tblGrid>
-        <w:gridCol w:w="997"/>
-        <w:gridCol w:w="1053"/>
+        <w:gridCol w:w="1134"/>
+        <w:gridCol w:w="1418"/>
         <w:gridCol w:w="1053"/>
       </w:tblGrid>
       <w:tr>
@@ -2056,7 +3566,7 @@
         </w:trPr>
         <w:tc>
           <w:tcPr>
-            <w:tcW w:w="997" w:type="dxa"/>
+            <w:tcW w:w="1134" w:type="dxa"/>
             <w:tcBorders>
               <w:top w:val="nil"/>
               <w:left w:val="nil"/>
@@ -2090,13 +3600,13 @@
                 <w:szCs w:val="22"/>
                 <w:lang w:val="en-AU" w:eastAsia="en-AU"/>
               </w:rPr>
-              <w:t>0</w:t>
+              <w:t>Array Size</w:t>
             </w:r>
           </w:p>
         </w:tc>
         <w:tc>
           <w:tcPr>
-            <w:tcW w:w="1053" w:type="dxa"/>
+            <w:tcW w:w="1418" w:type="dxa"/>
             <w:tcBorders>
               <w:top w:val="nil"/>
               <w:left w:val="nil"/>
@@ -2130,13 +3640,13 @@
                 <w:szCs w:val="22"/>
                 <w:lang w:val="en-AU" w:eastAsia="en-AU"/>
               </w:rPr>
-              <w:t>2</w:t>
+              <w:t>Avg. No. Basic Ops.</w:t>
             </w:r>
           </w:p>
         </w:tc>
         <w:tc>
           <w:tcPr>
-            <w:tcW w:w="1053" w:type="dxa"/>
+            <w:tcW w:w="688" w:type="dxa"/>
             <w:tcBorders>
               <w:top w:val="nil"/>
               <w:left w:val="nil"/>
@@ -2185,7 +3695,7 @@
         </w:trPr>
         <w:tc>
           <w:tcPr>
-            <w:tcW w:w="997" w:type="dxa"/>
+            <w:tcW w:w="1134" w:type="dxa"/>
             <w:tcBorders>
               <w:top w:val="nil"/>
               <w:left w:val="nil"/>
@@ -2225,7 +3735,7 @@
         </w:tc>
         <w:tc>
           <w:tcPr>
-            <w:tcW w:w="1053" w:type="dxa"/>
+            <w:tcW w:w="1418" w:type="dxa"/>
             <w:tcBorders>
               <w:top w:val="nil"/>
               <w:left w:val="nil"/>
@@ -2265,7 +3775,7 @@
         </w:tc>
         <w:tc>
           <w:tcPr>
-            <w:tcW w:w="1053" w:type="dxa"/>
+            <w:tcW w:w="688" w:type="dxa"/>
             <w:tcBorders>
               <w:top w:val="nil"/>
               <w:left w:val="nil"/>
@@ -2299,7 +3809,7 @@
         </w:trPr>
         <w:tc>
           <w:tcPr>
-            <w:tcW w:w="997" w:type="dxa"/>
+            <w:tcW w:w="1134" w:type="dxa"/>
             <w:tcBorders>
               <w:top w:val="nil"/>
               <w:left w:val="nil"/>
@@ -2339,7 +3849,7 @@
         </w:tc>
         <w:tc>
           <w:tcPr>
-            <w:tcW w:w="1053" w:type="dxa"/>
+            <w:tcW w:w="1418" w:type="dxa"/>
             <w:tcBorders>
               <w:top w:val="nil"/>
               <w:left w:val="nil"/>
@@ -2379,7 +3889,7 @@
         </w:tc>
         <w:tc>
           <w:tcPr>
-            <w:tcW w:w="1053" w:type="dxa"/>
+            <w:tcW w:w="688" w:type="dxa"/>
             <w:tcBorders>
               <w:top w:val="nil"/>
               <w:left w:val="nil"/>
@@ -2424,7 +3934,7 @@
         </w:trPr>
         <w:tc>
           <w:tcPr>
-            <w:tcW w:w="997" w:type="dxa"/>
+            <w:tcW w:w="1134" w:type="dxa"/>
             <w:tcBorders>
               <w:top w:val="nil"/>
               <w:left w:val="nil"/>
@@ -2464,7 +3974,7 @@
         </w:tc>
         <w:tc>
           <w:tcPr>
-            <w:tcW w:w="1053" w:type="dxa"/>
+            <w:tcW w:w="1418" w:type="dxa"/>
             <w:tcBorders>
               <w:top w:val="nil"/>
               <w:left w:val="nil"/>
@@ -2504,7 +4014,7 @@
         </w:tc>
         <w:tc>
           <w:tcPr>
-            <w:tcW w:w="1053" w:type="dxa"/>
+            <w:tcW w:w="688" w:type="dxa"/>
             <w:tcBorders>
               <w:top w:val="nil"/>
               <w:left w:val="nil"/>
@@ -2538,7 +4048,7 @@
         </w:trPr>
         <w:tc>
           <w:tcPr>
-            <w:tcW w:w="997" w:type="dxa"/>
+            <w:tcW w:w="1134" w:type="dxa"/>
             <w:tcBorders>
               <w:top w:val="nil"/>
               <w:left w:val="nil"/>
@@ -2578,7 +4088,7 @@
         </w:tc>
         <w:tc>
           <w:tcPr>
-            <w:tcW w:w="1053" w:type="dxa"/>
+            <w:tcW w:w="1418" w:type="dxa"/>
             <w:tcBorders>
               <w:top w:val="nil"/>
               <w:left w:val="nil"/>
@@ -2618,7 +4128,7 @@
         </w:tc>
         <w:tc>
           <w:tcPr>
-            <w:tcW w:w="1053" w:type="dxa"/>
+            <w:tcW w:w="688" w:type="dxa"/>
             <w:tcBorders>
               <w:top w:val="nil"/>
               <w:left w:val="nil"/>
@@ -2663,7 +4173,7 @@
         </w:trPr>
         <w:tc>
           <w:tcPr>
-            <w:tcW w:w="997" w:type="dxa"/>
+            <w:tcW w:w="1134" w:type="dxa"/>
             <w:tcBorders>
               <w:top w:val="nil"/>
               <w:left w:val="nil"/>
@@ -2703,7 +4213,7 @@
         </w:tc>
         <w:tc>
           <w:tcPr>
-            <w:tcW w:w="1053" w:type="dxa"/>
+            <w:tcW w:w="1418" w:type="dxa"/>
             <w:tcBorders>
               <w:top w:val="nil"/>
               <w:left w:val="nil"/>
@@ -2743,7 +4253,7 @@
         </w:tc>
         <w:tc>
           <w:tcPr>
-            <w:tcW w:w="1053" w:type="dxa"/>
+            <w:tcW w:w="688" w:type="dxa"/>
             <w:tcBorders>
               <w:top w:val="nil"/>
               <w:left w:val="nil"/>
@@ -2777,7 +4287,7 @@
         </w:trPr>
         <w:tc>
           <w:tcPr>
-            <w:tcW w:w="997" w:type="dxa"/>
+            <w:tcW w:w="1134" w:type="dxa"/>
             <w:tcBorders>
               <w:top w:val="nil"/>
               <w:left w:val="nil"/>
@@ -2817,7 +4327,7 @@
         </w:tc>
         <w:tc>
           <w:tcPr>
-            <w:tcW w:w="1053" w:type="dxa"/>
+            <w:tcW w:w="1418" w:type="dxa"/>
             <w:tcBorders>
               <w:top w:val="nil"/>
               <w:left w:val="nil"/>
@@ -2857,7 +4367,7 @@
         </w:tc>
         <w:tc>
           <w:tcPr>
-            <w:tcW w:w="1053" w:type="dxa"/>
+            <w:tcW w:w="688" w:type="dxa"/>
             <w:tcBorders>
               <w:top w:val="nil"/>
               <w:left w:val="nil"/>
@@ -2902,7 +4412,7 @@
         </w:trPr>
         <w:tc>
           <w:tcPr>
-            <w:tcW w:w="997" w:type="dxa"/>
+            <w:tcW w:w="1134" w:type="dxa"/>
             <w:tcBorders>
               <w:top w:val="nil"/>
               <w:left w:val="nil"/>
@@ -2942,7 +4452,7 @@
         </w:tc>
         <w:tc>
           <w:tcPr>
-            <w:tcW w:w="1053" w:type="dxa"/>
+            <w:tcW w:w="1418" w:type="dxa"/>
             <w:tcBorders>
               <w:top w:val="nil"/>
               <w:left w:val="nil"/>
@@ -2982,7 +4492,7 @@
         </w:tc>
         <w:tc>
           <w:tcPr>
-            <w:tcW w:w="1053" w:type="dxa"/>
+            <w:tcW w:w="688" w:type="dxa"/>
             <w:tcBorders>
               <w:top w:val="nil"/>
               <w:left w:val="nil"/>
@@ -3016,7 +4526,7 @@
         </w:trPr>
         <w:tc>
           <w:tcPr>
-            <w:tcW w:w="997" w:type="dxa"/>
+            <w:tcW w:w="1134" w:type="dxa"/>
             <w:tcBorders>
               <w:top w:val="nil"/>
               <w:left w:val="nil"/>
@@ -3056,7 +4566,7 @@
         </w:tc>
         <w:tc>
           <w:tcPr>
-            <w:tcW w:w="1053" w:type="dxa"/>
+            <w:tcW w:w="1418" w:type="dxa"/>
             <w:tcBorders>
               <w:top w:val="nil"/>
               <w:left w:val="nil"/>
@@ -3096,7 +4606,7 @@
         </w:tc>
         <w:tc>
           <w:tcPr>
-            <w:tcW w:w="1053" w:type="dxa"/>
+            <w:tcW w:w="688" w:type="dxa"/>
             <w:tcBorders>
               <w:top w:val="nil"/>
               <w:left w:val="nil"/>
@@ -3141,7 +4651,7 @@
         </w:trPr>
         <w:tc>
           <w:tcPr>
-            <w:tcW w:w="997" w:type="dxa"/>
+            <w:tcW w:w="1134" w:type="dxa"/>
             <w:tcBorders>
               <w:top w:val="nil"/>
               <w:left w:val="nil"/>
@@ -3181,7 +4691,7 @@
         </w:tc>
         <w:tc>
           <w:tcPr>
-            <w:tcW w:w="1053" w:type="dxa"/>
+            <w:tcW w:w="1418" w:type="dxa"/>
             <w:tcBorders>
               <w:top w:val="nil"/>
               <w:left w:val="nil"/>
@@ -3221,7 +4731,7 @@
         </w:tc>
         <w:tc>
           <w:tcPr>
-            <w:tcW w:w="1053" w:type="dxa"/>
+            <w:tcW w:w="688" w:type="dxa"/>
             <w:tcBorders>
               <w:top w:val="nil"/>
               <w:left w:val="nil"/>
@@ -3255,7 +4765,7 @@
         </w:trPr>
         <w:tc>
           <w:tcPr>
-            <w:tcW w:w="997" w:type="dxa"/>
+            <w:tcW w:w="1134" w:type="dxa"/>
             <w:tcBorders>
               <w:top w:val="nil"/>
               <w:left w:val="nil"/>
@@ -3295,7 +4805,7 @@
         </w:tc>
         <w:tc>
           <w:tcPr>
-            <w:tcW w:w="1053" w:type="dxa"/>
+            <w:tcW w:w="1418" w:type="dxa"/>
             <w:tcBorders>
               <w:top w:val="nil"/>
               <w:left w:val="nil"/>
@@ -3335,7 +4845,7 @@
         </w:tc>
         <w:tc>
           <w:tcPr>
-            <w:tcW w:w="1053" w:type="dxa"/>
+            <w:tcW w:w="688" w:type="dxa"/>
             <w:tcBorders>
               <w:top w:val="nil"/>
               <w:left w:val="nil"/>
@@ -3380,7 +4890,7 @@
         </w:trPr>
         <w:tc>
           <w:tcPr>
-            <w:tcW w:w="997" w:type="dxa"/>
+            <w:tcW w:w="1134" w:type="dxa"/>
             <w:tcBorders>
               <w:top w:val="nil"/>
               <w:left w:val="nil"/>
@@ -3420,7 +4930,7 @@
         </w:tc>
         <w:tc>
           <w:tcPr>
-            <w:tcW w:w="1053" w:type="dxa"/>
+            <w:tcW w:w="1418" w:type="dxa"/>
             <w:tcBorders>
               <w:top w:val="nil"/>
               <w:left w:val="nil"/>
@@ -3460,7 +4970,7 @@
         </w:tc>
         <w:tc>
           <w:tcPr>
-            <w:tcW w:w="1053" w:type="dxa"/>
+            <w:tcW w:w="688" w:type="dxa"/>
             <w:tcBorders>
               <w:top w:val="nil"/>
               <w:left w:val="nil"/>
@@ -3494,7 +5004,7 @@
         </w:trPr>
         <w:tc>
           <w:tcPr>
-            <w:tcW w:w="997" w:type="dxa"/>
+            <w:tcW w:w="1134" w:type="dxa"/>
             <w:tcBorders>
               <w:top w:val="nil"/>
               <w:left w:val="nil"/>
@@ -3534,7 +5044,7 @@
         </w:tc>
         <w:tc>
           <w:tcPr>
-            <w:tcW w:w="1053" w:type="dxa"/>
+            <w:tcW w:w="1418" w:type="dxa"/>
             <w:tcBorders>
               <w:top w:val="nil"/>
               <w:left w:val="nil"/>
@@ -3574,7 +5084,7 @@
         </w:tc>
         <w:tc>
           <w:tcPr>
-            <w:tcW w:w="1053" w:type="dxa"/>
+            <w:tcW w:w="688" w:type="dxa"/>
             <w:tcBorders>
               <w:top w:val="nil"/>
               <w:left w:val="nil"/>
@@ -3619,7 +5129,7 @@
         </w:trPr>
         <w:tc>
           <w:tcPr>
-            <w:tcW w:w="997" w:type="dxa"/>
+            <w:tcW w:w="1134" w:type="dxa"/>
             <w:tcBorders>
               <w:top w:val="nil"/>
               <w:left w:val="nil"/>
@@ -3659,7 +5169,7 @@
         </w:tc>
         <w:tc>
           <w:tcPr>
-            <w:tcW w:w="1053" w:type="dxa"/>
+            <w:tcW w:w="1418" w:type="dxa"/>
             <w:tcBorders>
               <w:top w:val="nil"/>
               <w:left w:val="nil"/>
@@ -3699,7 +5209,7 @@
         </w:tc>
         <w:tc>
           <w:tcPr>
-            <w:tcW w:w="1053" w:type="dxa"/>
+            <w:tcW w:w="688" w:type="dxa"/>
             <w:tcBorders>
               <w:top w:val="nil"/>
               <w:left w:val="nil"/>
@@ -3733,7 +5243,7 @@
         </w:trPr>
         <w:tc>
           <w:tcPr>
-            <w:tcW w:w="997" w:type="dxa"/>
+            <w:tcW w:w="1134" w:type="dxa"/>
             <w:tcBorders>
               <w:top w:val="nil"/>
               <w:left w:val="nil"/>
@@ -3773,7 +5283,7 @@
         </w:tc>
         <w:tc>
           <w:tcPr>
-            <w:tcW w:w="1053" w:type="dxa"/>
+            <w:tcW w:w="1418" w:type="dxa"/>
             <w:tcBorders>
               <w:top w:val="nil"/>
               <w:left w:val="nil"/>
@@ -3813,7 +5323,7 @@
         </w:tc>
         <w:tc>
           <w:tcPr>
-            <w:tcW w:w="1053" w:type="dxa"/>
+            <w:tcW w:w="688" w:type="dxa"/>
             <w:tcBorders>
               <w:top w:val="nil"/>
               <w:left w:val="nil"/>
@@ -3858,7 +5368,7 @@
         </w:trPr>
         <w:tc>
           <w:tcPr>
-            <w:tcW w:w="997" w:type="dxa"/>
+            <w:tcW w:w="1134" w:type="dxa"/>
             <w:tcBorders>
               <w:top w:val="nil"/>
               <w:left w:val="nil"/>
@@ -3898,7 +5408,7 @@
         </w:tc>
         <w:tc>
           <w:tcPr>
-            <w:tcW w:w="1053" w:type="dxa"/>
+            <w:tcW w:w="1418" w:type="dxa"/>
             <w:tcBorders>
               <w:top w:val="nil"/>
               <w:left w:val="nil"/>
@@ -3938,7 +5448,7 @@
         </w:tc>
         <w:tc>
           <w:tcPr>
-            <w:tcW w:w="1053" w:type="dxa"/>
+            <w:tcW w:w="688" w:type="dxa"/>
             <w:tcBorders>
               <w:top w:val="nil"/>
               <w:left w:val="nil"/>
@@ -3972,7 +5482,7 @@
         </w:trPr>
         <w:tc>
           <w:tcPr>
-            <w:tcW w:w="997" w:type="dxa"/>
+            <w:tcW w:w="1134" w:type="dxa"/>
             <w:tcBorders>
               <w:top w:val="nil"/>
               <w:left w:val="nil"/>
@@ -4012,7 +5522,7 @@
         </w:tc>
         <w:tc>
           <w:tcPr>
-            <w:tcW w:w="1053" w:type="dxa"/>
+            <w:tcW w:w="1418" w:type="dxa"/>
             <w:tcBorders>
               <w:top w:val="nil"/>
               <w:left w:val="nil"/>
@@ -4052,7 +5562,7 @@
         </w:tc>
         <w:tc>
           <w:tcPr>
-            <w:tcW w:w="1053" w:type="dxa"/>
+            <w:tcW w:w="688" w:type="dxa"/>
             <w:tcBorders>
               <w:top w:val="nil"/>
               <w:left w:val="nil"/>
@@ -4097,7 +5607,7 @@
         </w:trPr>
         <w:tc>
           <w:tcPr>
-            <w:tcW w:w="997" w:type="dxa"/>
+            <w:tcW w:w="1134" w:type="dxa"/>
             <w:tcBorders>
               <w:top w:val="nil"/>
               <w:left w:val="nil"/>
@@ -4137,7 +5647,7 @@
         </w:tc>
         <w:tc>
           <w:tcPr>
-            <w:tcW w:w="1053" w:type="dxa"/>
+            <w:tcW w:w="1418" w:type="dxa"/>
             <w:tcBorders>
               <w:top w:val="nil"/>
               <w:left w:val="nil"/>
@@ -4177,7 +5687,7 @@
         </w:tc>
         <w:tc>
           <w:tcPr>
-            <w:tcW w:w="1053" w:type="dxa"/>
+            <w:tcW w:w="688" w:type="dxa"/>
             <w:tcBorders>
               <w:top w:val="nil"/>
               <w:left w:val="nil"/>
@@ -4211,7 +5721,7 @@
         </w:trPr>
         <w:tc>
           <w:tcPr>
-            <w:tcW w:w="997" w:type="dxa"/>
+            <w:tcW w:w="1134" w:type="dxa"/>
             <w:tcBorders>
               <w:top w:val="nil"/>
               <w:left w:val="nil"/>
@@ -4251,7 +5761,7 @@
         </w:tc>
         <w:tc>
           <w:tcPr>
-            <w:tcW w:w="1053" w:type="dxa"/>
+            <w:tcW w:w="1418" w:type="dxa"/>
             <w:tcBorders>
               <w:top w:val="nil"/>
               <w:left w:val="nil"/>
@@ -4291,7 +5801,7 @@
         </w:tc>
         <w:tc>
           <w:tcPr>
-            <w:tcW w:w="1053" w:type="dxa"/>
+            <w:tcW w:w="688" w:type="dxa"/>
             <w:tcBorders>
               <w:top w:val="nil"/>
               <w:left w:val="nil"/>
@@ -4336,7 +5846,7 @@
         </w:trPr>
         <w:tc>
           <w:tcPr>
-            <w:tcW w:w="997" w:type="dxa"/>
+            <w:tcW w:w="1134" w:type="dxa"/>
             <w:tcBorders>
               <w:top w:val="nil"/>
               <w:left w:val="nil"/>
@@ -4376,7 +5886,7 @@
         </w:tc>
         <w:tc>
           <w:tcPr>
-            <w:tcW w:w="1053" w:type="dxa"/>
+            <w:tcW w:w="1418" w:type="dxa"/>
             <w:tcBorders>
               <w:top w:val="nil"/>
               <w:left w:val="nil"/>
@@ -4416,7 +5926,7 @@
         </w:tc>
         <w:tc>
           <w:tcPr>
-            <w:tcW w:w="1053" w:type="dxa"/>
+            <w:tcW w:w="688" w:type="dxa"/>
             <w:tcBorders>
               <w:top w:val="nil"/>
               <w:left w:val="nil"/>
@@ -4450,7 +5960,7 @@
         </w:trPr>
         <w:tc>
           <w:tcPr>
-            <w:tcW w:w="997" w:type="dxa"/>
+            <w:tcW w:w="1134" w:type="dxa"/>
             <w:tcBorders>
               <w:top w:val="nil"/>
               <w:left w:val="nil"/>
@@ -4490,7 +6000,7 @@
         </w:tc>
         <w:tc>
           <w:tcPr>
-            <w:tcW w:w="1053" w:type="dxa"/>
+            <w:tcW w:w="1418" w:type="dxa"/>
             <w:tcBorders>
               <w:top w:val="nil"/>
               <w:left w:val="nil"/>
@@ -4530,7 +6040,7 @@
         </w:tc>
         <w:tc>
           <w:tcPr>
-            <w:tcW w:w="1053" w:type="dxa"/>
+            <w:tcW w:w="688" w:type="dxa"/>
             <w:tcBorders>
               <w:top w:val="nil"/>
               <w:left w:val="nil"/>
@@ -4575,7 +6085,7 @@
         </w:trPr>
         <w:tc>
           <w:tcPr>
-            <w:tcW w:w="997" w:type="dxa"/>
+            <w:tcW w:w="1134" w:type="dxa"/>
             <w:tcBorders>
               <w:top w:val="nil"/>
               <w:left w:val="nil"/>
@@ -4615,7 +6125,7 @@
         </w:tc>
         <w:tc>
           <w:tcPr>
-            <w:tcW w:w="1053" w:type="dxa"/>
+            <w:tcW w:w="1418" w:type="dxa"/>
             <w:tcBorders>
               <w:top w:val="nil"/>
               <w:left w:val="nil"/>
@@ -4655,7 +6165,7 @@
         </w:tc>
         <w:tc>
           <w:tcPr>
-            <w:tcW w:w="1053" w:type="dxa"/>
+            <w:tcW w:w="688" w:type="dxa"/>
             <w:tcBorders>
               <w:top w:val="nil"/>
               <w:left w:val="nil"/>
@@ -4689,7 +6199,7 @@
         </w:trPr>
         <w:tc>
           <w:tcPr>
-            <w:tcW w:w="997" w:type="dxa"/>
+            <w:tcW w:w="1134" w:type="dxa"/>
             <w:tcBorders>
               <w:top w:val="nil"/>
               <w:left w:val="nil"/>
@@ -4729,7 +6239,7 @@
         </w:tc>
         <w:tc>
           <w:tcPr>
-            <w:tcW w:w="1053" w:type="dxa"/>
+            <w:tcW w:w="1418" w:type="dxa"/>
             <w:tcBorders>
               <w:top w:val="nil"/>
               <w:left w:val="nil"/>
@@ -4769,7 +6279,7 @@
         </w:tc>
         <w:tc>
           <w:tcPr>
-            <w:tcW w:w="1053" w:type="dxa"/>
+            <w:tcW w:w="688" w:type="dxa"/>
             <w:tcBorders>
               <w:top w:val="nil"/>
               <w:left w:val="nil"/>
@@ -4814,7 +6324,7 @@
         </w:trPr>
         <w:tc>
           <w:tcPr>
-            <w:tcW w:w="997" w:type="dxa"/>
+            <w:tcW w:w="1134" w:type="dxa"/>
             <w:tcBorders>
               <w:top w:val="nil"/>
               <w:left w:val="nil"/>
@@ -4854,7 +6364,7 @@
         </w:tc>
         <w:tc>
           <w:tcPr>
-            <w:tcW w:w="1053" w:type="dxa"/>
+            <w:tcW w:w="1418" w:type="dxa"/>
             <w:tcBorders>
               <w:top w:val="nil"/>
               <w:left w:val="nil"/>
@@ -4894,7 +6404,7 @@
         </w:tc>
         <w:tc>
           <w:tcPr>
-            <w:tcW w:w="1053" w:type="dxa"/>
+            <w:tcW w:w="688" w:type="dxa"/>
             <w:tcBorders>
               <w:top w:val="nil"/>
               <w:left w:val="nil"/>
@@ -4928,7 +6438,7 @@
         </w:trPr>
         <w:tc>
           <w:tcPr>
-            <w:tcW w:w="997" w:type="dxa"/>
+            <w:tcW w:w="1134" w:type="dxa"/>
             <w:tcBorders>
               <w:top w:val="nil"/>
               <w:left w:val="nil"/>
@@ -4968,7 +6478,7 @@
         </w:tc>
         <w:tc>
           <w:tcPr>
-            <w:tcW w:w="1053" w:type="dxa"/>
+            <w:tcW w:w="1418" w:type="dxa"/>
             <w:tcBorders>
               <w:top w:val="nil"/>
               <w:left w:val="nil"/>
@@ -5008,7 +6518,7 @@
         </w:tc>
         <w:tc>
           <w:tcPr>
-            <w:tcW w:w="1053" w:type="dxa"/>
+            <w:tcW w:w="688" w:type="dxa"/>
             <w:tcBorders>
               <w:top w:val="nil"/>
               <w:left w:val="nil"/>
@@ -5053,7 +6563,7 @@
         </w:trPr>
         <w:tc>
           <w:tcPr>
-            <w:tcW w:w="997" w:type="dxa"/>
+            <w:tcW w:w="1134" w:type="dxa"/>
             <w:tcBorders>
               <w:top w:val="nil"/>
               <w:left w:val="nil"/>
@@ -5093,7 +6603,7 @@
         </w:tc>
         <w:tc>
           <w:tcPr>
-            <w:tcW w:w="1053" w:type="dxa"/>
+            <w:tcW w:w="1418" w:type="dxa"/>
             <w:tcBorders>
               <w:top w:val="nil"/>
               <w:left w:val="nil"/>
@@ -5133,7 +6643,7 @@
         </w:tc>
         <w:tc>
           <w:tcPr>
-            <w:tcW w:w="1053" w:type="dxa"/>
+            <w:tcW w:w="688" w:type="dxa"/>
             <w:tcBorders>
               <w:top w:val="nil"/>
               <w:left w:val="nil"/>
@@ -5167,7 +6677,7 @@
         </w:trPr>
         <w:tc>
           <w:tcPr>
-            <w:tcW w:w="997" w:type="dxa"/>
+            <w:tcW w:w="1134" w:type="dxa"/>
             <w:tcBorders>
               <w:top w:val="nil"/>
               <w:left w:val="nil"/>
@@ -5194,7 +6704,7 @@
         </w:tc>
         <w:tc>
           <w:tcPr>
-            <w:tcW w:w="1053" w:type="dxa"/>
+            <w:tcW w:w="1418" w:type="dxa"/>
             <w:tcBorders>
               <w:top w:val="nil"/>
               <w:left w:val="nil"/>
@@ -5221,7 +6731,7 @@
         </w:tc>
         <w:tc>
           <w:tcPr>
-            <w:tcW w:w="1053" w:type="dxa"/>
+            <w:tcW w:w="688" w:type="dxa"/>
             <w:tcBorders>
               <w:top w:val="nil"/>
               <w:left w:val="nil"/>
@@ -5344,6 +6854,9 @@
         <w:keepNext/>
       </w:pPr>
       <w:r>
+        <w:rPr>
+          <w:noProof/>
+        </w:rPr>
         <w:lastRenderedPageBreak/>
         <w:drawing>
           <wp:inline distT="0" distB="0" distL="0" distR="0" wp14:anchorId="1ABC7322" wp14:editId="4E689AF5">
@@ -5389,33 +6902,26 @@
       <w:r>
         <w:t xml:space="preserve">Figure </w:t>
       </w:r>
-      <w:r>
-        <w:fldChar w:fldCharType="begin"/>
-      </w:r>
-      <w:r>
-        <w:instrText xml:space="preserve"> SEQ Figure \* ARABIC </w:instrText>
-      </w:r>
-      <w:r>
-        <w:fldChar w:fldCharType="separate"/>
-      </w:r>
+      <w:fldSimple w:instr=" SEQ Figure \* ARABIC ">
+        <w:r>
+          <w:rPr>
+            <w:noProof/>
+          </w:rPr>
+          <w:t>2</w:t>
+        </w:r>
+      </w:fldSimple>
+      <w:r>
+        <w:t>: Top 3 Movies (No movies in collection)</w:t>
+      </w:r>
+    </w:p>
+    <w:p>
+      <w:pPr>
+        <w:keepNext/>
+      </w:pPr>
       <w:r>
         <w:rPr>
           <w:noProof/>
         </w:rPr>
-        <w:t>2</w:t>
-      </w:r>
-      <w:r>
-        <w:fldChar w:fldCharType="end"/>
-      </w:r>
-      <w:r>
-        <w:t>: Top 3 Movies (No movies in collection)</w:t>
-      </w:r>
-    </w:p>
-    <w:p>
-      <w:pPr>
-        <w:keepNext/>
-      </w:pPr>
-      <w:r>
         <w:drawing>
           <wp:inline distT="0" distB="0" distL="0" distR="0" wp14:anchorId="47D81526" wp14:editId="6FACE98C">
             <wp:extent cx="5943600" cy="3432175"/>
@@ -5460,24 +6966,14 @@
       <w:r>
         <w:t xml:space="preserve">Figure </w:t>
       </w:r>
-      <w:r>
-        <w:fldChar w:fldCharType="begin"/>
-      </w:r>
-      <w:r>
-        <w:instrText xml:space="preserve"> SEQ Figure \* ARABIC </w:instrText>
-      </w:r>
-      <w:r>
-        <w:fldChar w:fldCharType="separate"/>
-      </w:r>
-      <w:r>
-        <w:rPr>
-          <w:noProof/>
-        </w:rPr>
-        <w:t>3</w:t>
-      </w:r>
-      <w:r>
-        <w:fldChar w:fldCharType="end"/>
-      </w:r>
+      <w:fldSimple w:instr=" SEQ Figure \* ARABIC ">
+        <w:r>
+          <w:rPr>
+            <w:noProof/>
+          </w:rPr>
+          <w:t>3</w:t>
+        </w:r>
+      </w:fldSimple>
       <w:r>
         <w:t>: Top 3 Movies (1 movie in collection)</w:t>
       </w:r>
@@ -5504,6 +7000,9 @@
         <w:keepNext/>
       </w:pPr>
       <w:r>
+        <w:rPr>
+          <w:noProof/>
+        </w:rPr>
         <w:lastRenderedPageBreak/>
         <w:drawing>
           <wp:inline distT="0" distB="0" distL="0" distR="0" wp14:anchorId="640AE4BB" wp14:editId="2948F769">
@@ -5549,39 +7048,32 @@
       <w:r>
         <w:t xml:space="preserve">Figure </w:t>
       </w:r>
-      <w:r>
-        <w:fldChar w:fldCharType="begin"/>
-      </w:r>
-      <w:r>
-        <w:instrText xml:space="preserve"> SEQ Figure \* ARABIC </w:instrText>
-      </w:r>
-      <w:r>
-        <w:fldChar w:fldCharType="separate"/>
-      </w:r>
+      <w:fldSimple w:instr=" SEQ Figure \* ARABIC ">
+        <w:r>
+          <w:rPr>
+            <w:noProof/>
+          </w:rPr>
+          <w:t>4</w:t>
+        </w:r>
+      </w:fldSimple>
+      <w:r>
+        <w:t xml:space="preserve">: Top </w:t>
+      </w:r>
+      <w:r>
+        <w:t>3</w:t>
+      </w:r>
+      <w:r>
+        <w:t xml:space="preserve"> Movies (2 movies in collection)</w:t>
+      </w:r>
+    </w:p>
+    <w:p>
+      <w:pPr>
+        <w:keepNext/>
+      </w:pPr>
       <w:r>
         <w:rPr>
           <w:noProof/>
         </w:rPr>
-        <w:t>4</w:t>
-      </w:r>
-      <w:r>
-        <w:fldChar w:fldCharType="end"/>
-      </w:r>
-      <w:r>
-        <w:t xml:space="preserve">: Top </w:t>
-      </w:r>
-      <w:r>
-        <w:t>3</w:t>
-      </w:r>
-      <w:r>
-        <w:t xml:space="preserve"> Movies (2 movies in collection)</w:t>
-      </w:r>
-    </w:p>
-    <w:p>
-      <w:pPr>
-        <w:keepNext/>
-      </w:pPr>
-      <w:r>
         <w:drawing>
           <wp:inline distT="0" distB="0" distL="0" distR="0" wp14:anchorId="1C810F07" wp14:editId="3A8C2B9A">
             <wp:extent cx="5943600" cy="3451860"/>
@@ -5626,36 +7118,29 @@
       <w:r>
         <w:t xml:space="preserve">Figure </w:t>
       </w:r>
-      <w:r>
-        <w:fldChar w:fldCharType="begin"/>
-      </w:r>
-      <w:r>
-        <w:instrText xml:space="preserve"> SEQ Figure \* ARABIC </w:instrText>
-      </w:r>
-      <w:r>
-        <w:fldChar w:fldCharType="separate"/>
-      </w:r>
+      <w:fldSimple w:instr=" SEQ Figure \* ARABIC ">
+        <w:r>
+          <w:rPr>
+            <w:noProof/>
+          </w:rPr>
+          <w:t>5</w:t>
+        </w:r>
+      </w:fldSimple>
+      <w:r>
+        <w:t>: Top</w:t>
+      </w:r>
+      <w:r>
+        <w:t xml:space="preserve"> 3 Movies (4 movies in collection)</w:t>
+      </w:r>
+    </w:p>
+    <w:p>
+      <w:pPr>
+        <w:keepNext/>
+      </w:pPr>
       <w:r>
         <w:rPr>
           <w:noProof/>
         </w:rPr>
-        <w:t>5</w:t>
-      </w:r>
-      <w:r>
-        <w:fldChar w:fldCharType="end"/>
-      </w:r>
-      <w:r>
-        <w:t>: Top</w:t>
-      </w:r>
-      <w:r>
-        <w:t xml:space="preserve"> 3 Movies (4 movies in collection)</w:t>
-      </w:r>
-    </w:p>
-    <w:p>
-      <w:pPr>
-        <w:keepNext/>
-      </w:pPr>
-      <w:r>
         <w:lastRenderedPageBreak/>
         <w:drawing>
           <wp:inline distT="0" distB="0" distL="0" distR="0" wp14:anchorId="3C6C639B" wp14:editId="2DA47ACA">
@@ -5701,33 +7186,26 @@
       <w:r>
         <w:t xml:space="preserve">Figure </w:t>
       </w:r>
-      <w:r>
-        <w:fldChar w:fldCharType="begin"/>
-      </w:r>
-      <w:r>
-        <w:instrText xml:space="preserve"> SEQ Figure \* ARABIC </w:instrText>
-      </w:r>
-      <w:r>
-        <w:fldChar w:fldCharType="separate"/>
-      </w:r>
+      <w:fldSimple w:instr=" SEQ Figure \* ARABIC ">
+        <w:r>
+          <w:rPr>
+            <w:noProof/>
+          </w:rPr>
+          <w:t>6</w:t>
+        </w:r>
+      </w:fldSimple>
+      <w:r>
+        <w:t>: Top 3 Movies (10 movies in collection)</w:t>
+      </w:r>
+    </w:p>
+    <w:p>
+      <w:pPr>
+        <w:keepNext/>
+      </w:pPr>
       <w:r>
         <w:rPr>
           <w:noProof/>
         </w:rPr>
-        <w:t>6</w:t>
-      </w:r>
-      <w:r>
-        <w:fldChar w:fldCharType="end"/>
-      </w:r>
-      <w:r>
-        <w:t>: Top 3 Movies (10 movies in collection)</w:t>
-      </w:r>
-    </w:p>
-    <w:p>
-      <w:pPr>
-        <w:keepNext/>
-      </w:pPr>
-      <w:r>
         <w:lastRenderedPageBreak/>
         <w:drawing>
           <wp:inline distT="0" distB="0" distL="0" distR="0" wp14:anchorId="103B6A55" wp14:editId="526B0BE8">
@@ -5773,29 +7251,49 @@
       <w:r>
         <w:t xml:space="preserve">Figure </w:t>
       </w:r>
-      <w:r>
-        <w:fldChar w:fldCharType="begin"/>
-      </w:r>
-      <w:r>
-        <w:instrText xml:space="preserve"> SEQ Figure \* ARABIC </w:instrText>
-      </w:r>
-      <w:r>
-        <w:fldChar w:fldCharType="separate"/>
-      </w:r>
-      <w:r>
-        <w:rPr>
-          <w:noProof/>
-        </w:rPr>
-        <w:t>7</w:t>
-      </w:r>
-      <w:r>
-        <w:fldChar w:fldCharType="end"/>
-      </w:r>
+      <w:fldSimple w:instr=" SEQ Figure \* ARABIC ">
+        <w:r>
+          <w:rPr>
+            <w:noProof/>
+          </w:rPr>
+          <w:t>7</w:t>
+        </w:r>
+      </w:fldSimple>
       <w:r>
         <w:t xml:space="preserve">: An example of how the </w:t>
       </w:r>
       <w:r>
         <w:t>data for Testing was setup</w:t>
+      </w:r>
+    </w:p>
+    <w:p>
+      <w:r>
+        <w:t xml:space="preserve">Movies were created with </w:t>
+      </w:r>
+      <w:r>
+        <w:t xml:space="preserve">names and number of borrowings seen in the table. These movies were </w:t>
+      </w:r>
+      <w:r>
+        <w:t xml:space="preserve">added to a </w:t>
+      </w:r>
+      <w:proofErr w:type="spellStart"/>
+      <w:r>
+        <w:t>MovieCollection</w:t>
+      </w:r>
+      <w:proofErr w:type="spellEnd"/>
+      <w:r>
+        <w:t xml:space="preserve"> called collection, and </w:t>
+      </w:r>
+      <w:r>
+        <w:t xml:space="preserve">this was passed to the </w:t>
+      </w:r>
+      <w:proofErr w:type="spellStart"/>
+      <w:r>
+        <w:t>ThreeLargest</w:t>
+      </w:r>
+      <w:proofErr w:type="spellEnd"/>
+      <w:r>
+        <w:t xml:space="preserve"> function. </w:t>
       </w:r>
     </w:p>
     <w:p/>
@@ -5943,7 +7441,7 @@
               <w:noProof/>
               <w:lang w:val="en-AU"/>
             </w:rPr>
-            <w:t>Wednesday, 25 May 2022</w:t>
+            <w:t>Saturday, 4 June 2022</w:t>
           </w:r>
           <w:r>
             <w:fldChar w:fldCharType="end"/>
@@ -6065,7 +7563,7 @@
               <w:noProof/>
               <w:lang w:val="en-AU"/>
             </w:rPr>
-            <w:t>Wednesday, 25 May 2022</w:t>
+            <w:t>Saturday, 4 June 2022</w:t>
           </w:r>
           <w:r>
             <w:fldChar w:fldCharType="end"/>
@@ -7828,6 +9326,119 @@
     </w:lvl>
   </w:abstractNum>
   <w:abstractNum w:abstractNumId="23" w15:restartNumberingAfterBreak="0">
+    <w:nsid w:val="58FD37C0"/>
+    <w:multiLevelType w:val="hybridMultilevel"/>
+    <w:tmpl w:val="135878C2"/>
+    <w:lvl w:ilvl="0" w:tplc="0C090001">
+      <w:start w:val="1"/>
+      <w:numFmt w:val="bullet"/>
+      <w:lvlText w:val=""/>
+      <w:lvlJc w:val="left"/>
+      <w:pPr>
+        <w:ind w:left="720" w:hanging="360"/>
+      </w:pPr>
+      <w:rPr>
+        <w:rFonts w:ascii="Symbol" w:hAnsi="Symbol" w:hint="default"/>
+      </w:rPr>
+    </w:lvl>
+    <w:lvl w:ilvl="1" w:tplc="0C090003" w:tentative="1">
+      <w:start w:val="1"/>
+      <w:numFmt w:val="bullet"/>
+      <w:lvlText w:val="o"/>
+      <w:lvlJc w:val="left"/>
+      <w:pPr>
+        <w:ind w:left="1440" w:hanging="360"/>
+      </w:pPr>
+      <w:rPr>
+        <w:rFonts w:ascii="Courier New" w:hAnsi="Courier New" w:cs="Courier New" w:hint="default"/>
+      </w:rPr>
+    </w:lvl>
+    <w:lvl w:ilvl="2" w:tplc="0C090005" w:tentative="1">
+      <w:start w:val="1"/>
+      <w:numFmt w:val="bullet"/>
+      <w:lvlText w:val=""/>
+      <w:lvlJc w:val="left"/>
+      <w:pPr>
+        <w:ind w:left="2160" w:hanging="360"/>
+      </w:pPr>
+      <w:rPr>
+        <w:rFonts w:ascii="Wingdings" w:hAnsi="Wingdings" w:hint="default"/>
+      </w:rPr>
+    </w:lvl>
+    <w:lvl w:ilvl="3" w:tplc="0C090001" w:tentative="1">
+      <w:start w:val="1"/>
+      <w:numFmt w:val="bullet"/>
+      <w:lvlText w:val=""/>
+      <w:lvlJc w:val="left"/>
+      <w:pPr>
+        <w:ind w:left="2880" w:hanging="360"/>
+      </w:pPr>
+      <w:rPr>
+        <w:rFonts w:ascii="Symbol" w:hAnsi="Symbol" w:hint="default"/>
+      </w:rPr>
+    </w:lvl>
+    <w:lvl w:ilvl="4" w:tplc="0C090003" w:tentative="1">
+      <w:start w:val="1"/>
+      <w:numFmt w:val="bullet"/>
+      <w:lvlText w:val="o"/>
+      <w:lvlJc w:val="left"/>
+      <w:pPr>
+        <w:ind w:left="3600" w:hanging="360"/>
+      </w:pPr>
+      <w:rPr>
+        <w:rFonts w:ascii="Courier New" w:hAnsi="Courier New" w:cs="Courier New" w:hint="default"/>
+      </w:rPr>
+    </w:lvl>
+    <w:lvl w:ilvl="5" w:tplc="0C090005" w:tentative="1">
+      <w:start w:val="1"/>
+      <w:numFmt w:val="bullet"/>
+      <w:lvlText w:val=""/>
+      <w:lvlJc w:val="left"/>
+      <w:pPr>
+        <w:ind w:left="4320" w:hanging="360"/>
+      </w:pPr>
+      <w:rPr>
+        <w:rFonts w:ascii="Wingdings" w:hAnsi="Wingdings" w:hint="default"/>
+      </w:rPr>
+    </w:lvl>
+    <w:lvl w:ilvl="6" w:tplc="0C090001" w:tentative="1">
+      <w:start w:val="1"/>
+      <w:numFmt w:val="bullet"/>
+      <w:lvlText w:val=""/>
+      <w:lvlJc w:val="left"/>
+      <w:pPr>
+        <w:ind w:left="5040" w:hanging="360"/>
+      </w:pPr>
+      <w:rPr>
+        <w:rFonts w:ascii="Symbol" w:hAnsi="Symbol" w:hint="default"/>
+      </w:rPr>
+    </w:lvl>
+    <w:lvl w:ilvl="7" w:tplc="0C090003" w:tentative="1">
+      <w:start w:val="1"/>
+      <w:numFmt w:val="bullet"/>
+      <w:lvlText w:val="o"/>
+      <w:lvlJc w:val="left"/>
+      <w:pPr>
+        <w:ind w:left="5760" w:hanging="360"/>
+      </w:pPr>
+      <w:rPr>
+        <w:rFonts w:ascii="Courier New" w:hAnsi="Courier New" w:cs="Courier New" w:hint="default"/>
+      </w:rPr>
+    </w:lvl>
+    <w:lvl w:ilvl="8" w:tplc="0C090005" w:tentative="1">
+      <w:start w:val="1"/>
+      <w:numFmt w:val="bullet"/>
+      <w:lvlText w:val=""/>
+      <w:lvlJc w:val="left"/>
+      <w:pPr>
+        <w:ind w:left="6480" w:hanging="360"/>
+      </w:pPr>
+      <w:rPr>
+        <w:rFonts w:ascii="Wingdings" w:hAnsi="Wingdings" w:hint="default"/>
+      </w:rPr>
+    </w:lvl>
+  </w:abstractNum>
+  <w:abstractNum w:abstractNumId="24" w15:restartNumberingAfterBreak="0">
     <w:nsid w:val="606A1466"/>
     <w:multiLevelType w:val="hybridMultilevel"/>
     <w:tmpl w:val="7E2860BC"/>
@@ -7940,7 +9551,7 @@
       </w:rPr>
     </w:lvl>
   </w:abstractNum>
-  <w:abstractNum w:abstractNumId="24" w15:restartNumberingAfterBreak="0">
+  <w:abstractNum w:abstractNumId="25" w15:restartNumberingAfterBreak="0">
     <w:nsid w:val="64FF6872"/>
     <w:multiLevelType w:val="hybridMultilevel"/>
     <w:tmpl w:val="C2280196"/>
@@ -8026,7 +9637,7 @@
       </w:pPr>
     </w:lvl>
   </w:abstractNum>
-  <w:abstractNum w:abstractNumId="25" w15:restartNumberingAfterBreak="0">
+  <w:abstractNum w:abstractNumId="26" w15:restartNumberingAfterBreak="0">
     <w:nsid w:val="654E3E93"/>
     <w:multiLevelType w:val="hybridMultilevel"/>
     <w:tmpl w:val="AB80C1C0"/>
@@ -8139,7 +9750,7 @@
       </w:rPr>
     </w:lvl>
   </w:abstractNum>
-  <w:abstractNum w:abstractNumId="26" w15:restartNumberingAfterBreak="0">
+  <w:abstractNum w:abstractNumId="27" w15:restartNumberingAfterBreak="0">
     <w:nsid w:val="6CB05D63"/>
     <w:multiLevelType w:val="hybridMultilevel"/>
     <w:tmpl w:val="E424E8AE"/>
@@ -8225,7 +9836,7 @@
       </w:pPr>
     </w:lvl>
   </w:abstractNum>
-  <w:abstractNum w:abstractNumId="27" w15:restartNumberingAfterBreak="0">
+  <w:abstractNum w:abstractNumId="28" w15:restartNumberingAfterBreak="0">
     <w:nsid w:val="6EA73F91"/>
     <w:multiLevelType w:val="hybridMultilevel"/>
     <w:tmpl w:val="DFF2C9AC"/>
@@ -8311,7 +9922,7 @@
       </w:pPr>
     </w:lvl>
   </w:abstractNum>
-  <w:abstractNum w:abstractNumId="28" w15:restartNumberingAfterBreak="0">
+  <w:abstractNum w:abstractNumId="29" w15:restartNumberingAfterBreak="0">
     <w:nsid w:val="72212BC5"/>
     <w:multiLevelType w:val="hybridMultilevel"/>
     <w:tmpl w:val="C0120DCA"/>
@@ -8397,7 +10008,7 @@
       </w:pPr>
     </w:lvl>
   </w:abstractNum>
-  <w:abstractNum w:abstractNumId="29" w15:restartNumberingAfterBreak="0">
+  <w:abstractNum w:abstractNumId="30" w15:restartNumberingAfterBreak="0">
     <w:nsid w:val="77CE66EE"/>
     <w:multiLevelType w:val="hybridMultilevel"/>
     <w:tmpl w:val="A4B4303C"/>
@@ -8484,7 +10095,7 @@
       </w:pPr>
     </w:lvl>
   </w:abstractNum>
-  <w:abstractNum w:abstractNumId="30" w15:restartNumberingAfterBreak="0">
+  <w:abstractNum w:abstractNumId="31" w15:restartNumberingAfterBreak="0">
     <w:nsid w:val="7E514781"/>
     <w:multiLevelType w:val="hybridMultilevel"/>
     <w:tmpl w:val="CBE8F886"/>
@@ -8637,13 +10248,13 @@
     <w:abstractNumId w:val="12"/>
   </w:num>
   <w:num w:numId="14" w16cid:durableId="653989879">
-    <w:abstractNumId w:val="26"/>
+    <w:abstractNumId w:val="27"/>
   </w:num>
   <w:num w:numId="15" w16cid:durableId="931277210">
     <w:abstractNumId w:val="20"/>
   </w:num>
   <w:num w:numId="16" w16cid:durableId="423453219">
-    <w:abstractNumId w:val="24"/>
+    <w:abstractNumId w:val="25"/>
   </w:num>
   <w:num w:numId="17" w16cid:durableId="1079671528">
     <w:abstractNumId w:val="17"/>
@@ -8652,7 +10263,7 @@
     <w:abstractNumId w:val="13"/>
   </w:num>
   <w:num w:numId="19" w16cid:durableId="248588356">
-    <w:abstractNumId w:val="27"/>
+    <w:abstractNumId w:val="28"/>
   </w:num>
   <w:num w:numId="20" w16cid:durableId="1531650934">
     <w:abstractNumId w:val="10"/>
@@ -8664,34 +10275,34 @@
     <w:abstractNumId w:val="15"/>
   </w:num>
   <w:num w:numId="23" w16cid:durableId="1685355637">
-    <w:abstractNumId w:val="23"/>
+    <w:abstractNumId w:val="24"/>
   </w:num>
   <w:num w:numId="24" w16cid:durableId="1888569458">
+    <w:abstractNumId w:val="31"/>
+  </w:num>
+  <w:num w:numId="25" w16cid:durableId="1031761921">
     <w:abstractNumId w:val="30"/>
   </w:num>
-  <w:num w:numId="25" w16cid:durableId="1031761921">
-    <w:abstractNumId w:val="29"/>
-  </w:num>
   <w:num w:numId="26" w16cid:durableId="1876233505">
-    <w:abstractNumId w:val="29"/>
+    <w:abstractNumId w:val="30"/>
     <w:lvlOverride w:ilvl="0">
       <w:startOverride w:val="1"/>
     </w:lvlOverride>
   </w:num>
   <w:num w:numId="27" w16cid:durableId="1993174453">
-    <w:abstractNumId w:val="29"/>
+    <w:abstractNumId w:val="30"/>
     <w:lvlOverride w:ilvl="0">
       <w:startOverride w:val="1"/>
     </w:lvlOverride>
   </w:num>
   <w:num w:numId="28" w16cid:durableId="162595825">
-    <w:abstractNumId w:val="29"/>
+    <w:abstractNumId w:val="30"/>
     <w:lvlOverride w:ilvl="0">
       <w:startOverride w:val="1"/>
     </w:lvlOverride>
   </w:num>
   <w:num w:numId="29" w16cid:durableId="1106463871">
-    <w:abstractNumId w:val="28"/>
+    <w:abstractNumId w:val="29"/>
   </w:num>
   <w:num w:numId="30" w16cid:durableId="1891842053">
     <w:abstractNumId w:val="14"/>
@@ -8703,10 +10314,13 @@
     <w:abstractNumId w:val="22"/>
   </w:num>
   <w:num w:numId="33" w16cid:durableId="2080471321">
-    <w:abstractNumId w:val="25"/>
+    <w:abstractNumId w:val="26"/>
   </w:num>
   <w:num w:numId="34" w16cid:durableId="1813474582">
     <w:abstractNumId w:val="16"/>
+  </w:num>
+  <w:num w:numId="35" w16cid:durableId="1318344171">
+    <w:abstractNumId w:val="23"/>
   </w:num>
   <w:numIdMacAtCleanup w:val="12"/>
 </w:numbering>
@@ -11991,6 +13605,7 @@
     <w:rsid w:val="006403B5"/>
     <w:rsid w:val="006654F3"/>
     <w:rsid w:val="00683088"/>
+    <w:rsid w:val="006C5B05"/>
     <w:rsid w:val="007B1CEF"/>
     <w:rsid w:val="007B36FF"/>
     <w:rsid w:val="007C1E85"/>
@@ -12012,8 +13627,10 @@
     <w:rsid w:val="00BB50F0"/>
     <w:rsid w:val="00BE28DD"/>
     <w:rsid w:val="00C04510"/>
+    <w:rsid w:val="00C61109"/>
     <w:rsid w:val="00C73DA0"/>
     <w:rsid w:val="00C85366"/>
+    <w:rsid w:val="00CA3595"/>
     <w:rsid w:val="00CB2DA2"/>
     <w:rsid w:val="00CE136A"/>
     <w:rsid w:val="00D407EC"/>
@@ -12492,7 +14109,7 @@
     <w:basedOn w:val="DefaultParagraphFont"/>
     <w:uiPriority w:val="99"/>
     <w:semiHidden/>
-    <w:rsid w:val="00BB50F0"/>
+    <w:rsid w:val="006C5B05"/>
     <w:rPr>
       <w:color w:val="404040" w:themeColor="text1" w:themeTint="BF"/>
     </w:rPr>
@@ -12724,6 +14341,12 @@
 </file>
 
 <file path=customXml/item2.xml><?xml version="1.0" encoding="utf-8"?>
+<p:properties xmlns:p="http://schemas.microsoft.com/office/2006/metadata/properties" xmlns:xsi="http://www.w3.org/2001/XMLSchema-instance" xmlns:pc="http://schemas.microsoft.com/office/infopath/2007/PartnerControls">
+  <documentManagement/>
+</p:properties>
+</file>
+
+<file path=customXml/item3.xml><?xml version="1.0" encoding="utf-8"?>
 <b:Sources xmlns:b="http://schemas.openxmlformats.org/officeDocument/2006/bibliography" SelectedStyle="\APASixthEditionOfficeOnline.xsl" StyleName="APA" Version="6">
   <b:Source>
     <b:Tag>Article</b:Tag>
@@ -12770,22 +14393,7 @@
 </b:Sources>
 </file>
 
-<file path=customXml/item3.xml><?xml version="1.0" encoding="utf-8"?>
-<p:properties xmlns:p="http://schemas.microsoft.com/office/2006/metadata/properties" xmlns:xsi="http://www.w3.org/2001/XMLSchema-instance" xmlns:pc="http://schemas.microsoft.com/office/infopath/2007/PartnerControls">
-  <documentManagement/>
-</p:properties>
-</file>
-
 <file path=customXml/item4.xml><?xml version="1.0" encoding="utf-8"?>
-<?mso-contentType ?>
-<FormTemplates xmlns="http://schemas.microsoft.com/sharepoint/v3/contenttype/forms">
-  <Display>DocumentLibraryForm</Display>
-  <Edit>DocumentLibraryForm</Edit>
-  <New>DocumentLibraryForm</New>
-</FormTemplates>
-</file>
-
-<file path=customXml/item5.xml><?xml version="1.0" encoding="utf-8"?>
 <ct:contentTypeSchema xmlns:ct="http://schemas.microsoft.com/office/2006/metadata/contentType" xmlns:ma="http://schemas.microsoft.com/office/2006/metadata/properties/metaAttributes" ct:_="" ma:_="" ma:contentTypeName="Document" ma:contentTypeID="0x0101004AD20F8C008CD844B93668CEFCF3B2B2" ma:contentTypeVersion="9" ma:contentTypeDescription="Create a new document." ma:contentTypeScope="" ma:versionID="c7baf5cefb59d9dad6af8e2b4cbd7647">
   <xsd:schema xmlns:xsd="http://www.w3.org/2001/XMLSchema" xmlns:xs="http://www.w3.org/2001/XMLSchema" xmlns:p="http://schemas.microsoft.com/office/2006/metadata/properties" xmlns:ns3="c4502562-8725-4587-98c2-65b2b588f7e4" targetNamespace="http://schemas.microsoft.com/office/2006/metadata/properties" ma:root="true" ma:fieldsID="ccd4994fccf547af84af41eeab73de18" ns3:_="">
     <xsd:import namespace="c4502562-8725-4587-98c2-65b2b588f7e4"/>
@@ -12963,6 +14571,15 @@
 </ct:contentTypeSchema>
 </file>
 
+<file path=customXml/item5.xml><?xml version="1.0" encoding="utf-8"?>
+<?mso-contentType ?>
+<FormTemplates xmlns="http://schemas.microsoft.com/sharepoint/v3/contenttype/forms">
+  <Display>DocumentLibraryForm</Display>
+  <Edit>DocumentLibraryForm</Edit>
+  <New>DocumentLibraryForm</New>
+</FormTemplates>
+</file>
+
 <file path=customXml/itemProps1.xml><?xml version="1.0" encoding="utf-8"?>
 <ds:datastoreItem xmlns:ds="http://schemas.openxmlformats.org/officeDocument/2006/customXml" ds:itemID="{55AF091B-3C7A-41E3-B477-F2FDAA23CFDA}">
   <ds:schemaRefs>
@@ -12972,14 +14589,6 @@
 </file>
 
 <file path=customXml/itemProps2.xml><?xml version="1.0" encoding="utf-8"?>
-<ds:datastoreItem xmlns:ds="http://schemas.openxmlformats.org/officeDocument/2006/customXml" ds:itemID="{F63AF96B-C9DD-452D-9F32-4D2FF6AF5F8C}">
-  <ds:schemaRefs>
-    <ds:schemaRef ds:uri="http://schemas.openxmlformats.org/officeDocument/2006/bibliography"/>
-  </ds:schemaRefs>
-</ds:datastoreItem>
-</file>
-
-<file path=customXml/itemProps3.xml><?xml version="1.0" encoding="utf-8"?>
 <ds:datastoreItem xmlns:ds="http://schemas.openxmlformats.org/officeDocument/2006/customXml" ds:itemID="{BEF0F39B-79BD-4FC5-94F0-DB1F289E1932}">
   <ds:schemaRefs>
     <ds:schemaRef ds:uri="http://schemas.microsoft.com/office/2006/metadata/properties"/>
@@ -12988,15 +14597,15 @@
 </ds:datastoreItem>
 </file>
 
-<file path=customXml/itemProps4.xml><?xml version="1.0" encoding="utf-8"?>
-<ds:datastoreItem xmlns:ds="http://schemas.openxmlformats.org/officeDocument/2006/customXml" ds:itemID="{857BE4BA-2B25-43D0-AB4D-DB4C341B582B}">
+<file path=customXml/itemProps3.xml><?xml version="1.0" encoding="utf-8"?>
+<ds:datastoreItem xmlns:ds="http://schemas.openxmlformats.org/officeDocument/2006/customXml" ds:itemID="{F63AF96B-C9DD-452D-9F32-4D2FF6AF5F8C}">
   <ds:schemaRefs>
-    <ds:schemaRef ds:uri="http://schemas.microsoft.com/sharepoint/v3/contenttype/forms"/>
+    <ds:schemaRef ds:uri="http://schemas.openxmlformats.org/officeDocument/2006/bibliography"/>
   </ds:schemaRefs>
 </ds:datastoreItem>
 </file>
 
-<file path=customXml/itemProps5.xml><?xml version="1.0" encoding="utf-8"?>
+<file path=customXml/itemProps4.xml><?xml version="1.0" encoding="utf-8"?>
 <ds:datastoreItem xmlns:ds="http://schemas.openxmlformats.org/officeDocument/2006/customXml" ds:itemID="{9F84138E-45B5-4513-8E59-50CBED3E3895}">
   <ds:schemaRefs>
     <ds:schemaRef ds:uri="http://schemas.microsoft.com/office/2006/metadata/contentType"/>
@@ -13012,4 +14621,12 @@
     <ds:schemaRef ds:uri="http://schemas.microsoft.com/internal/obd"/>
   </ds:schemaRefs>
 </ds:datastoreItem>
+</file>
+
+<file path=customXml/itemProps5.xml><?xml version="1.0" encoding="utf-8"?>
+<ds:datastoreItem xmlns:ds="http://schemas.openxmlformats.org/officeDocument/2006/customXml" ds:itemID="{857BE4BA-2B25-43D0-AB4D-DB4C341B582B}">
+  <ds:schemaRefs>
+    <ds:schemaRef ds:uri="http://schemas.microsoft.com/sharepoint/v3/contenttype/forms"/>
+  </ds:schemaRefs>
+</ds:datastoreItem>
 </file>
</xml_diff>